<commit_message>
après modif des applications.properties
</commit_message>
<xml_diff>
--- a/documentation/Tutoriels Creation Micro-Services/développer_des_Micro-Services.docx
+++ b/documentation/Tutoriels Creation Micro-Services/développer_des_Micro-Services.docx
@@ -649,654 +649,43 @@
         <w:t>Développement du Micro-Service de CONFIGURATION CENTRALISEE</w:t>
       </w:r>
       <w:bookmarkEnd w:id="1"/>
-    </w:p>
-    <w:p>
-      <w:pPr>
-        <w:pStyle w:val="Titre3"/>
-        <w:keepNext/>
-        <w:keepLines/>
-        <w:suppressLineNumbers/>
-        <w:suppressAutoHyphens/>
-      </w:pPr>
-      <w:bookmarkStart w:id="2" w:name="_Toc54114008"/>
-      <w:r>
-        <w:t>Créer un nouveau projet SPRING-STARTER-PROJECT dans l'IDE</w:t>
-      </w:r>
-      <w:bookmarkEnd w:id="2"/>
-    </w:p>
-    <w:p>
-      <w:pPr>
-        <w:pStyle w:val="Paragraphedeliste"/>
-        <w:keepNext/>
-        <w:keepLines/>
-        <w:numPr>
-          <w:ilvl w:val="0"/>
-          <w:numId w:val="8"/>
-        </w:numPr>
-        <w:suppressLineNumbers/>
-        <w:suppressAutoHyphens/>
-      </w:pPr>
-      <w:r>
-        <w:rPr>
-          <w:b/>
-          <w:bCs/>
-        </w:rPr>
-        <w:t xml:space="preserve">Créer un nouveau SPRING STARTER PROJECT </w:t>
-      </w:r>
-      <w:r>
-        <w:t xml:space="preserve">dans </w:t>
-      </w:r>
-      <w:r>
-        <w:t>l'IDE (</w:t>
-      </w:r>
-      <w:r>
-        <w:t>ECLIPSE</w:t>
-      </w:r>
-      <w:proofErr w:type="gramStart"/>
-      <w:r>
-        <w:t xml:space="preserve">) </w:t>
-      </w:r>
-      <w:r>
-        <w:t>.</w:t>
-      </w:r>
-      <w:proofErr w:type="gramEnd"/>
-      <w:r>
-        <w:t xml:space="preserve"> </w:t>
-      </w:r>
-    </w:p>
-    <w:p>
-      <w:pPr>
-        <w:keepNext/>
-        <w:keepLines/>
-        <w:suppressLineNumbers/>
-        <w:suppressAutoHyphens/>
-        <w:ind w:left="360"/>
-      </w:pPr>
-    </w:p>
-    <w:p>
-      <w:pPr>
-        <w:keepNext/>
-        <w:keepLines/>
-        <w:suppressLineNumbers/>
-        <w:suppressAutoHyphens/>
-        <w:ind w:left="360"/>
-      </w:pPr>
-      <w:r>
-        <w:rPr>
-          <w:i/>
-          <w:iCs/>
-        </w:rPr>
-        <w:t>MAVEN</w:t>
-      </w:r>
-      <w:r>
-        <w:rPr>
-          <w:i/>
-          <w:iCs/>
-        </w:rPr>
-        <w:t xml:space="preserve"> est automatiquement embarqué</w:t>
-      </w:r>
-      <w:r>
-        <w:rPr>
-          <w:i/>
-          <w:iCs/>
-        </w:rPr>
-        <w:t xml:space="preserve"> </w:t>
-      </w:r>
-      <w:r>
-        <w:rPr>
-          <w:i/>
-          <w:iCs/>
-        </w:rPr>
-        <w:t xml:space="preserve">dans le projet ECLIPSE </w:t>
-      </w:r>
-      <w:r>
-        <w:rPr>
-          <w:i/>
-          <w:iCs/>
-        </w:rPr>
-        <w:t>ainsi que le Conteneur WEB TOMCAT</w:t>
-      </w:r>
-      <w:r>
-        <w:t>.</w:t>
-      </w:r>
-    </w:p>
-    <w:p>
-      <w:pPr>
-        <w:keepNext/>
-        <w:keepLines/>
-        <w:suppressLineNumbers/>
-        <w:suppressAutoHyphens/>
-        <w:rPr>
-          <w:b/>
-          <w:bCs/>
-        </w:rPr>
-      </w:pPr>
-    </w:p>
-    <w:p>
-      <w:pPr>
-        <w:keepNext/>
-        <w:keepLines/>
-        <w:suppressLineNumbers/>
-        <w:suppressAutoHyphens/>
-      </w:pPr>
-      <w:r>
-        <w:rPr>
-          <w:b/>
-          <w:bCs/>
-        </w:rPr>
-        <w:t xml:space="preserve">Le </w:t>
-      </w:r>
-      <w:r>
-        <w:rPr>
-          <w:b/>
-          <w:bCs/>
-          <w:u w:val="single"/>
-        </w:rPr>
-        <w:t>package</w:t>
-      </w:r>
-      <w:r>
-        <w:rPr>
-          <w:b/>
-          <w:bCs/>
-        </w:rPr>
-        <w:t xml:space="preserve"> </w:t>
-      </w:r>
-      <w:r>
-        <w:rPr>
-          <w:b/>
-          <w:bCs/>
-        </w:rPr>
-        <w:t>choisi</w:t>
-      </w:r>
-      <w:r>
-        <w:rPr>
-          <w:b/>
-          <w:bCs/>
-        </w:rPr>
-        <w:t xml:space="preserve"> doit être le même </w:t>
-      </w:r>
-      <w:r>
-        <w:rPr>
-          <w:b/>
-          <w:bCs/>
-          <w:u w:val="single"/>
-        </w:rPr>
-        <w:t>quelque soit le micro-service</w:t>
-      </w:r>
-      <w:r>
-        <w:t xml:space="preserve"> si on veut pouvoir créer une application </w:t>
-      </w:r>
-      <w:r>
-        <w:rPr>
-          <w:i/>
-          <w:iCs/>
-        </w:rPr>
-        <w:t>monolithique</w:t>
-      </w:r>
-      <w:r>
-        <w:t xml:space="preserve"> en faisant juste glisser les packages </w:t>
-      </w:r>
-      <w:r>
-        <w:t xml:space="preserve">ou classes </w:t>
-      </w:r>
-      <w:r>
-        <w:t xml:space="preserve">provenant </w:t>
-      </w:r>
-      <w:r>
-        <w:t xml:space="preserve">de différents projets ECLIPSE </w:t>
-      </w:r>
-      <w:r>
-        <w:t>sous un explorateur Windows.</w:t>
-      </w:r>
-    </w:p>
-    <w:p>
-      <w:pPr>
-        <w:keepNext/>
-        <w:keepLines/>
-        <w:suppressLineNumbers/>
-        <w:suppressAutoHyphens/>
-      </w:pPr>
-    </w:p>
-    <w:p>
-      <w:pPr>
-        <w:keepNext/>
-        <w:keepLines/>
-        <w:suppressLineNumbers/>
-        <w:suppressAutoHyphens/>
-      </w:pPr>
-      <w:r>
-        <w:t xml:space="preserve">Je mets </w:t>
-      </w:r>
-      <w:r>
-        <w:rPr>
-          <w:i/>
-          <w:iCs/>
-        </w:rPr>
-        <w:t>systématiquement</w:t>
-      </w:r>
-      <w:r>
-        <w:t xml:space="preserve"> </w:t>
-      </w:r>
-      <w:proofErr w:type="spellStart"/>
-      <w:proofErr w:type="gramStart"/>
-      <w:r>
-        <w:rPr>
-          <w:rFonts w:ascii="Courier New" w:hAnsi="Courier New" w:cs="Courier New"/>
-        </w:rPr>
-        <w:t>levy.daniel</w:t>
-      </w:r>
-      <w:proofErr w:type="gramEnd"/>
-      <w:r>
-        <w:rPr>
-          <w:rFonts w:ascii="Courier New" w:hAnsi="Courier New" w:cs="Courier New"/>
-        </w:rPr>
-        <w:t>.application</w:t>
-      </w:r>
-      <w:proofErr w:type="spellEnd"/>
-      <w:r>
-        <w:t xml:space="preserve"> à la fois comme </w:t>
-      </w:r>
-      <w:proofErr w:type="spellStart"/>
-      <w:r>
-        <w:rPr>
-          <w:rFonts w:ascii="Courier New" w:hAnsi="Courier New" w:cs="Courier New"/>
-        </w:rPr>
-        <w:t>groupId</w:t>
-      </w:r>
-      <w:proofErr w:type="spellEnd"/>
-      <w:r>
-        <w:t xml:space="preserve"> Maven et comme </w:t>
-      </w:r>
-      <w:r>
-        <w:rPr>
-          <w:rFonts w:ascii="Courier New" w:hAnsi="Courier New" w:cs="Courier New"/>
-        </w:rPr>
-        <w:t>package</w:t>
-      </w:r>
-      <w:r>
-        <w:t xml:space="preserve"> Maven pour tous les micro-services que je développe</w:t>
-      </w:r>
-      <w:r>
-        <w:t>.</w:t>
-      </w:r>
-    </w:p>
-    <w:p>
-      <w:pPr>
-        <w:keepNext/>
-        <w:keepLines/>
-        <w:suppressLineNumbers/>
-        <w:suppressAutoHyphens/>
-      </w:pPr>
-    </w:p>
-    <w:p>
-      <w:pPr>
-        <w:pStyle w:val="Paragraphedeliste"/>
-        <w:keepNext/>
-        <w:keepLines/>
-        <w:numPr>
-          <w:ilvl w:val="0"/>
-          <w:numId w:val="6"/>
-        </w:numPr>
-        <w:suppressLineNumbers/>
-        <w:suppressAutoHyphens/>
-      </w:pPr>
-      <w:r>
-        <w:t xml:space="preserve">Le </w:t>
-      </w:r>
-      <w:proofErr w:type="spellStart"/>
-      <w:r>
-        <w:rPr>
-          <w:rFonts w:ascii="Courier New" w:hAnsi="Courier New" w:cs="Courier New"/>
-        </w:rPr>
-        <w:t>groupId</w:t>
-      </w:r>
-      <w:proofErr w:type="spellEnd"/>
-      <w:r>
-        <w:t xml:space="preserve"> Maven </w:t>
-      </w:r>
-      <w:r>
-        <w:t xml:space="preserve">indiqué dans le </w:t>
-      </w:r>
-      <w:r>
-        <w:rPr>
-          <w:rFonts w:ascii="Courier New" w:hAnsi="Courier New" w:cs="Courier New"/>
-        </w:rPr>
-        <w:t>pom.xml</w:t>
-      </w:r>
-      <w:r>
-        <w:t xml:space="preserve"> du projet ECLIPSE </w:t>
-      </w:r>
-      <w:r>
-        <w:t xml:space="preserve">sert à </w:t>
-      </w:r>
-      <w:r>
-        <w:rPr>
-          <w:b/>
-          <w:bCs/>
-        </w:rPr>
-        <w:t xml:space="preserve">nommer les classes </w:t>
-      </w:r>
-      <w:proofErr w:type="spellStart"/>
-      <w:r>
-        <w:rPr>
-          <w:b/>
-          <w:bCs/>
-        </w:rPr>
-        <w:t>buildées</w:t>
-      </w:r>
-      <w:proofErr w:type="spellEnd"/>
-      <w:r>
-        <w:rPr>
-          <w:b/>
-          <w:bCs/>
-        </w:rPr>
-        <w:t xml:space="preserve"> par Maven (espace de nommage)</w:t>
-      </w:r>
-      <w:r>
-        <w:t xml:space="preserve">. Par exemple, si on met un </w:t>
-      </w:r>
-      <w:proofErr w:type="spellStart"/>
-      <w:r>
-        <w:rPr>
-          <w:rFonts w:ascii="Courier New" w:hAnsi="Courier New" w:cs="Courier New"/>
-        </w:rPr>
-        <w:t>groupId</w:t>
-      </w:r>
-      <w:proofErr w:type="spellEnd"/>
-      <w:r>
-        <w:t xml:space="preserve"> Maven = "toto" et que l'on crée une classe </w:t>
-      </w:r>
-      <w:r>
-        <w:t>'</w:t>
-      </w:r>
-      <w:r>
-        <w:t>Exemple.java</w:t>
-      </w:r>
-      <w:r>
-        <w:t>'</w:t>
-      </w:r>
-      <w:r>
-        <w:t xml:space="preserve">, le nom complet </w:t>
-      </w:r>
-      <w:r>
-        <w:t>(aussi appelé nom qualifié</w:t>
-      </w:r>
-      <w:r>
-        <w:t xml:space="preserve"> en Java</w:t>
-      </w:r>
-      <w:r>
-        <w:t xml:space="preserve">) </w:t>
-      </w:r>
-      <w:r>
-        <w:t xml:space="preserve">de la classe </w:t>
-      </w:r>
-      <w:proofErr w:type="spellStart"/>
-      <w:r>
-        <w:t>buildée</w:t>
-      </w:r>
-      <w:proofErr w:type="spellEnd"/>
-      <w:r>
-        <w:t xml:space="preserve"> sera </w:t>
-      </w:r>
-      <w:proofErr w:type="spellStart"/>
-      <w:proofErr w:type="gramStart"/>
-      <w:r>
-        <w:rPr>
-          <w:rFonts w:ascii="Courier New" w:hAnsi="Courier New" w:cs="Courier New"/>
-        </w:rPr>
-        <w:t>toto.</w:t>
-      </w:r>
-      <w:r>
-        <w:rPr>
-          <w:rFonts w:ascii="Courier New" w:hAnsi="Courier New" w:cs="Courier New"/>
-        </w:rPr>
-        <w:t>Example</w:t>
-      </w:r>
-      <w:r>
-        <w:rPr>
-          <w:rFonts w:ascii="Courier New" w:hAnsi="Courier New" w:cs="Courier New"/>
-        </w:rPr>
-        <w:t>java</w:t>
-      </w:r>
-      <w:proofErr w:type="spellEnd"/>
-      <w:proofErr w:type="gramEnd"/>
-      <w:r>
-        <w:t>.</w:t>
-      </w:r>
-    </w:p>
-    <w:p>
-      <w:pPr>
-        <w:keepNext/>
-        <w:keepLines/>
-        <w:suppressLineNumbers/>
-        <w:suppressAutoHyphens/>
-      </w:pPr>
-    </w:p>
-    <w:p>
-      <w:pPr>
-        <w:pStyle w:val="Paragraphedeliste"/>
-        <w:keepNext/>
-        <w:keepLines/>
-        <w:numPr>
-          <w:ilvl w:val="0"/>
-          <w:numId w:val="7"/>
-        </w:numPr>
-        <w:suppressLineNumbers/>
-        <w:suppressAutoHyphens/>
-      </w:pPr>
-      <w:r>
-        <w:t xml:space="preserve">Le </w:t>
-      </w:r>
-      <w:r>
-        <w:rPr>
-          <w:rFonts w:ascii="Courier New" w:hAnsi="Courier New" w:cs="Courier New"/>
-        </w:rPr>
-        <w:t>Package</w:t>
-      </w:r>
-      <w:r>
-        <w:t xml:space="preserve"> Maven </w:t>
-      </w:r>
-      <w:r>
-        <w:t xml:space="preserve">indiqué dans le </w:t>
-      </w:r>
-      <w:r>
-        <w:rPr>
-          <w:rFonts w:ascii="Courier New" w:hAnsi="Courier New" w:cs="Courier New"/>
-        </w:rPr>
-        <w:t>pom.xml</w:t>
-      </w:r>
-      <w:r>
-        <w:t xml:space="preserve"> du projet ECLIPSE </w:t>
-      </w:r>
-      <w:r>
-        <w:t xml:space="preserve">sert à </w:t>
-      </w:r>
-      <w:r>
-        <w:rPr>
-          <w:b/>
-          <w:bCs/>
-        </w:rPr>
-        <w:t xml:space="preserve">créer automatiquement les packages des classes </w:t>
-      </w:r>
-      <w:r>
-        <w:rPr>
-          <w:b/>
-          <w:bCs/>
-          <w:i/>
-          <w:iCs/>
-        </w:rPr>
-        <w:t>sources</w:t>
-      </w:r>
-      <w:r>
-        <w:t xml:space="preserve"> </w:t>
-      </w:r>
-      <w:r>
-        <w:t xml:space="preserve">puis </w:t>
-      </w:r>
-      <w:r>
-        <w:rPr>
-          <w:b/>
-          <w:bCs/>
-        </w:rPr>
-        <w:t>binaires .class</w:t>
-      </w:r>
-      <w:r>
-        <w:t xml:space="preserve"> </w:t>
-      </w:r>
-      <w:r>
-        <w:t>lors de la génération automatique des packages dans le projet ECLIPSE par Maven.</w:t>
-      </w:r>
-      <w:r>
-        <w:t xml:space="preserve"> </w:t>
-      </w:r>
-    </w:p>
-    <w:p>
-      <w:pPr>
-        <w:pStyle w:val="Paragraphedeliste"/>
-        <w:keepNext/>
-        <w:keepLines/>
-        <w:suppressLineNumbers/>
-        <w:suppressAutoHyphens/>
-      </w:pPr>
-    </w:p>
-    <w:p>
-      <w:pPr>
-        <w:pStyle w:val="Paragraphedeliste"/>
-        <w:keepNext/>
-        <w:keepLines/>
-        <w:numPr>
-          <w:ilvl w:val="0"/>
-          <w:numId w:val="10"/>
-        </w:numPr>
-        <w:suppressLineNumbers/>
-        <w:suppressAutoHyphens/>
-        <w:jc w:val="left"/>
-      </w:pPr>
-      <w:r>
-        <w:t xml:space="preserve">Par exemple, ECLIPSE créera automatiquement les packages </w:t>
-      </w:r>
-      <w:r>
-        <w:t xml:space="preserve">: </w:t>
-      </w:r>
-      <w:proofErr w:type="spellStart"/>
-      <w:proofErr w:type="gramStart"/>
-      <w:r>
-        <w:rPr>
-          <w:rFonts w:ascii="Courier New" w:hAnsi="Courier New" w:cs="Courier New"/>
-        </w:rPr>
-        <w:t>src.main.java.levy</w:t>
-      </w:r>
-      <w:proofErr w:type="gramEnd"/>
-      <w:r>
-        <w:rPr>
-          <w:rFonts w:ascii="Courier New" w:hAnsi="Courier New" w:cs="Courier New"/>
-        </w:rPr>
-        <w:t>.daniel.application</w:t>
-      </w:r>
-      <w:proofErr w:type="spellEnd"/>
-      <w:r>
-        <w:t xml:space="preserve"> et </w:t>
-      </w:r>
-      <w:proofErr w:type="spellStart"/>
-      <w:r>
-        <w:rPr>
-          <w:rFonts w:ascii="Courier New" w:hAnsi="Courier New" w:cs="Courier New"/>
-        </w:rPr>
-        <w:t>src.test.java.levy.daniel.application</w:t>
-      </w:r>
-      <w:proofErr w:type="spellEnd"/>
-      <w:r>
-        <w:t xml:space="preserve"> </w:t>
-      </w:r>
-    </w:p>
-    <w:p>
-      <w:pPr>
-        <w:pStyle w:val="Paragraphedeliste"/>
-        <w:keepNext/>
-        <w:keepLines/>
-        <w:suppressLineNumbers/>
-        <w:suppressAutoHyphens/>
-        <w:jc w:val="left"/>
-      </w:pPr>
-      <w:proofErr w:type="gramStart"/>
-      <w:r>
-        <w:t>dans</w:t>
-      </w:r>
-      <w:proofErr w:type="gramEnd"/>
-      <w:r>
-        <w:t xml:space="preserve"> le projet ECLIPSE si package = </w:t>
-      </w:r>
-      <w:proofErr w:type="spellStart"/>
-      <w:r>
-        <w:rPr>
-          <w:rFonts w:ascii="Courier New" w:hAnsi="Courier New" w:cs="Courier New"/>
-        </w:rPr>
-        <w:t>levy.daniel.application</w:t>
-      </w:r>
-      <w:proofErr w:type="spellEnd"/>
-      <w:r>
-        <w:t>.</w:t>
-      </w:r>
-    </w:p>
-    <w:p/>
-    <w:p>
-      <w:pPr>
-        <w:pStyle w:val="Titre3"/>
-        <w:keepNext/>
-        <w:keepLines/>
-        <w:suppressLineNumbers/>
-        <w:suppressAutoHyphens/>
-      </w:pPr>
-      <w:r>
-        <w:lastRenderedPageBreak/>
-        <w:t>Choisir les dépendances SPRING CLOUD d'un Micro-Service de Configuration</w:t>
-      </w:r>
-    </w:p>
-    <w:p>
-      <w:pPr>
-        <w:keepNext/>
-        <w:keepLines/>
-        <w:suppressLineNumbers/>
-        <w:suppressAutoHyphens/>
-      </w:pPr>
-    </w:p>
-    <w:p>
-      <w:pPr>
-        <w:keepNext/>
-        <w:keepLines/>
-        <w:suppressLineNumbers/>
-        <w:suppressAutoHyphens/>
-        <w:rPr>
-          <w:lang w:val="en-US"/>
-        </w:rPr>
-      </w:pPr>
-      <w:r>
-        <w:rPr>
-          <w:lang w:val="en-US"/>
-        </w:rPr>
-        <w:t xml:space="preserve">Dans Spring Cloud Config &gt; </w:t>
-      </w:r>
-      <w:r>
-        <w:rPr>
-          <w:rFonts w:ascii="Courier New" w:hAnsi="Courier New" w:cs="Courier New"/>
-          <w:lang w:val="en-US"/>
-        </w:rPr>
-        <w:t>Config Server</w:t>
-      </w:r>
-    </w:p>
-    <w:p>
-      <w:pPr>
-        <w:keepNext/>
-        <w:keepLines/>
-        <w:suppressLineNumbers/>
-        <w:suppressAutoHyphens/>
-      </w:pPr>
-      <w:r>
+      <w:r>
+        <w:rPr>
+          <w:lang w:val="fr-FR"/>
+        </w:rPr>
+        <w:t xml:space="preserve"> (Spring Cloud Config Server)</w:t>
+      </w:r>
+    </w:p>
+    <w:p>
+      <w:pPr>
+        <w:keepNext/>
+        <w:keepLines/>
+        <w:suppressLineNumbers/>
+        <w:suppressAutoHyphens/>
+        <w:rPr>
+          <w:lang w:eastAsia="fr-FR"/>
+        </w:rPr>
+      </w:pPr>
+    </w:p>
+    <w:p>
+      <w:pPr>
+        <w:keepNext/>
+        <w:keepLines/>
+        <w:suppressLineNumbers/>
+        <w:suppressAutoHyphens/>
+        <w:rPr>
+          <w:lang w:eastAsia="fr-FR"/>
+        </w:rPr>
+      </w:pPr>
+      <w:r>
+        <w:rPr>
+          <w:lang w:eastAsia="fr-FR"/>
+        </w:rPr>
         <w:drawing>
-          <wp:inline distT="0" distB="0" distL="0" distR="0" wp14:anchorId="59C48E34" wp14:editId="6490466B">
-            <wp:extent cx="1457528" cy="638264"/>
-            <wp:effectExtent l="0" t="0" r="9525" b="9525"/>
-            <wp:docPr id="2" name="Image 2"/>
+          <wp:inline distT="0" distB="0" distL="0" distR="0" wp14:anchorId="76849D54" wp14:editId="492D3FCA">
+            <wp:extent cx="4095750" cy="2024154"/>
+            <wp:effectExtent l="0" t="0" r="0" b="0"/>
+            <wp:docPr id="5" name="Image 5"/>
             <wp:cNvGraphicFramePr>
               <a:graphicFrameLocks xmlns:a="http://schemas.openxmlformats.org/drawingml/2006/main" noChangeAspect="1"/>
             </wp:cNvGraphicFramePr>
@@ -1316,6 +705,830 @@
                   <pic:spPr>
                     <a:xfrm>
                       <a:off x="0" y="0"/>
+                      <a:ext cx="4119411" cy="2035847"/>
+                    </a:xfrm>
+                    <a:prstGeom prst="rect">
+                      <a:avLst/>
+                    </a:prstGeom>
+                  </pic:spPr>
+                </pic:pic>
+              </a:graphicData>
+            </a:graphic>
+          </wp:inline>
+        </w:drawing>
+      </w:r>
+    </w:p>
+    <w:p>
+      <w:pPr>
+        <w:keepNext/>
+        <w:keepLines/>
+        <w:suppressLineNumbers/>
+        <w:suppressAutoHyphens/>
+        <w:rPr>
+          <w:lang w:eastAsia="fr-FR"/>
+        </w:rPr>
+      </w:pPr>
+    </w:p>
+    <w:p>
+      <w:pPr>
+        <w:keepNext/>
+        <w:keepLines/>
+        <w:suppressLineNumbers/>
+        <w:suppressAutoHyphens/>
+        <w:rPr>
+          <w:lang w:eastAsia="fr-FR"/>
+        </w:rPr>
+      </w:pPr>
+      <w:r>
+        <w:rPr>
+          <w:lang w:eastAsia="fr-FR"/>
+        </w:rPr>
+        <w:drawing>
+          <wp:inline distT="0" distB="0" distL="0" distR="0" wp14:anchorId="095DA17B" wp14:editId="7BEE0F48">
+            <wp:extent cx="4543425" cy="2827191"/>
+            <wp:effectExtent l="0" t="0" r="0" b="0"/>
+            <wp:docPr id="6" name="Image 6"/>
+            <wp:cNvGraphicFramePr>
+              <a:graphicFrameLocks xmlns:a="http://schemas.openxmlformats.org/drawingml/2006/main" noChangeAspect="1"/>
+            </wp:cNvGraphicFramePr>
+            <a:graphic xmlns:a="http://schemas.openxmlformats.org/drawingml/2006/main">
+              <a:graphicData uri="http://schemas.openxmlformats.org/drawingml/2006/picture">
+                <pic:pic xmlns:pic="http://schemas.openxmlformats.org/drawingml/2006/picture">
+                  <pic:nvPicPr>
+                    <pic:cNvPr id="1" name=""/>
+                    <pic:cNvPicPr/>
+                  </pic:nvPicPr>
+                  <pic:blipFill>
+                    <a:blip r:embed="rId9"/>
+                    <a:stretch>
+                      <a:fillRect/>
+                    </a:stretch>
+                  </pic:blipFill>
+                  <pic:spPr>
+                    <a:xfrm>
+                      <a:off x="0" y="0"/>
+                      <a:ext cx="4566402" cy="2841489"/>
+                    </a:xfrm>
+                    <a:prstGeom prst="rect">
+                      <a:avLst/>
+                    </a:prstGeom>
+                  </pic:spPr>
+                </pic:pic>
+              </a:graphicData>
+            </a:graphic>
+          </wp:inline>
+        </w:drawing>
+      </w:r>
+    </w:p>
+    <w:p>
+      <w:pPr>
+        <w:rPr>
+          <w:lang w:eastAsia="fr-FR"/>
+        </w:rPr>
+      </w:pPr>
+    </w:p>
+    <w:p>
+      <w:pPr>
+        <w:rPr>
+          <w:lang w:eastAsia="fr-FR"/>
+        </w:rPr>
+      </w:pPr>
+      <w:r>
+        <w:rPr>
+          <w:lang w:eastAsia="fr-FR"/>
+        </w:rPr>
+        <w:lastRenderedPageBreak/>
+        <w:drawing>
+          <wp:inline distT="0" distB="0" distL="0" distR="0" wp14:anchorId="0E6E8264" wp14:editId="408CF32C">
+            <wp:extent cx="5449060" cy="2572109"/>
+            <wp:effectExtent l="0" t="0" r="0" b="0"/>
+            <wp:docPr id="8" name="Image 8"/>
+            <wp:cNvGraphicFramePr>
+              <a:graphicFrameLocks xmlns:a="http://schemas.openxmlformats.org/drawingml/2006/main" noChangeAspect="1"/>
+            </wp:cNvGraphicFramePr>
+            <a:graphic xmlns:a="http://schemas.openxmlformats.org/drawingml/2006/main">
+              <a:graphicData uri="http://schemas.openxmlformats.org/drawingml/2006/picture">
+                <pic:pic xmlns:pic="http://schemas.openxmlformats.org/drawingml/2006/picture">
+                  <pic:nvPicPr>
+                    <pic:cNvPr id="1" name=""/>
+                    <pic:cNvPicPr/>
+                  </pic:nvPicPr>
+                  <pic:blipFill>
+                    <a:blip r:embed="rId10"/>
+                    <a:stretch>
+                      <a:fillRect/>
+                    </a:stretch>
+                  </pic:blipFill>
+                  <pic:spPr>
+                    <a:xfrm>
+                      <a:off x="0" y="0"/>
+                      <a:ext cx="5449060" cy="2572109"/>
+                    </a:xfrm>
+                    <a:prstGeom prst="rect">
+                      <a:avLst/>
+                    </a:prstGeom>
+                  </pic:spPr>
+                </pic:pic>
+              </a:graphicData>
+            </a:graphic>
+          </wp:inline>
+        </w:drawing>
+      </w:r>
+    </w:p>
+    <w:p>
+      <w:pPr>
+        <w:rPr>
+          <w:lang w:eastAsia="fr-FR"/>
+        </w:rPr>
+      </w:pPr>
+    </w:p>
+    <w:p>
+      <w:pPr>
+        <w:rPr>
+          <w:lang w:eastAsia="fr-FR"/>
+        </w:rPr>
+      </w:pPr>
+    </w:p>
+    <w:p>
+      <w:pPr>
+        <w:pStyle w:val="Titre3"/>
+        <w:keepNext/>
+        <w:keepLines/>
+        <w:suppressLineNumbers/>
+        <w:suppressAutoHyphens/>
+      </w:pPr>
+      <w:bookmarkStart w:id="2" w:name="_Toc54114008"/>
+      <w:r>
+        <w:t>Créer un nouveau projet SPRING-STARTER-PROJECT dans l'IDE</w:t>
+      </w:r>
+      <w:bookmarkEnd w:id="2"/>
+    </w:p>
+    <w:p>
+      <w:pPr>
+        <w:keepNext/>
+        <w:keepLines/>
+        <w:suppressLineNumbers/>
+        <w:suppressAutoHyphens/>
+        <w:rPr>
+          <w:lang w:eastAsia="fr-FR"/>
+        </w:rPr>
+      </w:pPr>
+    </w:p>
+    <w:p>
+      <w:pPr>
+        <w:pStyle w:val="Paragraphedeliste"/>
+        <w:keepNext/>
+        <w:keepLines/>
+        <w:numPr>
+          <w:ilvl w:val="0"/>
+          <w:numId w:val="8"/>
+        </w:numPr>
+        <w:suppressLineNumbers/>
+        <w:suppressAutoHyphens/>
+      </w:pPr>
+      <w:r>
+        <w:rPr>
+          <w:b/>
+          <w:bCs/>
+        </w:rPr>
+        <w:t xml:space="preserve">Créer un nouveau SPRING STARTER PROJECT </w:t>
+      </w:r>
+      <w:r>
+        <w:t xml:space="preserve">dans </w:t>
+      </w:r>
+      <w:r>
+        <w:t>l'IDE (</w:t>
+      </w:r>
+      <w:r>
+        <w:t>ECLIPSE</w:t>
+      </w:r>
+      <w:proofErr w:type="gramStart"/>
+      <w:r>
+        <w:t xml:space="preserve">) </w:t>
+      </w:r>
+      <w:r>
+        <w:t>.</w:t>
+      </w:r>
+      <w:proofErr w:type="gramEnd"/>
+      <w:r>
+        <w:t xml:space="preserve"> </w:t>
+      </w:r>
+    </w:p>
+    <w:p>
+      <w:pPr>
+        <w:keepNext/>
+        <w:keepLines/>
+        <w:suppressLineNumbers/>
+        <w:suppressAutoHyphens/>
+        <w:ind w:left="360"/>
+      </w:pPr>
+    </w:p>
+    <w:p>
+      <w:pPr>
+        <w:keepNext/>
+        <w:keepLines/>
+        <w:suppressLineNumbers/>
+        <w:suppressAutoHyphens/>
+        <w:ind w:left="360"/>
+      </w:pPr>
+      <w:r>
+        <w:rPr>
+          <w:i/>
+          <w:iCs/>
+        </w:rPr>
+        <w:t>MAVEN</w:t>
+      </w:r>
+      <w:r>
+        <w:rPr>
+          <w:i/>
+          <w:iCs/>
+        </w:rPr>
+        <w:t xml:space="preserve"> est automatiquement embarqué</w:t>
+      </w:r>
+      <w:r>
+        <w:rPr>
+          <w:i/>
+          <w:iCs/>
+        </w:rPr>
+        <w:t xml:space="preserve"> </w:t>
+      </w:r>
+      <w:r>
+        <w:rPr>
+          <w:i/>
+          <w:iCs/>
+        </w:rPr>
+        <w:t xml:space="preserve">dans le projet ECLIPSE </w:t>
+      </w:r>
+      <w:r>
+        <w:rPr>
+          <w:i/>
+          <w:iCs/>
+        </w:rPr>
+        <w:t>ainsi que le Conteneur WEB TOMCAT</w:t>
+      </w:r>
+      <w:r>
+        <w:t>.</w:t>
+      </w:r>
+    </w:p>
+    <w:p>
+      <w:pPr>
+        <w:keepNext/>
+        <w:keepLines/>
+        <w:suppressLineNumbers/>
+        <w:suppressAutoHyphens/>
+        <w:rPr>
+          <w:b/>
+          <w:bCs/>
+        </w:rPr>
+      </w:pPr>
+    </w:p>
+    <w:p>
+      <w:pPr>
+        <w:keepNext/>
+        <w:keepLines/>
+        <w:suppressLineNumbers/>
+        <w:suppressAutoHyphens/>
+      </w:pPr>
+      <w:r>
+        <w:rPr>
+          <w:b/>
+          <w:bCs/>
+        </w:rPr>
+        <w:t xml:space="preserve">Le </w:t>
+      </w:r>
+      <w:r>
+        <w:rPr>
+          <w:b/>
+          <w:bCs/>
+          <w:u w:val="single"/>
+        </w:rPr>
+        <w:t>package</w:t>
+      </w:r>
+      <w:r>
+        <w:rPr>
+          <w:b/>
+          <w:bCs/>
+        </w:rPr>
+        <w:t xml:space="preserve"> </w:t>
+      </w:r>
+      <w:r>
+        <w:rPr>
+          <w:b/>
+          <w:bCs/>
+        </w:rPr>
+        <w:t>choisi</w:t>
+      </w:r>
+      <w:r>
+        <w:rPr>
+          <w:b/>
+          <w:bCs/>
+        </w:rPr>
+        <w:t xml:space="preserve"> doit être le même </w:t>
+      </w:r>
+      <w:r>
+        <w:rPr>
+          <w:b/>
+          <w:bCs/>
+          <w:u w:val="single"/>
+        </w:rPr>
+        <w:t>quelque soit le micro-service</w:t>
+      </w:r>
+      <w:r>
+        <w:t xml:space="preserve"> si on veut pouvoir créer une application </w:t>
+      </w:r>
+      <w:r>
+        <w:rPr>
+          <w:i/>
+          <w:iCs/>
+        </w:rPr>
+        <w:t>monolithique</w:t>
+      </w:r>
+      <w:r>
+        <w:t xml:space="preserve"> en faisant juste glisser les packages </w:t>
+      </w:r>
+      <w:r>
+        <w:t xml:space="preserve">ou classes </w:t>
+      </w:r>
+      <w:r>
+        <w:t xml:space="preserve">provenant </w:t>
+      </w:r>
+      <w:r>
+        <w:t xml:space="preserve">de différents projets ECLIPSE </w:t>
+      </w:r>
+      <w:r>
+        <w:t>sous un explorateur Windows.</w:t>
+      </w:r>
+    </w:p>
+    <w:p>
+      <w:pPr>
+        <w:keepNext/>
+        <w:keepLines/>
+        <w:suppressLineNumbers/>
+        <w:suppressAutoHyphens/>
+      </w:pPr>
+    </w:p>
+    <w:p>
+      <w:pPr>
+        <w:keepNext/>
+        <w:keepLines/>
+        <w:suppressLineNumbers/>
+        <w:suppressAutoHyphens/>
+      </w:pPr>
+      <w:r>
+        <w:t xml:space="preserve">Je mets </w:t>
+      </w:r>
+      <w:r>
+        <w:rPr>
+          <w:i/>
+          <w:iCs/>
+        </w:rPr>
+        <w:t>systématiquement</w:t>
+      </w:r>
+      <w:r>
+        <w:t xml:space="preserve"> </w:t>
+      </w:r>
+      <w:proofErr w:type="spellStart"/>
+      <w:proofErr w:type="gramStart"/>
+      <w:r>
+        <w:rPr>
+          <w:rFonts w:ascii="Courier New" w:hAnsi="Courier New" w:cs="Courier New"/>
+        </w:rPr>
+        <w:t>levy.daniel</w:t>
+      </w:r>
+      <w:proofErr w:type="gramEnd"/>
+      <w:r>
+        <w:rPr>
+          <w:rFonts w:ascii="Courier New" w:hAnsi="Courier New" w:cs="Courier New"/>
+        </w:rPr>
+        <w:t>.application</w:t>
+      </w:r>
+      <w:proofErr w:type="spellEnd"/>
+      <w:r>
+        <w:t xml:space="preserve"> à la fois comme </w:t>
+      </w:r>
+      <w:proofErr w:type="spellStart"/>
+      <w:r>
+        <w:rPr>
+          <w:rFonts w:ascii="Courier New" w:hAnsi="Courier New" w:cs="Courier New"/>
+        </w:rPr>
+        <w:t>groupId</w:t>
+      </w:r>
+      <w:proofErr w:type="spellEnd"/>
+      <w:r>
+        <w:t xml:space="preserve"> Maven et comme </w:t>
+      </w:r>
+      <w:r>
+        <w:rPr>
+          <w:rFonts w:ascii="Courier New" w:hAnsi="Courier New" w:cs="Courier New"/>
+        </w:rPr>
+        <w:t>package</w:t>
+      </w:r>
+      <w:r>
+        <w:t xml:space="preserve"> Maven pour tous les micro-services que je développe</w:t>
+      </w:r>
+      <w:r>
+        <w:t>.</w:t>
+      </w:r>
+    </w:p>
+    <w:p>
+      <w:pPr>
+        <w:keepNext/>
+        <w:keepLines/>
+        <w:suppressLineNumbers/>
+        <w:suppressAutoHyphens/>
+      </w:pPr>
+    </w:p>
+    <w:p>
+      <w:pPr>
+        <w:pStyle w:val="Paragraphedeliste"/>
+        <w:keepNext/>
+        <w:keepLines/>
+        <w:numPr>
+          <w:ilvl w:val="0"/>
+          <w:numId w:val="6"/>
+        </w:numPr>
+        <w:suppressLineNumbers/>
+        <w:suppressAutoHyphens/>
+      </w:pPr>
+      <w:r>
+        <w:t xml:space="preserve">Le </w:t>
+      </w:r>
+      <w:proofErr w:type="spellStart"/>
+      <w:r>
+        <w:rPr>
+          <w:rFonts w:ascii="Courier New" w:hAnsi="Courier New" w:cs="Courier New"/>
+        </w:rPr>
+        <w:t>groupId</w:t>
+      </w:r>
+      <w:proofErr w:type="spellEnd"/>
+      <w:r>
+        <w:t xml:space="preserve"> Maven </w:t>
+      </w:r>
+      <w:r>
+        <w:t xml:space="preserve">indiqué dans le </w:t>
+      </w:r>
+      <w:r>
+        <w:rPr>
+          <w:rFonts w:ascii="Courier New" w:hAnsi="Courier New" w:cs="Courier New"/>
+        </w:rPr>
+        <w:t>pom.xml</w:t>
+      </w:r>
+      <w:r>
+        <w:t xml:space="preserve"> du projet ECLIPSE </w:t>
+      </w:r>
+      <w:r>
+        <w:t xml:space="preserve">sert à </w:t>
+      </w:r>
+      <w:r>
+        <w:rPr>
+          <w:b/>
+          <w:bCs/>
+        </w:rPr>
+        <w:t xml:space="preserve">nommer les classes </w:t>
+      </w:r>
+      <w:proofErr w:type="spellStart"/>
+      <w:r>
+        <w:rPr>
+          <w:b/>
+          <w:bCs/>
+        </w:rPr>
+        <w:t>buildées</w:t>
+      </w:r>
+      <w:proofErr w:type="spellEnd"/>
+      <w:r>
+        <w:rPr>
+          <w:b/>
+          <w:bCs/>
+        </w:rPr>
+        <w:t xml:space="preserve"> par Maven (espace de nommage)</w:t>
+      </w:r>
+      <w:r>
+        <w:t xml:space="preserve">. Par exemple, si on met un </w:t>
+      </w:r>
+      <w:proofErr w:type="spellStart"/>
+      <w:r>
+        <w:rPr>
+          <w:rFonts w:ascii="Courier New" w:hAnsi="Courier New" w:cs="Courier New"/>
+        </w:rPr>
+        <w:t>groupId</w:t>
+      </w:r>
+      <w:proofErr w:type="spellEnd"/>
+      <w:r>
+        <w:t xml:space="preserve"> Maven = "toto" et que l'on crée une classe </w:t>
+      </w:r>
+      <w:r>
+        <w:t>'</w:t>
+      </w:r>
+      <w:r>
+        <w:t>Exemple.java</w:t>
+      </w:r>
+      <w:r>
+        <w:t>'</w:t>
+      </w:r>
+      <w:r>
+        <w:t xml:space="preserve">, le nom complet </w:t>
+      </w:r>
+      <w:r>
+        <w:t>(aussi appelé nom qualifié</w:t>
+      </w:r>
+      <w:r>
+        <w:t xml:space="preserve"> en Java</w:t>
+      </w:r>
+      <w:r>
+        <w:t xml:space="preserve">) </w:t>
+      </w:r>
+      <w:r>
+        <w:t xml:space="preserve">de la classe </w:t>
+      </w:r>
+      <w:proofErr w:type="spellStart"/>
+      <w:r>
+        <w:t>buildée</w:t>
+      </w:r>
+      <w:proofErr w:type="spellEnd"/>
+      <w:r>
+        <w:t xml:space="preserve"> sera </w:t>
+      </w:r>
+      <w:proofErr w:type="spellStart"/>
+      <w:proofErr w:type="gramStart"/>
+      <w:r>
+        <w:rPr>
+          <w:rFonts w:ascii="Courier New" w:hAnsi="Courier New" w:cs="Courier New"/>
+        </w:rPr>
+        <w:t>toto.</w:t>
+      </w:r>
+      <w:r>
+        <w:rPr>
+          <w:rFonts w:ascii="Courier New" w:hAnsi="Courier New" w:cs="Courier New"/>
+        </w:rPr>
+        <w:t>Example</w:t>
+      </w:r>
+      <w:r>
+        <w:rPr>
+          <w:rFonts w:ascii="Courier New" w:hAnsi="Courier New" w:cs="Courier New"/>
+        </w:rPr>
+        <w:t>java</w:t>
+      </w:r>
+      <w:proofErr w:type="spellEnd"/>
+      <w:proofErr w:type="gramEnd"/>
+      <w:r>
+        <w:t>.</w:t>
+      </w:r>
+    </w:p>
+    <w:p>
+      <w:pPr>
+        <w:keepNext/>
+        <w:keepLines/>
+        <w:suppressLineNumbers/>
+        <w:suppressAutoHyphens/>
+      </w:pPr>
+    </w:p>
+    <w:p>
+      <w:pPr>
+        <w:pStyle w:val="Paragraphedeliste"/>
+        <w:keepNext/>
+        <w:keepLines/>
+        <w:numPr>
+          <w:ilvl w:val="0"/>
+          <w:numId w:val="7"/>
+        </w:numPr>
+        <w:suppressLineNumbers/>
+        <w:suppressAutoHyphens/>
+      </w:pPr>
+      <w:r>
+        <w:t xml:space="preserve">Le </w:t>
+      </w:r>
+      <w:r>
+        <w:rPr>
+          <w:rFonts w:ascii="Courier New" w:hAnsi="Courier New" w:cs="Courier New"/>
+        </w:rPr>
+        <w:t>Package</w:t>
+      </w:r>
+      <w:r>
+        <w:t xml:space="preserve"> Maven </w:t>
+      </w:r>
+      <w:r>
+        <w:t xml:space="preserve">indiqué dans le </w:t>
+      </w:r>
+      <w:r>
+        <w:rPr>
+          <w:rFonts w:ascii="Courier New" w:hAnsi="Courier New" w:cs="Courier New"/>
+        </w:rPr>
+        <w:t>pom.xml</w:t>
+      </w:r>
+      <w:r>
+        <w:t xml:space="preserve"> du projet ECLIPSE </w:t>
+      </w:r>
+      <w:r>
+        <w:t xml:space="preserve">sert à </w:t>
+      </w:r>
+      <w:r>
+        <w:rPr>
+          <w:b/>
+          <w:bCs/>
+        </w:rPr>
+        <w:t xml:space="preserve">créer automatiquement les packages des classes </w:t>
+      </w:r>
+      <w:r>
+        <w:rPr>
+          <w:b/>
+          <w:bCs/>
+          <w:i/>
+          <w:iCs/>
+        </w:rPr>
+        <w:t>sources</w:t>
+      </w:r>
+      <w:r>
+        <w:t xml:space="preserve"> </w:t>
+      </w:r>
+      <w:r>
+        <w:t xml:space="preserve">puis </w:t>
+      </w:r>
+      <w:r>
+        <w:rPr>
+          <w:b/>
+          <w:bCs/>
+        </w:rPr>
+        <w:t>binaires .class</w:t>
+      </w:r>
+      <w:r>
+        <w:t xml:space="preserve"> </w:t>
+      </w:r>
+      <w:r>
+        <w:t>lors de la génération automatique des packages dans le projet ECLIPSE par Maven.</w:t>
+      </w:r>
+      <w:r>
+        <w:t xml:space="preserve"> </w:t>
+      </w:r>
+    </w:p>
+    <w:p>
+      <w:pPr>
+        <w:pStyle w:val="Paragraphedeliste"/>
+        <w:keepNext/>
+        <w:keepLines/>
+        <w:suppressLineNumbers/>
+        <w:suppressAutoHyphens/>
+      </w:pPr>
+    </w:p>
+    <w:p>
+      <w:pPr>
+        <w:pStyle w:val="Paragraphedeliste"/>
+        <w:keepNext/>
+        <w:keepLines/>
+        <w:numPr>
+          <w:ilvl w:val="0"/>
+          <w:numId w:val="10"/>
+        </w:numPr>
+        <w:suppressLineNumbers/>
+        <w:suppressAutoHyphens/>
+        <w:jc w:val="left"/>
+      </w:pPr>
+      <w:r>
+        <w:t xml:space="preserve">Par exemple, ECLIPSE créera automatiquement les packages </w:t>
+      </w:r>
+      <w:r>
+        <w:t xml:space="preserve">: </w:t>
+      </w:r>
+      <w:proofErr w:type="spellStart"/>
+      <w:proofErr w:type="gramStart"/>
+      <w:r>
+        <w:rPr>
+          <w:rFonts w:ascii="Courier New" w:hAnsi="Courier New" w:cs="Courier New"/>
+        </w:rPr>
+        <w:t>src.main.java.levy</w:t>
+      </w:r>
+      <w:proofErr w:type="gramEnd"/>
+      <w:r>
+        <w:rPr>
+          <w:rFonts w:ascii="Courier New" w:hAnsi="Courier New" w:cs="Courier New"/>
+        </w:rPr>
+        <w:t>.daniel.application</w:t>
+      </w:r>
+      <w:proofErr w:type="spellEnd"/>
+      <w:r>
+        <w:t xml:space="preserve"> et </w:t>
+      </w:r>
+      <w:proofErr w:type="spellStart"/>
+      <w:r>
+        <w:rPr>
+          <w:rFonts w:ascii="Courier New" w:hAnsi="Courier New" w:cs="Courier New"/>
+        </w:rPr>
+        <w:t>src.test.java.levy.daniel.application</w:t>
+      </w:r>
+      <w:proofErr w:type="spellEnd"/>
+      <w:r>
+        <w:t xml:space="preserve"> </w:t>
+      </w:r>
+    </w:p>
+    <w:p>
+      <w:pPr>
+        <w:pStyle w:val="Paragraphedeliste"/>
+        <w:keepNext/>
+        <w:keepLines/>
+        <w:suppressLineNumbers/>
+        <w:suppressAutoHyphens/>
+        <w:jc w:val="left"/>
+      </w:pPr>
+      <w:proofErr w:type="gramStart"/>
+      <w:r>
+        <w:t>dans</w:t>
+      </w:r>
+      <w:proofErr w:type="gramEnd"/>
+      <w:r>
+        <w:t xml:space="preserve"> le projet ECLIPSE si package = </w:t>
+      </w:r>
+      <w:proofErr w:type="spellStart"/>
+      <w:r>
+        <w:rPr>
+          <w:rFonts w:ascii="Courier New" w:hAnsi="Courier New" w:cs="Courier New"/>
+        </w:rPr>
+        <w:t>levy.daniel.application</w:t>
+      </w:r>
+      <w:proofErr w:type="spellEnd"/>
+      <w:r>
+        <w:t>.</w:t>
+      </w:r>
+    </w:p>
+    <w:p/>
+    <w:p>
+      <w:pPr>
+        <w:pStyle w:val="Titre3"/>
+        <w:keepNext/>
+        <w:keepLines/>
+        <w:suppressLineNumbers/>
+        <w:suppressAutoHyphens/>
+      </w:pPr>
+      <w:r>
+        <w:lastRenderedPageBreak/>
+        <w:t>Choisir les dépendances SPRING CLOUD d'un Micro-Service de Configuration</w:t>
+      </w:r>
+    </w:p>
+    <w:p>
+      <w:pPr>
+        <w:keepNext/>
+        <w:keepLines/>
+        <w:suppressLineNumbers/>
+        <w:suppressAutoHyphens/>
+      </w:pPr>
+    </w:p>
+    <w:p>
+      <w:pPr>
+        <w:keepNext/>
+        <w:keepLines/>
+        <w:suppressLineNumbers/>
+        <w:suppressAutoHyphens/>
+        <w:rPr>
+          <w:lang w:val="en-US"/>
+        </w:rPr>
+      </w:pPr>
+      <w:r>
+        <w:rPr>
+          <w:lang w:val="en-US"/>
+        </w:rPr>
+        <w:t xml:space="preserve">Dans Spring Cloud Config &gt; </w:t>
+      </w:r>
+      <w:r>
+        <w:rPr>
+          <w:rFonts w:ascii="Courier New" w:hAnsi="Courier New" w:cs="Courier New"/>
+          <w:lang w:val="en-US"/>
+        </w:rPr>
+        <w:t>Config Server</w:t>
+      </w:r>
+    </w:p>
+    <w:p>
+      <w:pPr>
+        <w:keepNext/>
+        <w:keepLines/>
+        <w:suppressLineNumbers/>
+        <w:suppressAutoHyphens/>
+      </w:pPr>
+      <w:r>
+        <w:rPr>
+          <w:noProof/>
+        </w:rPr>
+        <w:drawing>
+          <wp:inline distT="0" distB="0" distL="0" distR="0" wp14:anchorId="59C48E34" wp14:editId="6490466B">
+            <wp:extent cx="1457528" cy="638264"/>
+            <wp:effectExtent l="0" t="0" r="9525" b="9525"/>
+            <wp:docPr id="2" name="Image 2"/>
+            <wp:cNvGraphicFramePr>
+              <a:graphicFrameLocks xmlns:a="http://schemas.openxmlformats.org/drawingml/2006/main" noChangeAspect="1"/>
+            </wp:cNvGraphicFramePr>
+            <a:graphic xmlns:a="http://schemas.openxmlformats.org/drawingml/2006/main">
+              <a:graphicData uri="http://schemas.openxmlformats.org/drawingml/2006/picture">
+                <pic:pic xmlns:pic="http://schemas.openxmlformats.org/drawingml/2006/picture">
+                  <pic:nvPicPr>
+                    <pic:cNvPr id="1" name=""/>
+                    <pic:cNvPicPr/>
+                  </pic:nvPicPr>
+                  <pic:blipFill>
+                    <a:blip r:embed="rId11"/>
+                    <a:stretch>
+                      <a:fillRect/>
+                    </a:stretch>
+                  </pic:blipFill>
+                  <pic:spPr>
+                    <a:xfrm>
+                      <a:off x="0" y="0"/>
                       <a:ext cx="1457528" cy="638264"/>
                     </a:xfrm>
                     <a:prstGeom prst="rect">
@@ -1379,6 +1592,9 @@
         <w:suppressAutoHyphens/>
       </w:pPr>
       <w:r>
+        <w:rPr>
+          <w:noProof/>
+        </w:rPr>
         <w:drawing>
           <wp:inline distT="0" distB="0" distL="0" distR="0" wp14:anchorId="62C4CDA4" wp14:editId="3311F002">
             <wp:extent cx="1705213" cy="514422"/>
@@ -1395,7 +1611,7 @@
                     <pic:cNvPicPr/>
                   </pic:nvPicPr>
                   <pic:blipFill>
-                    <a:blip r:embed="rId9"/>
+                    <a:blip r:embed="rId12"/>
                     <a:stretch>
                       <a:fillRect/>
                     </a:stretch>
@@ -1665,6 +1881,56 @@
               <w:suppressLineNumbers/>
               <w:suppressAutoHyphens/>
             </w:pPr>
+            <w:r>
+              <w:t>4</w:t>
+            </w:r>
+          </w:p>
+        </w:tc>
+        <w:tc>
+          <w:tcPr>
+            <w:tcW w:w="4252" w:type="dxa"/>
+          </w:tcPr>
+          <w:p>
+            <w:pPr>
+              <w:keepNext/>
+              <w:keepLines/>
+              <w:suppressLineNumbers/>
+              <w:suppressAutoHyphens/>
+            </w:pPr>
+            <w:r>
+              <w:t>Web</w:t>
+            </w:r>
+          </w:p>
+        </w:tc>
+        <w:tc>
+          <w:tcPr>
+            <w:tcW w:w="3964" w:type="dxa"/>
+          </w:tcPr>
+          <w:p>
+            <w:pPr>
+              <w:keepNext/>
+              <w:keepLines/>
+              <w:suppressLineNumbers/>
+              <w:suppressAutoHyphens/>
+            </w:pPr>
+            <w:r>
+              <w:t>Spring Web</w:t>
+            </w:r>
+          </w:p>
+        </w:tc>
+      </w:tr>
+      <w:tr>
+        <w:tc>
+          <w:tcPr>
+            <w:tcW w:w="846" w:type="dxa"/>
+          </w:tcPr>
+          <w:p>
+            <w:pPr>
+              <w:keepNext/>
+              <w:keepLines/>
+              <w:suppressLineNumbers/>
+              <w:suppressAutoHyphens/>
+            </w:pPr>
           </w:p>
         </w:tc>
         <w:tc>
@@ -1699,12 +1965,1144 @@
     <w:p>
       <w:pPr>
         <w:pStyle w:val="Titre3"/>
-      </w:pPr>
-      <w:r>
+        <w:keepNext/>
+        <w:keepLines/>
+        <w:suppressLineNumbers/>
+        <w:suppressAutoHyphens/>
+      </w:pPr>
+      <w:r>
+        <w:t>Rajouter l'annotation @EnableConfigServer sur la classe applicative Spring Boot</w:t>
+      </w:r>
+    </w:p>
+    <w:p>
+      <w:pPr>
+        <w:keepNext/>
+        <w:keepLines/>
+        <w:suppressLineNumbers/>
+        <w:suppressAutoHyphens/>
+      </w:pPr>
+    </w:p>
+    <w:p>
+      <w:pPr>
+        <w:keepNext/>
+        <w:keepLines/>
+        <w:suppressLineNumbers/>
+        <w:suppressAutoHyphens/>
+      </w:pPr>
+      <w:r>
+        <w:drawing>
+          <wp:inline distT="0" distB="0" distL="0" distR="0" wp14:anchorId="651DCF97" wp14:editId="43B1BF27">
+            <wp:extent cx="1857634" cy="600159"/>
+            <wp:effectExtent l="0" t="0" r="0" b="9525"/>
+            <wp:docPr id="7" name="Image 7"/>
+            <wp:cNvGraphicFramePr>
+              <a:graphicFrameLocks xmlns:a="http://schemas.openxmlformats.org/drawingml/2006/main" noChangeAspect="1"/>
+            </wp:cNvGraphicFramePr>
+            <a:graphic xmlns:a="http://schemas.openxmlformats.org/drawingml/2006/main">
+              <a:graphicData uri="http://schemas.openxmlformats.org/drawingml/2006/picture">
+                <pic:pic xmlns:pic="http://schemas.openxmlformats.org/drawingml/2006/picture">
+                  <pic:nvPicPr>
+                    <pic:cNvPr id="1" name=""/>
+                    <pic:cNvPicPr/>
+                  </pic:nvPicPr>
+                  <pic:blipFill>
+                    <a:blip r:embed="rId13"/>
+                    <a:stretch>
+                      <a:fillRect/>
+                    </a:stretch>
+                  </pic:blipFill>
+                  <pic:spPr>
+                    <a:xfrm>
+                      <a:off x="0" y="0"/>
+                      <a:ext cx="1857634" cy="600159"/>
+                    </a:xfrm>
+                    <a:prstGeom prst="rect">
+                      <a:avLst/>
+                    </a:prstGeom>
+                  </pic:spPr>
+                </pic:pic>
+              </a:graphicData>
+            </a:graphic>
+          </wp:inline>
+        </w:drawing>
+      </w:r>
+    </w:p>
+    <w:p/>
+    <w:p>
+      <w:pPr>
+        <w:pStyle w:val="Titre3"/>
+        <w:keepNext/>
+        <w:keepLines/>
+        <w:suppressLineNumbers/>
+        <w:suppressAutoHyphens/>
+      </w:pPr>
+      <w:r>
+        <w:t>Créer un dossier GIT ou GITHUB Externe conteneur des configurations à servir</w:t>
+      </w:r>
+    </w:p>
+    <w:p>
+      <w:pPr>
+        <w:keepNext/>
+        <w:keepLines/>
+        <w:suppressLineNumbers/>
+        <w:suppressAutoHyphens/>
+      </w:pPr>
+      <w:r>
+        <w:t xml:space="preserve">L'intérêt du </w:t>
+      </w:r>
+      <w:r>
+        <w:t>Micro-Service de Configuration</w:t>
+      </w:r>
+      <w:r>
+        <w:t xml:space="preserve"> est d'</w:t>
+      </w:r>
+      <w:r>
+        <w:rPr>
+          <w:i/>
+          <w:iCs/>
+        </w:rPr>
+        <w:t>externaliser les configurations</w:t>
+      </w:r>
+      <w:r>
+        <w:t xml:space="preserve"> de tous les micro-services utilisés dans une application Web dans un répertoire </w:t>
+      </w:r>
+      <w:r>
+        <w:rPr>
+          <w:i/>
+          <w:iCs/>
+        </w:rPr>
+        <w:t>distant</w:t>
+      </w:r>
+      <w:r>
+        <w:t>.</w:t>
+      </w:r>
+    </w:p>
+    <w:p>
+      <w:pPr>
+        <w:keepNext/>
+        <w:keepLines/>
+        <w:suppressLineNumbers/>
+        <w:suppressAutoHyphens/>
+      </w:pPr>
+    </w:p>
+    <w:p>
+      <w:pPr>
+        <w:keepNext/>
+        <w:keepLines/>
+        <w:suppressLineNumbers/>
+        <w:suppressAutoHyphens/>
+      </w:pPr>
+      <w:r>
+        <w:t xml:space="preserve">On peut avantageusement utiliser un </w:t>
+      </w:r>
+      <w:r>
+        <w:rPr>
+          <w:b/>
+          <w:bCs/>
+        </w:rPr>
+        <w:t>repository GIT ou GITHUB externe</w:t>
+      </w:r>
+      <w:r>
+        <w:t xml:space="preserve"> </w:t>
+      </w:r>
+      <w:r>
+        <w:t xml:space="preserve">distant </w:t>
+      </w:r>
+      <w:r>
+        <w:t>contenant les configurations afin de tracker toute modification sur un fichier de configuration.</w:t>
+      </w:r>
+    </w:p>
+    <w:p>
+      <w:pPr>
+        <w:keepNext/>
+        <w:keepLines/>
+        <w:suppressLineNumbers/>
+        <w:suppressAutoHyphens/>
+      </w:pPr>
+    </w:p>
+    <w:p>
+      <w:pPr>
+        <w:pStyle w:val="Paragraphedeliste"/>
+        <w:keepNext/>
+        <w:keepLines/>
+        <w:numPr>
+          <w:ilvl w:val="0"/>
+          <w:numId w:val="12"/>
+        </w:numPr>
+        <w:suppressLineNumbers/>
+        <w:suppressAutoHyphens/>
+      </w:pPr>
+      <w:r>
+        <w:rPr>
+          <w:b/>
+          <w:bCs/>
+        </w:rPr>
+        <w:t>Créer un dossier</w:t>
+      </w:r>
+      <w:r>
+        <w:t xml:space="preserve"> (par exemple '</w:t>
+      </w:r>
+      <w:proofErr w:type="spellStart"/>
+      <w:r>
+        <w:t>configurations_traficweb</w:t>
+      </w:r>
+      <w:proofErr w:type="spellEnd"/>
+      <w:r>
+        <w:t>')</w:t>
+      </w:r>
+    </w:p>
+    <w:p>
+      <w:pPr>
+        <w:pStyle w:val="Paragraphedeliste"/>
+        <w:keepNext/>
+        <w:keepLines/>
+        <w:numPr>
+          <w:ilvl w:val="0"/>
+          <w:numId w:val="12"/>
+        </w:numPr>
+        <w:suppressLineNumbers/>
+        <w:suppressAutoHyphens/>
+      </w:pPr>
+      <w:r>
+        <w:rPr>
+          <w:b/>
+          <w:bCs/>
+        </w:rPr>
+        <w:t>Mettre dedans des</w:t>
+      </w:r>
+      <w:r>
+        <w:rPr>
+          <w:b/>
+          <w:bCs/>
+        </w:rPr>
+        <w:t xml:space="preserve"> fichiers de configuration</w:t>
+      </w:r>
+      <w:r>
+        <w:t xml:space="preserve"> </w:t>
+      </w:r>
+      <w:proofErr w:type="spellStart"/>
+      <w:proofErr w:type="gramStart"/>
+      <w:r>
+        <w:rPr>
+          <w:rFonts w:ascii="Courier New" w:hAnsi="Courier New" w:cs="Courier New"/>
+        </w:rPr>
+        <w:t>application.properties</w:t>
+      </w:r>
+      <w:proofErr w:type="spellEnd"/>
+      <w:proofErr w:type="gramEnd"/>
+      <w:r>
+        <w:t xml:space="preserve">, </w:t>
+      </w:r>
+      <w:r>
+        <w:rPr>
+          <w:rFonts w:ascii="Courier New" w:hAnsi="Courier New" w:cs="Courier New"/>
+        </w:rPr>
+        <w:t>application-</w:t>
+      </w:r>
+      <w:proofErr w:type="spellStart"/>
+      <w:r>
+        <w:rPr>
+          <w:rFonts w:ascii="Courier New" w:hAnsi="Courier New" w:cs="Courier New"/>
+        </w:rPr>
+        <w:t>dev.properties</w:t>
+      </w:r>
+      <w:proofErr w:type="spellEnd"/>
+      <w:r>
+        <w:t>, …</w:t>
+      </w:r>
+    </w:p>
+    <w:p>
+      <w:pPr>
+        <w:pStyle w:val="Paragraphedeliste"/>
+        <w:keepNext/>
+        <w:keepLines/>
+        <w:numPr>
+          <w:ilvl w:val="0"/>
+          <w:numId w:val="12"/>
+        </w:numPr>
+        <w:suppressLineNumbers/>
+        <w:suppressAutoHyphens/>
+        <w:rPr>
+          <w:b/>
+          <w:bCs/>
+        </w:rPr>
+      </w:pPr>
+      <w:r>
+        <w:rPr>
+          <w:b/>
+          <w:bCs/>
+        </w:rPr>
+        <w:t>Se positionner sur le dossier</w:t>
+      </w:r>
+    </w:p>
+    <w:p>
+      <w:pPr>
+        <w:pStyle w:val="Paragraphedeliste"/>
+        <w:keepNext/>
+        <w:keepLines/>
+        <w:numPr>
+          <w:ilvl w:val="0"/>
+          <w:numId w:val="12"/>
+        </w:numPr>
+        <w:suppressLineNumbers/>
+        <w:suppressAutoHyphens/>
+      </w:pPr>
+      <w:r>
+        <w:rPr>
+          <w:b/>
+          <w:bCs/>
+        </w:rPr>
+        <w:t xml:space="preserve">Ouvrir un </w:t>
+      </w:r>
+      <w:proofErr w:type="spellStart"/>
+      <w:r>
+        <w:rPr>
+          <w:b/>
+          <w:bCs/>
+        </w:rPr>
+        <w:t>GitBash</w:t>
+      </w:r>
+      <w:proofErr w:type="spellEnd"/>
+      <w:r>
+        <w:t xml:space="preserve"> sur le dossier</w:t>
+      </w:r>
+    </w:p>
+    <w:p>
+      <w:pPr>
+        <w:pStyle w:val="Paragraphedeliste"/>
+      </w:pPr>
+    </w:p>
+    <w:p>
+      <w:pPr>
+        <w:pStyle w:val="Paragraphedeliste"/>
+        <w:keepNext/>
+        <w:keepLines/>
+        <w:suppressLineNumbers/>
+        <w:suppressAutoHyphens/>
+      </w:pPr>
+      <w:r>
+        <w:lastRenderedPageBreak/>
+        <w:t xml:space="preserve">Puis taper dans la fenêtre </w:t>
+      </w:r>
+      <w:proofErr w:type="spellStart"/>
+      <w:r>
+        <w:t>GitBash</w:t>
+      </w:r>
+      <w:proofErr w:type="spellEnd"/>
+      <w:r>
+        <w:t xml:space="preserve"> :</w:t>
+      </w:r>
+    </w:p>
+    <w:p>
+      <w:pPr>
+        <w:pStyle w:val="Paragraphedeliste"/>
+        <w:keepNext/>
+        <w:keepLines/>
+        <w:suppressLineNumbers/>
+        <w:suppressAutoHyphens/>
+      </w:pPr>
+    </w:p>
+    <w:p>
+      <w:pPr>
+        <w:pStyle w:val="Paragraphedeliste"/>
+        <w:keepNext/>
+        <w:keepLines/>
+        <w:numPr>
+          <w:ilvl w:val="1"/>
+          <w:numId w:val="12"/>
+        </w:numPr>
+        <w:suppressLineNumbers/>
+        <w:suppressAutoHyphens/>
+        <w:rPr>
+          <w:rFonts w:cs="Arial"/>
+        </w:rPr>
+      </w:pPr>
+      <w:proofErr w:type="gramStart"/>
+      <w:r>
+        <w:rPr>
+          <w:rFonts w:ascii="Courier New" w:hAnsi="Courier New" w:cs="Courier New"/>
+        </w:rPr>
+        <w:t>g</w:t>
+      </w:r>
+      <w:r>
+        <w:rPr>
+          <w:rFonts w:ascii="Courier New" w:hAnsi="Courier New" w:cs="Courier New"/>
+        </w:rPr>
+        <w:t>it</w:t>
+      </w:r>
+      <w:proofErr w:type="gramEnd"/>
+      <w:r>
+        <w:rPr>
+          <w:rFonts w:ascii="Courier New" w:hAnsi="Courier New" w:cs="Courier New"/>
+        </w:rPr>
+        <w:t xml:space="preserve"> init</w:t>
+      </w:r>
+      <w:r>
+        <w:rPr>
+          <w:rFonts w:ascii="Courier New" w:hAnsi="Courier New" w:cs="Courier New"/>
+        </w:rPr>
+        <w:t xml:space="preserve"> </w:t>
+      </w:r>
+      <w:r>
+        <w:rPr>
+          <w:rFonts w:cs="Arial"/>
+          <w:color w:val="00B050"/>
+        </w:rPr>
+        <w:t>// initialise le dépôt GIT sur le dossier</w:t>
+      </w:r>
+    </w:p>
+    <w:p>
+      <w:pPr>
+        <w:pStyle w:val="Paragraphedeliste"/>
+        <w:keepNext/>
+        <w:keepLines/>
+        <w:numPr>
+          <w:ilvl w:val="1"/>
+          <w:numId w:val="12"/>
+        </w:numPr>
+        <w:suppressLineNumbers/>
+        <w:suppressAutoHyphens/>
+      </w:pPr>
+      <w:proofErr w:type="gramStart"/>
+      <w:r>
+        <w:rPr>
+          <w:rFonts w:ascii="Courier New" w:hAnsi="Courier New" w:cs="Courier New"/>
+        </w:rPr>
+        <w:t>g</w:t>
+      </w:r>
+      <w:r>
+        <w:rPr>
+          <w:rFonts w:ascii="Courier New" w:hAnsi="Courier New" w:cs="Courier New"/>
+        </w:rPr>
+        <w:t>it</w:t>
+      </w:r>
+      <w:proofErr w:type="gramEnd"/>
+      <w:r>
+        <w:rPr>
+          <w:rFonts w:ascii="Courier New" w:hAnsi="Courier New" w:cs="Courier New"/>
+        </w:rPr>
+        <w:t xml:space="preserve"> add -A .</w:t>
+      </w:r>
+      <w:r>
+        <w:t xml:space="preserve"> </w:t>
+      </w:r>
+      <w:r>
+        <w:rPr>
+          <w:color w:val="00B050"/>
+        </w:rPr>
+        <w:t>// ajoute (</w:t>
+      </w:r>
+      <w:proofErr w:type="spellStart"/>
+      <w:r>
+        <w:rPr>
+          <w:color w:val="00B050"/>
+        </w:rPr>
+        <w:t>staged</w:t>
+      </w:r>
+      <w:proofErr w:type="spellEnd"/>
+      <w:r>
+        <w:rPr>
+          <w:color w:val="00B050"/>
+        </w:rPr>
+        <w:t>) tous les fichiers contenus dans le dossier dans l'index GIT</w:t>
+      </w:r>
+    </w:p>
+    <w:p>
+      <w:pPr>
+        <w:pStyle w:val="Paragraphedeliste"/>
+        <w:keepNext/>
+        <w:keepLines/>
+        <w:numPr>
+          <w:ilvl w:val="1"/>
+          <w:numId w:val="12"/>
+        </w:numPr>
+        <w:suppressLineNumbers/>
+        <w:suppressAutoHyphens/>
+      </w:pPr>
+      <w:proofErr w:type="gramStart"/>
+      <w:r>
+        <w:rPr>
+          <w:rFonts w:ascii="Courier New" w:hAnsi="Courier New" w:cs="Courier New"/>
+        </w:rPr>
+        <w:t>git</w:t>
+      </w:r>
+      <w:proofErr w:type="gramEnd"/>
+      <w:r>
+        <w:rPr>
+          <w:rFonts w:ascii="Courier New" w:hAnsi="Courier New" w:cs="Courier New"/>
+        </w:rPr>
+        <w:t xml:space="preserve"> commit -m "COMMIT ORIGINEL DOSSIER </w:t>
+      </w:r>
+      <w:proofErr w:type="spellStart"/>
+      <w:r>
+        <w:rPr>
+          <w:rFonts w:ascii="Courier New" w:hAnsi="Courier New" w:cs="Courier New"/>
+        </w:rPr>
+        <w:t>configurations_traficweb</w:t>
+      </w:r>
+      <w:proofErr w:type="spellEnd"/>
+      <w:r>
+        <w:rPr>
+          <w:rFonts w:ascii="Courier New" w:hAnsi="Courier New" w:cs="Courier New"/>
+        </w:rPr>
+        <w:t>"</w:t>
+      </w:r>
+      <w:r>
+        <w:t xml:space="preserve"> </w:t>
+      </w:r>
+      <w:r>
+        <w:rPr>
+          <w:color w:val="00B050"/>
+        </w:rPr>
+        <w:t>// COMMIT ET PUSH tous les fichiers contenus dans le dossier dans le dépôt GIT</w:t>
+      </w:r>
+    </w:p>
+    <w:p/>
+    <w:p>
+      <w:pPr>
+        <w:pStyle w:val="Titre4"/>
+        <w:keepNext/>
+        <w:keepLines/>
+        <w:suppressLineNumbers/>
+        <w:suppressAutoHyphens/>
+      </w:pPr>
+      <w:r>
+        <w:t>Prendre en compte les modifications dans le dossier</w:t>
+      </w:r>
+    </w:p>
+    <w:p>
+      <w:pPr>
+        <w:keepNext/>
+        <w:keepLines/>
+        <w:suppressLineNumbers/>
+        <w:suppressAutoHyphens/>
+      </w:pPr>
+      <w:r>
+        <w:t>Après avoir supprimé/ajouté/modifié des fichiers de configuration</w:t>
+      </w:r>
+      <w:r>
+        <w:t xml:space="preserve">, il faut retaper dans </w:t>
+      </w:r>
+      <w:proofErr w:type="spellStart"/>
+      <w:r>
+        <w:t>GitBash</w:t>
+      </w:r>
+      <w:proofErr w:type="spellEnd"/>
+      <w:r>
+        <w:t xml:space="preserve"> sur le </w:t>
+      </w:r>
+      <w:proofErr w:type="gramStart"/>
+      <w:r>
+        <w:t xml:space="preserve">dossier </w:t>
+      </w:r>
+      <w:r>
+        <w:t xml:space="preserve"> :</w:t>
+      </w:r>
+      <w:proofErr w:type="gramEnd"/>
+    </w:p>
+    <w:p>
+      <w:pPr>
+        <w:keepNext/>
+        <w:keepLines/>
+        <w:suppressLineNumbers/>
+        <w:suppressAutoHyphens/>
+      </w:pPr>
+    </w:p>
+    <w:p>
+      <w:pPr>
+        <w:pStyle w:val="Paragraphedeliste"/>
+        <w:keepNext/>
+        <w:keepLines/>
+        <w:numPr>
+          <w:ilvl w:val="0"/>
+          <w:numId w:val="13"/>
+        </w:numPr>
+        <w:suppressLineNumbers/>
+        <w:suppressAutoHyphens/>
+        <w:rPr>
+          <w:rFonts w:ascii="Courier New" w:hAnsi="Courier New" w:cs="Courier New"/>
+        </w:rPr>
+      </w:pPr>
+      <w:proofErr w:type="gramStart"/>
+      <w:r>
+        <w:rPr>
+          <w:rFonts w:ascii="Courier New" w:hAnsi="Courier New" w:cs="Courier New"/>
+        </w:rPr>
+        <w:t>git</w:t>
+      </w:r>
+      <w:proofErr w:type="gramEnd"/>
+      <w:r>
+        <w:rPr>
+          <w:rFonts w:ascii="Courier New" w:hAnsi="Courier New" w:cs="Courier New"/>
+        </w:rPr>
+        <w:t xml:space="preserve"> </w:t>
+      </w:r>
+      <w:proofErr w:type="spellStart"/>
+      <w:r>
+        <w:rPr>
+          <w:rFonts w:ascii="Courier New" w:hAnsi="Courier New" w:cs="Courier New"/>
+        </w:rPr>
+        <w:t>add</w:t>
+      </w:r>
+      <w:proofErr w:type="spellEnd"/>
+      <w:r>
+        <w:rPr>
+          <w:rFonts w:ascii="Courier New" w:hAnsi="Courier New" w:cs="Courier New"/>
+        </w:rPr>
+        <w:t xml:space="preserve"> -A . </w:t>
+      </w:r>
+    </w:p>
+    <w:p>
+      <w:pPr>
+        <w:pStyle w:val="Paragraphedeliste"/>
+        <w:keepNext/>
+        <w:keepLines/>
+        <w:numPr>
+          <w:ilvl w:val="0"/>
+          <w:numId w:val="13"/>
+        </w:numPr>
+        <w:suppressLineNumbers/>
+        <w:suppressAutoHyphens/>
+        <w:rPr>
+          <w:rFonts w:ascii="Courier New" w:hAnsi="Courier New" w:cs="Courier New"/>
+        </w:rPr>
+      </w:pPr>
+      <w:proofErr w:type="gramStart"/>
+      <w:r>
+        <w:rPr>
+          <w:rFonts w:ascii="Courier New" w:hAnsi="Courier New" w:cs="Courier New"/>
+        </w:rPr>
+        <w:t>git</w:t>
+      </w:r>
+      <w:proofErr w:type="gramEnd"/>
+      <w:r>
+        <w:rPr>
+          <w:rFonts w:ascii="Courier New" w:hAnsi="Courier New" w:cs="Courier New"/>
+        </w:rPr>
+        <w:t xml:space="preserve"> commit -m "</w:t>
+      </w:r>
+      <w:proofErr w:type="spellStart"/>
+      <w:r>
+        <w:rPr>
+          <w:rFonts w:ascii="Courier New" w:hAnsi="Courier New" w:cs="Courier New"/>
+        </w:rPr>
+        <w:t>nouveau_commentaire</w:t>
+      </w:r>
+      <w:proofErr w:type="spellEnd"/>
+      <w:r>
+        <w:rPr>
+          <w:rFonts w:ascii="Courier New" w:hAnsi="Courier New" w:cs="Courier New"/>
+        </w:rPr>
+        <w:t xml:space="preserve">" </w:t>
+      </w:r>
+    </w:p>
+    <w:p>
+      <w:pPr>
+        <w:keepNext/>
+        <w:keepLines/>
+        <w:suppressLineNumbers/>
+        <w:suppressAutoHyphens/>
+      </w:pPr>
+    </w:p>
+    <w:p>
+      <w:pPr>
+        <w:keepNext/>
+        <w:keepLines/>
+        <w:suppressLineNumbers/>
+        <w:suppressAutoHyphens/>
+      </w:pPr>
+      <w:r>
+        <w:t>Les modifications sont alors trackées par GIT.</w:t>
+      </w:r>
+    </w:p>
+    <w:p/>
+    <w:p>
+      <w:pPr>
+        <w:pStyle w:val="Titre4"/>
+        <w:keepNext/>
+        <w:keepLines/>
+        <w:suppressLineNumbers/>
+        <w:suppressAutoHyphens/>
+      </w:pPr>
+      <w:r>
+        <w:t>Utiliser un simple dossier (Non GIT) comme conteneur des fichiers de configuration</w:t>
+      </w:r>
+    </w:p>
+    <w:p>
+      <w:pPr>
+        <w:keepNext/>
+        <w:keepLines/>
+        <w:suppressLineNumbers/>
+        <w:suppressAutoHyphens/>
+      </w:pPr>
+      <w:r>
+        <w:t xml:space="preserve">On peut également utiliser un </w:t>
+      </w:r>
+      <w:r>
+        <w:rPr>
+          <w:i/>
+          <w:iCs/>
+        </w:rPr>
+        <w:t>simple</w:t>
+      </w:r>
+      <w:r>
+        <w:t xml:space="preserve"> dossier (</w:t>
+      </w:r>
+      <w:proofErr w:type="gramStart"/>
+      <w:r>
+        <w:t>non dépôt</w:t>
+      </w:r>
+      <w:proofErr w:type="gramEnd"/>
+      <w:r>
+        <w:t xml:space="preserve"> GIT) mais il faut utiliser un PROFIL SPRING </w:t>
+      </w:r>
+      <w:r>
+        <w:rPr>
+          <w:rFonts w:ascii="Courier New" w:hAnsi="Courier New" w:cs="Courier New"/>
+        </w:rPr>
+        <w:t>NATIVE</w:t>
+      </w:r>
+      <w:r>
+        <w:t>.</w:t>
+      </w:r>
+    </w:p>
+    <w:p>
+      <w:pPr>
+        <w:keepNext/>
+        <w:keepLines/>
+        <w:suppressLineNumbers/>
+        <w:suppressAutoHyphens/>
+      </w:pPr>
+    </w:p>
+    <w:p>
+      <w:pPr>
+        <w:keepNext/>
+        <w:keepLines/>
+        <w:suppressLineNumbers/>
+        <w:suppressAutoHyphens/>
+      </w:pPr>
+      <w:r>
+        <w:t xml:space="preserve">Dans un fichier </w:t>
+      </w:r>
+      <w:r>
+        <w:rPr>
+          <w:rFonts w:ascii="Courier New" w:hAnsi="Courier New" w:cs="Courier New"/>
+        </w:rPr>
+        <w:t>application-</w:t>
+      </w:r>
+      <w:proofErr w:type="spellStart"/>
+      <w:proofErr w:type="gramStart"/>
+      <w:r>
+        <w:rPr>
+          <w:rFonts w:ascii="Courier New" w:hAnsi="Courier New" w:cs="Courier New"/>
+        </w:rPr>
+        <w:t>native.properties</w:t>
+      </w:r>
+      <w:proofErr w:type="spellEnd"/>
+      <w:proofErr w:type="gramEnd"/>
+      <w:r>
+        <w:t xml:space="preserve"> :</w:t>
+      </w:r>
+    </w:p>
+    <w:p>
+      <w:pPr>
+        <w:keepNext/>
+        <w:keepLines/>
+        <w:suppressLineNumbers/>
+        <w:suppressAutoHyphens/>
+      </w:pPr>
+    </w:p>
+    <w:p>
+      <w:pPr>
+        <w:keepNext/>
+        <w:keepLines/>
+        <w:suppressLineNumbers/>
+        <w:suppressAutoHyphens/>
+      </w:pPr>
+      <w:proofErr w:type="spellStart"/>
+      <w:proofErr w:type="gramStart"/>
+      <w:r>
+        <w:rPr>
+          <w:rFonts w:ascii="Courier New" w:hAnsi="Courier New" w:cs="Courier New"/>
+        </w:rPr>
+        <w:t>spring.profiles</w:t>
+      </w:r>
+      <w:proofErr w:type="gramEnd"/>
+      <w:r>
+        <w:rPr>
+          <w:rFonts w:ascii="Courier New" w:hAnsi="Courier New" w:cs="Courier New"/>
+        </w:rPr>
+        <w:t>.active</w:t>
+      </w:r>
+      <w:proofErr w:type="spellEnd"/>
+      <w:r>
+        <w:t>=native</w:t>
+      </w:r>
+    </w:p>
+    <w:p>
+      <w:pPr>
+        <w:keepNext/>
+        <w:keepLines/>
+        <w:suppressLineNumbers/>
+        <w:suppressAutoHyphens/>
+      </w:pPr>
+      <w:proofErr w:type="gramStart"/>
+      <w:r>
+        <w:rPr>
+          <w:rFonts w:ascii="Courier New" w:hAnsi="Courier New" w:cs="Courier New"/>
+        </w:rPr>
+        <w:t>spring.cloud</w:t>
+      </w:r>
+      <w:proofErr w:type="gramEnd"/>
+      <w:r>
+        <w:rPr>
+          <w:rFonts w:ascii="Courier New" w:hAnsi="Courier New" w:cs="Courier New"/>
+        </w:rPr>
+        <w:t>.config.server.native.searchLocations</w:t>
+      </w:r>
+      <w:r>
+        <w:t>=file:///C:/donnees/eclipse/sts_workspace/traficweb/configuration_externalisee</w:t>
+      </w:r>
+    </w:p>
+    <w:p/>
+    <w:p>
+      <w:pPr>
+        <w:pStyle w:val="Titre3"/>
+        <w:keepNext/>
+        <w:keepLines/>
+        <w:suppressLineNumbers/>
+        <w:suppressAutoHyphens/>
+      </w:pPr>
+      <w:r>
+        <w:t>Créer le f</w:t>
+      </w:r>
+      <w:r>
+        <w:t xml:space="preserve">ichier </w:t>
+      </w:r>
+      <w:proofErr w:type="spellStart"/>
+      <w:proofErr w:type="gramStart"/>
+      <w:r>
+        <w:t>application.properties</w:t>
+      </w:r>
+      <w:proofErr w:type="spellEnd"/>
+      <w:proofErr w:type="gramEnd"/>
+      <w:r>
+        <w:t xml:space="preserve"> du Micro-Service de Configuration</w:t>
+      </w:r>
+    </w:p>
+    <w:p>
+      <w:pPr>
+        <w:keepNext/>
+        <w:keepLines/>
+        <w:suppressLineNumbers/>
+        <w:suppressAutoHyphens/>
+      </w:pPr>
+      <w:r>
+        <w:t xml:space="preserve">Il faut préciser dans le </w:t>
+      </w:r>
+      <w:proofErr w:type="spellStart"/>
+      <w:proofErr w:type="gramStart"/>
+      <w:r>
+        <w:rPr>
+          <w:rFonts w:ascii="Courier New" w:hAnsi="Courier New" w:cs="Courier New"/>
+        </w:rPr>
+        <w:t>application.properties</w:t>
+      </w:r>
+      <w:proofErr w:type="spellEnd"/>
+      <w:proofErr w:type="gramEnd"/>
+      <w:r>
+        <w:t xml:space="preserve"> du </w:t>
+      </w:r>
+      <w:r>
+        <w:rPr>
+          <w:b/>
+          <w:bCs/>
+        </w:rPr>
+        <w:t>Micro-Service de Configuration</w:t>
+      </w:r>
+      <w:r>
+        <w:t xml:space="preserve"> :</w:t>
+      </w:r>
+    </w:p>
+    <w:p>
+      <w:pPr>
+        <w:keepNext/>
+        <w:keepLines/>
+        <w:suppressLineNumbers/>
+        <w:suppressAutoHyphens/>
+      </w:pPr>
+    </w:p>
+    <w:p>
+      <w:pPr>
+        <w:pStyle w:val="Paragraphedeliste"/>
+        <w:keepNext/>
+        <w:keepLines/>
+        <w:numPr>
+          <w:ilvl w:val="0"/>
+          <w:numId w:val="11"/>
+        </w:numPr>
+        <w:suppressLineNumbers/>
+        <w:suppressAutoHyphens/>
+        <w:rPr>
+          <w:rFonts w:ascii="Consolas" w:hAnsi="Consolas" w:cs="Consolas"/>
+          <w:color w:val="000000"/>
+          <w:szCs w:val="20"/>
+          <w:shd w:val="clear" w:color="auto" w:fill="E8F2FE"/>
+        </w:rPr>
+      </w:pPr>
+      <w:r>
+        <w:t xml:space="preserve">Le </w:t>
+      </w:r>
+      <w:r>
+        <w:rPr>
+          <w:b/>
+          <w:bCs/>
+        </w:rPr>
+        <w:t>port d'écoute</w:t>
+      </w:r>
+      <w:r>
+        <w:t xml:space="preserve"> du Micro-Service de Configuration : </w:t>
+      </w:r>
+      <w:proofErr w:type="spellStart"/>
+      <w:proofErr w:type="gramStart"/>
+      <w:r>
+        <w:rPr>
+          <w:rFonts w:ascii="Consolas" w:hAnsi="Consolas" w:cs="Consolas"/>
+          <w:color w:val="000000"/>
+          <w:szCs w:val="20"/>
+          <w:shd w:val="clear" w:color="auto" w:fill="E8F2FE"/>
+        </w:rPr>
+        <w:t>server.port</w:t>
+      </w:r>
+      <w:proofErr w:type="spellEnd"/>
+      <w:proofErr w:type="gramEnd"/>
+    </w:p>
+    <w:p>
+      <w:pPr>
+        <w:pStyle w:val="Paragraphedeliste"/>
+        <w:keepNext/>
+        <w:keepLines/>
+        <w:numPr>
+          <w:ilvl w:val="0"/>
+          <w:numId w:val="11"/>
+        </w:numPr>
+        <w:suppressLineNumbers/>
+        <w:suppressAutoHyphens/>
+      </w:pPr>
+      <w:r>
+        <w:t xml:space="preserve">Le </w:t>
+      </w:r>
+      <w:r>
+        <w:rPr>
+          <w:b/>
+          <w:bCs/>
+        </w:rPr>
+        <w:t>nom</w:t>
+      </w:r>
+      <w:r>
+        <w:t xml:space="preserve"> du </w:t>
+      </w:r>
+      <w:r>
+        <w:t>Micro-Service de Configuration</w:t>
+      </w:r>
+      <w:r>
+        <w:t xml:space="preserve"> : </w:t>
+      </w:r>
+      <w:r>
+        <w:rPr>
+          <w:rFonts w:ascii="Consolas" w:hAnsi="Consolas" w:cs="Consolas"/>
+          <w:color w:val="000000"/>
+          <w:szCs w:val="20"/>
+          <w:shd w:val="clear" w:color="auto" w:fill="E8F2FE"/>
+        </w:rPr>
+        <w:t>spring.application.name</w:t>
+      </w:r>
+    </w:p>
+    <w:p>
+      <w:pPr>
+        <w:pStyle w:val="Paragraphedeliste"/>
+        <w:keepNext/>
+        <w:keepLines/>
+        <w:numPr>
+          <w:ilvl w:val="0"/>
+          <w:numId w:val="11"/>
+        </w:numPr>
+        <w:suppressLineNumbers/>
+        <w:suppressAutoHyphens/>
+      </w:pPr>
+      <w:r>
+        <w:rPr>
+          <w:b/>
+          <w:bCs/>
+        </w:rPr>
+        <w:t>L</w:t>
+      </w:r>
+      <w:r>
+        <w:rPr>
+          <w:b/>
+          <w:bCs/>
+        </w:rPr>
+        <w:t>'URI du</w:t>
+      </w:r>
+      <w:r>
+        <w:rPr>
+          <w:b/>
+          <w:bCs/>
+        </w:rPr>
+        <w:t xml:space="preserve"> répertoire</w:t>
+      </w:r>
+      <w:r>
+        <w:t xml:space="preserve"> (GIT ou GITHUB) </w:t>
+      </w:r>
+      <w:r>
+        <w:rPr>
+          <w:b/>
+          <w:bCs/>
+        </w:rPr>
+        <w:t xml:space="preserve">contenant les </w:t>
+      </w:r>
+      <w:proofErr w:type="gramStart"/>
+      <w:r>
+        <w:rPr>
+          <w:b/>
+          <w:bCs/>
+        </w:rPr>
+        <w:t>fichiers .</w:t>
+      </w:r>
+      <w:proofErr w:type="spellStart"/>
+      <w:r>
+        <w:rPr>
+          <w:b/>
+          <w:bCs/>
+        </w:rPr>
+        <w:t>properties</w:t>
+      </w:r>
+      <w:proofErr w:type="spellEnd"/>
+      <w:proofErr w:type="gramEnd"/>
+      <w:r>
+        <w:t xml:space="preserve"> externes servis par le </w:t>
+      </w:r>
+      <w:r>
+        <w:t>Micro-Service de Configuration</w:t>
+      </w:r>
+      <w:r>
+        <w:t xml:space="preserve"> : </w:t>
+      </w:r>
+      <w:proofErr w:type="spellStart"/>
+      <w:r>
+        <w:rPr>
+          <w:rFonts w:ascii="Consolas" w:hAnsi="Consolas" w:cs="Consolas"/>
+          <w:color w:val="000000"/>
+          <w:szCs w:val="20"/>
+          <w:shd w:val="clear" w:color="auto" w:fill="E8F2FE"/>
+        </w:rPr>
+        <w:t>spring.cloud.config.server.git.uri</w:t>
+      </w:r>
+      <w:proofErr w:type="spellEnd"/>
+    </w:p>
+    <w:p>
+      <w:pPr>
+        <w:keepNext/>
+        <w:keepLines/>
+        <w:suppressLineNumbers/>
+        <w:suppressAutoHyphens/>
+      </w:pPr>
+    </w:p>
+    <w:p>
+      <w:pPr>
+        <w:keepNext/>
+        <w:keepLines/>
+        <w:suppressLineNumbers/>
+        <w:suppressAutoHyphens/>
+      </w:pPr>
+      <w:r>
+        <w:t>Par exemple :</w:t>
+      </w:r>
+    </w:p>
+    <w:p>
+      <w:pPr>
+        <w:keepNext/>
+        <w:keepLines/>
+        <w:suppressLineNumbers/>
+        <w:suppressAutoHyphens/>
+      </w:pPr>
+    </w:p>
+    <w:p>
+      <w:pPr>
+        <w:keepNext/>
+        <w:keepLines/>
+        <w:suppressLineNumbers/>
+        <w:suppressAutoHyphens/>
+      </w:pPr>
+      <w:proofErr w:type="spellStart"/>
+      <w:proofErr w:type="gramStart"/>
+      <w:r>
+        <w:rPr>
+          <w:rFonts w:ascii="Courier New" w:hAnsi="Courier New" w:cs="Courier New"/>
+        </w:rPr>
+        <w:t>server.port</w:t>
+      </w:r>
+      <w:proofErr w:type="spellEnd"/>
+      <w:proofErr w:type="gramEnd"/>
+      <w:r>
+        <w:t>=8888</w:t>
+      </w:r>
+    </w:p>
+    <w:p>
+      <w:pPr>
+        <w:keepNext/>
+        <w:keepLines/>
+        <w:suppressLineNumbers/>
+        <w:suppressAutoHyphens/>
+      </w:pPr>
+      <w:r>
+        <w:rPr>
+          <w:rFonts w:ascii="Courier New" w:hAnsi="Courier New" w:cs="Courier New"/>
+        </w:rPr>
+        <w:t>spring.application.name</w:t>
+      </w:r>
+      <w:r>
+        <w:t>=CONFIGURATION-SERVICE</w:t>
+      </w:r>
+    </w:p>
+    <w:p>
+      <w:pPr>
+        <w:keepNext/>
+        <w:keepLines/>
+        <w:suppressLineNumbers/>
+        <w:suppressAutoHyphens/>
+      </w:pPr>
+      <w:r>
+        <w:rPr>
+          <w:rFonts w:ascii="Courier New" w:hAnsi="Courier New" w:cs="Courier New"/>
+        </w:rPr>
+        <w:t>spring.cloud.config.server.git.uri</w:t>
+      </w:r>
+      <w:r>
+        <w:t>=file:///D:/Donnees/eclipse/sts_workspace/traficweb_fichiers_externes/configurations_traficweb</w:t>
+      </w:r>
+    </w:p>
+    <w:p/>
+    <w:p>
+      <w:pPr>
+        <w:pStyle w:val="Titre3"/>
+        <w:keepNext/>
+        <w:keepLines/>
+        <w:suppressLineNumbers/>
+        <w:suppressAutoHyphens/>
+      </w:pPr>
+      <w:r>
+        <w:lastRenderedPageBreak/>
         <w:t>Particularités du POM d'un Micro-Service de Configuration</w:t>
       </w:r>
     </w:p>
     <w:p>
+      <w:pPr>
+        <w:keepNext/>
+        <w:keepLines/>
+        <w:suppressLineNumbers/>
+        <w:suppressAutoHyphens/>
+      </w:pPr>
       <w:r>
         <w:t xml:space="preserve">Il peut être utile de sauter les tests unitaires lors du </w:t>
       </w:r>
@@ -1716,9 +3114,33 @@
       <w:r>
         <w:t xml:space="preserve"> Maven.</w:t>
       </w:r>
-    </w:p>
-    <w:p/>
-    <w:p>
+      <w:r>
+        <w:t xml:space="preserve"> Sinon, MAVEN lance l'application lors du </w:t>
+      </w:r>
+      <w:proofErr w:type="spellStart"/>
+      <w:r>
+        <w:t>Build</w:t>
+      </w:r>
+      <w:proofErr w:type="spellEnd"/>
+      <w:r>
+        <w:t>.</w:t>
+      </w:r>
+    </w:p>
+    <w:p>
+      <w:pPr>
+        <w:keepNext/>
+        <w:keepLines/>
+        <w:suppressLineNumbers/>
+        <w:suppressAutoHyphens/>
+      </w:pPr>
+    </w:p>
+    <w:p>
+      <w:pPr>
+        <w:keepNext/>
+        <w:keepLines/>
+        <w:suppressLineNumbers/>
+        <w:suppressAutoHyphens/>
+      </w:pPr>
       <w:r>
         <w:t>Dans l'élément &lt;</w:t>
       </w:r>
@@ -1731,8 +3153,21 @@
         <w:t>&gt;, rajouter :</w:t>
       </w:r>
     </w:p>
-    <w:p/>
-    <w:p>
+    <w:p>
+      <w:pPr>
+        <w:keepNext/>
+        <w:keepLines/>
+        <w:suppressLineNumbers/>
+        <w:suppressAutoHyphens/>
+      </w:pPr>
+    </w:p>
+    <w:p>
+      <w:pPr>
+        <w:keepNext/>
+        <w:keepLines/>
+        <w:suppressLineNumbers/>
+        <w:suppressAutoHyphens/>
+      </w:pPr>
       <w:r>
         <w:rPr>
           <w:rFonts w:ascii="Consolas" w:hAnsi="Consolas" w:cs="Consolas"/>
@@ -1815,50 +3250,941 @@
       </w:r>
     </w:p>
     <w:p/>
+    <w:p>
+      <w:pPr>
+        <w:pStyle w:val="Titre3"/>
+        <w:keepNext/>
+        <w:keepLines/>
+        <w:suppressLineNumbers/>
+        <w:suppressAutoHyphens/>
+      </w:pPr>
+      <w:r>
+        <w:t>Accéder à la page du Service de configuration</w:t>
+      </w:r>
+      <w:r>
+        <w:t xml:space="preserve"> (URLS)</w:t>
+      </w:r>
+    </w:p>
+    <w:p>
+      <w:pPr>
+        <w:keepNext/>
+        <w:keepLines/>
+        <w:suppressLineNumbers/>
+        <w:suppressAutoHyphens/>
+        <w:rPr>
+          <w:lang w:eastAsia="fr-FR"/>
+        </w:rPr>
+      </w:pPr>
+    </w:p>
+    <w:p>
+      <w:pPr>
+        <w:pStyle w:val="Paragraphedeliste"/>
+        <w:keepNext/>
+        <w:keepLines/>
+        <w:numPr>
+          <w:ilvl w:val="0"/>
+          <w:numId w:val="14"/>
+        </w:numPr>
+        <w:suppressLineNumbers/>
+        <w:suppressAutoHyphens/>
+        <w:rPr>
+          <w:rFonts w:ascii="Courier New" w:hAnsi="Courier New" w:cs="Courier New"/>
+          <w:lang w:eastAsia="fr-FR"/>
+        </w:rPr>
+      </w:pPr>
+      <w:r>
+        <w:rPr>
+          <w:rFonts w:ascii="Courier New" w:hAnsi="Courier New" w:cs="Courier New"/>
+          <w:lang w:eastAsia="fr-FR"/>
+        </w:rPr>
+        <w:t>/{application}/{profile}[/{label}]</w:t>
+      </w:r>
+    </w:p>
+    <w:p>
+      <w:pPr>
+        <w:pStyle w:val="Paragraphedeliste"/>
+        <w:keepNext/>
+        <w:keepLines/>
+        <w:numPr>
+          <w:ilvl w:val="0"/>
+          <w:numId w:val="14"/>
+        </w:numPr>
+        <w:suppressLineNumbers/>
+        <w:suppressAutoHyphens/>
+        <w:rPr>
+          <w:rFonts w:ascii="Courier New" w:hAnsi="Courier New" w:cs="Courier New"/>
+          <w:lang w:eastAsia="fr-FR"/>
+        </w:rPr>
+      </w:pPr>
+      <w:r>
+        <w:rPr>
+          <w:rFonts w:ascii="Courier New" w:hAnsi="Courier New" w:cs="Courier New"/>
+          <w:lang w:eastAsia="fr-FR"/>
+        </w:rPr>
+        <w:t>/{application}-{profile</w:t>
+      </w:r>
+      <w:proofErr w:type="gramStart"/>
+      <w:r>
+        <w:rPr>
+          <w:rFonts w:ascii="Courier New" w:hAnsi="Courier New" w:cs="Courier New"/>
+          <w:lang w:eastAsia="fr-FR"/>
+        </w:rPr>
+        <w:t>}.</w:t>
+      </w:r>
+      <w:proofErr w:type="spellStart"/>
+      <w:r>
+        <w:rPr>
+          <w:rFonts w:ascii="Courier New" w:hAnsi="Courier New" w:cs="Courier New"/>
+          <w:lang w:eastAsia="fr-FR"/>
+        </w:rPr>
+        <w:t>yml</w:t>
+      </w:r>
+      <w:proofErr w:type="spellEnd"/>
+      <w:proofErr w:type="gramEnd"/>
+    </w:p>
+    <w:p>
+      <w:pPr>
+        <w:pStyle w:val="Paragraphedeliste"/>
+        <w:keepNext/>
+        <w:keepLines/>
+        <w:numPr>
+          <w:ilvl w:val="0"/>
+          <w:numId w:val="14"/>
+        </w:numPr>
+        <w:suppressLineNumbers/>
+        <w:suppressAutoHyphens/>
+        <w:rPr>
+          <w:rFonts w:ascii="Courier New" w:hAnsi="Courier New" w:cs="Courier New"/>
+          <w:lang w:eastAsia="fr-FR"/>
+        </w:rPr>
+      </w:pPr>
+      <w:r>
+        <w:rPr>
+          <w:rFonts w:ascii="Courier New" w:hAnsi="Courier New" w:cs="Courier New"/>
+          <w:lang w:eastAsia="fr-FR"/>
+        </w:rPr>
+        <w:t>/{label}/{application}-{profile</w:t>
+      </w:r>
+      <w:proofErr w:type="gramStart"/>
+      <w:r>
+        <w:rPr>
+          <w:rFonts w:ascii="Courier New" w:hAnsi="Courier New" w:cs="Courier New"/>
+          <w:lang w:eastAsia="fr-FR"/>
+        </w:rPr>
+        <w:t>}.</w:t>
+      </w:r>
+      <w:proofErr w:type="spellStart"/>
+      <w:r>
+        <w:rPr>
+          <w:rFonts w:ascii="Courier New" w:hAnsi="Courier New" w:cs="Courier New"/>
+          <w:lang w:eastAsia="fr-FR"/>
+        </w:rPr>
+        <w:t>yml</w:t>
+      </w:r>
+      <w:proofErr w:type="spellEnd"/>
+      <w:proofErr w:type="gramEnd"/>
+    </w:p>
+    <w:p>
+      <w:pPr>
+        <w:pStyle w:val="Paragraphedeliste"/>
+        <w:keepNext/>
+        <w:keepLines/>
+        <w:numPr>
+          <w:ilvl w:val="0"/>
+          <w:numId w:val="14"/>
+        </w:numPr>
+        <w:suppressLineNumbers/>
+        <w:suppressAutoHyphens/>
+        <w:rPr>
+          <w:rFonts w:ascii="Courier New" w:hAnsi="Courier New" w:cs="Courier New"/>
+          <w:lang w:eastAsia="fr-FR"/>
+        </w:rPr>
+      </w:pPr>
+      <w:r>
+        <w:rPr>
+          <w:rFonts w:ascii="Courier New" w:hAnsi="Courier New" w:cs="Courier New"/>
+          <w:lang w:eastAsia="fr-FR"/>
+        </w:rPr>
+        <w:t>/{application}-{profile</w:t>
+      </w:r>
+      <w:proofErr w:type="gramStart"/>
+      <w:r>
+        <w:rPr>
+          <w:rFonts w:ascii="Courier New" w:hAnsi="Courier New" w:cs="Courier New"/>
+          <w:lang w:eastAsia="fr-FR"/>
+        </w:rPr>
+        <w:t>}.</w:t>
+      </w:r>
+      <w:proofErr w:type="spellStart"/>
+      <w:r>
+        <w:rPr>
+          <w:rFonts w:ascii="Courier New" w:hAnsi="Courier New" w:cs="Courier New"/>
+          <w:lang w:eastAsia="fr-FR"/>
+        </w:rPr>
+        <w:t>properties</w:t>
+      </w:r>
+      <w:proofErr w:type="spellEnd"/>
+      <w:proofErr w:type="gramEnd"/>
+    </w:p>
+    <w:p>
+      <w:pPr>
+        <w:pStyle w:val="Paragraphedeliste"/>
+        <w:keepNext/>
+        <w:keepLines/>
+        <w:numPr>
+          <w:ilvl w:val="0"/>
+          <w:numId w:val="14"/>
+        </w:numPr>
+        <w:suppressLineNumbers/>
+        <w:suppressAutoHyphens/>
+        <w:rPr>
+          <w:rFonts w:ascii="Courier New" w:hAnsi="Courier New" w:cs="Courier New"/>
+          <w:lang w:eastAsia="fr-FR"/>
+        </w:rPr>
+      </w:pPr>
+      <w:r>
+        <w:rPr>
+          <w:rFonts w:ascii="Courier New" w:hAnsi="Courier New" w:cs="Courier New"/>
+          <w:lang w:eastAsia="fr-FR"/>
+        </w:rPr>
+        <w:t>/{label}/{application}-{profile</w:t>
+      </w:r>
+      <w:proofErr w:type="gramStart"/>
+      <w:r>
+        <w:rPr>
+          <w:rFonts w:ascii="Courier New" w:hAnsi="Courier New" w:cs="Courier New"/>
+          <w:lang w:eastAsia="fr-FR"/>
+        </w:rPr>
+        <w:t>}.</w:t>
+      </w:r>
+      <w:proofErr w:type="spellStart"/>
+      <w:r>
+        <w:rPr>
+          <w:rFonts w:ascii="Courier New" w:hAnsi="Courier New" w:cs="Courier New"/>
+          <w:lang w:eastAsia="fr-FR"/>
+        </w:rPr>
+        <w:t>properties</w:t>
+      </w:r>
+      <w:proofErr w:type="spellEnd"/>
+      <w:proofErr w:type="gramEnd"/>
+    </w:p>
+    <w:p>
+      <w:pPr>
+        <w:keepNext/>
+        <w:keepLines/>
+        <w:suppressLineNumbers/>
+        <w:suppressAutoHyphens/>
+        <w:rPr>
+          <w:lang w:eastAsia="fr-FR"/>
+        </w:rPr>
+      </w:pPr>
+    </w:p>
+    <w:p>
+      <w:pPr>
+        <w:keepNext/>
+        <w:keepLines/>
+        <w:suppressLineNumbers/>
+        <w:suppressAutoHyphens/>
+        <w:rPr>
+          <w:lang w:eastAsia="fr-FR"/>
+        </w:rPr>
+      </w:pPr>
+      <w:proofErr w:type="gramStart"/>
+      <w:r>
+        <w:rPr>
+          <w:rFonts w:ascii="Courier New" w:hAnsi="Courier New" w:cs="Courier New"/>
+          <w:lang w:eastAsia="fr-FR"/>
+        </w:rPr>
+        <w:t>application</w:t>
+      </w:r>
+      <w:proofErr w:type="gramEnd"/>
+      <w:r>
+        <w:rPr>
+          <w:lang w:eastAsia="fr-FR"/>
+        </w:rPr>
+        <w:t xml:space="preserve"> : nom du service (par exemple CONFIGURATION-SERVICE)</w:t>
+      </w:r>
+    </w:p>
+    <w:p>
+      <w:pPr>
+        <w:keepNext/>
+        <w:keepLines/>
+        <w:suppressLineNumbers/>
+        <w:suppressAutoHyphens/>
+        <w:rPr>
+          <w:lang w:val="en-US" w:eastAsia="fr-FR"/>
+        </w:rPr>
+      </w:pPr>
+      <w:proofErr w:type="gramStart"/>
+      <w:r>
+        <w:rPr>
+          <w:rFonts w:ascii="Courier New" w:hAnsi="Courier New" w:cs="Courier New"/>
+          <w:lang w:val="en-US" w:eastAsia="fr-FR"/>
+        </w:rPr>
+        <w:t>profile</w:t>
+      </w:r>
+      <w:r>
+        <w:rPr>
+          <w:lang w:val="en-US" w:eastAsia="fr-FR"/>
+        </w:rPr>
+        <w:t xml:space="preserve"> :</w:t>
+      </w:r>
+      <w:proofErr w:type="gramEnd"/>
+      <w:r>
+        <w:rPr>
+          <w:lang w:val="en-US" w:eastAsia="fr-FR"/>
+        </w:rPr>
+        <w:t xml:space="preserve"> </w:t>
+      </w:r>
+      <w:proofErr w:type="spellStart"/>
+      <w:r>
+        <w:rPr>
+          <w:lang w:val="en-US" w:eastAsia="fr-FR"/>
+        </w:rPr>
+        <w:t>Profil</w:t>
+      </w:r>
+      <w:proofErr w:type="spellEnd"/>
+      <w:r>
+        <w:rPr>
+          <w:lang w:val="en-US" w:eastAsia="fr-FR"/>
+        </w:rPr>
+        <w:t xml:space="preserve"> SPRING (dev, p</w:t>
+      </w:r>
+      <w:r>
+        <w:rPr>
+          <w:lang w:val="en-US" w:eastAsia="fr-FR"/>
+        </w:rPr>
+        <w:t>rod, test, ..)</w:t>
+      </w:r>
+    </w:p>
+    <w:p>
+      <w:pPr>
+        <w:keepNext/>
+        <w:keepLines/>
+        <w:suppressLineNumbers/>
+        <w:suppressAutoHyphens/>
+        <w:rPr>
+          <w:lang w:eastAsia="fr-FR"/>
+        </w:rPr>
+      </w:pPr>
+      <w:proofErr w:type="gramStart"/>
+      <w:r>
+        <w:rPr>
+          <w:rFonts w:ascii="Courier New" w:hAnsi="Courier New" w:cs="Courier New"/>
+          <w:lang w:eastAsia="fr-FR"/>
+        </w:rPr>
+        <w:t>label</w:t>
+      </w:r>
+      <w:proofErr w:type="gramEnd"/>
+      <w:r>
+        <w:rPr>
+          <w:lang w:eastAsia="fr-FR"/>
+        </w:rPr>
+        <w:t xml:space="preserve"> : nom de la b</w:t>
+      </w:r>
+      <w:r>
+        <w:rPr>
+          <w:lang w:eastAsia="fr-FR"/>
+        </w:rPr>
+        <w:t>ranche GIT (par exemple : master, …)</w:t>
+      </w:r>
+    </w:p>
+    <w:p>
+      <w:pPr>
+        <w:rPr>
+          <w:lang w:eastAsia="fr-FR"/>
+        </w:rPr>
+      </w:pPr>
+    </w:p>
+    <w:p>
+      <w:pPr>
+        <w:pStyle w:val="Titre4"/>
+        <w:keepNext/>
+        <w:keepLines/>
+        <w:suppressLineNumbers/>
+        <w:suppressAutoHyphens/>
+      </w:pPr>
+      <w:r>
+        <w:t xml:space="preserve">Voir le </w:t>
+      </w:r>
+      <w:proofErr w:type="spellStart"/>
+      <w:proofErr w:type="gramStart"/>
+      <w:r>
+        <w:t>application.properties</w:t>
+      </w:r>
+      <w:proofErr w:type="spellEnd"/>
+      <w:proofErr w:type="gramEnd"/>
+      <w:r>
+        <w:t xml:space="preserve"> en utilisant le nom du dossier GIT contenant les configurations</w:t>
+      </w:r>
+    </w:p>
+    <w:p>
+      <w:pPr>
+        <w:keepNext/>
+        <w:keepLines/>
+        <w:suppressLineNumbers/>
+        <w:suppressAutoHyphens/>
+      </w:pPr>
+      <w:hyperlink r:id="rId14" w:history="1">
+        <w:r>
+          <w:rPr>
+            <w:rStyle w:val="Lienhypertexte"/>
+          </w:rPr>
+          <w:t>http://localhost:8888/configurations_traficweb/master</w:t>
+        </w:r>
+      </w:hyperlink>
+    </w:p>
+    <w:p>
+      <w:pPr>
+        <w:keepNext/>
+        <w:keepLines/>
+        <w:suppressLineNumbers/>
+        <w:suppressAutoHyphens/>
+      </w:pPr>
+      <w:hyperlink r:id="rId15" w:history="1">
+        <w:r>
+          <w:rPr>
+            <w:rStyle w:val="Lienhypertexte"/>
+          </w:rPr>
+          <w:t>http://localhost:8888/CONFIGURATION-SERVICE/configurations_traficweb</w:t>
+        </w:r>
+      </w:hyperlink>
+    </w:p>
+    <w:p>
+      <w:pPr>
+        <w:keepNext/>
+        <w:keepLines/>
+        <w:suppressLineNumbers/>
+        <w:suppressAutoHyphens/>
+      </w:pPr>
+      <w:hyperlink r:id="rId16" w:history="1">
+        <w:r>
+          <w:rPr>
+            <w:rStyle w:val="Lienhypertexte"/>
+          </w:rPr>
+          <w:t>http://localhost:8888/CONFIGURATION-SERVICE/configurations_traficweb/master</w:t>
+        </w:r>
+      </w:hyperlink>
+    </w:p>
     <w:p/>
     <w:p>
       <w:pPr>
-        <w:pStyle w:val="Titre3"/>
-      </w:pPr>
-      <w:r>
-        <w:t>Documentation Swagger2</w:t>
-      </w:r>
+        <w:pStyle w:val="Titre4"/>
+        <w:keepNext/>
+        <w:keepLines/>
+        <w:suppressLineNumbers/>
+        <w:suppressAutoHyphens/>
+      </w:pPr>
+      <w:r>
+        <w:t xml:space="preserve">Voir le </w:t>
+      </w:r>
+      <w:proofErr w:type="spellStart"/>
+      <w:proofErr w:type="gramStart"/>
+      <w:r>
+        <w:t>application.properties</w:t>
+      </w:r>
+      <w:proofErr w:type="spellEnd"/>
+      <w:proofErr w:type="gramEnd"/>
+      <w:r>
+        <w:t xml:space="preserve"> </w:t>
+      </w:r>
+      <w:r>
+        <w:t>en utilisant le nom du micro-service de configuration</w:t>
+      </w:r>
+    </w:p>
+    <w:p>
+      <w:pPr>
+        <w:keepNext/>
+        <w:keepLines/>
+        <w:suppressLineNumbers/>
+        <w:suppressAutoHyphens/>
+      </w:pPr>
+      <w:hyperlink r:id="rId17" w:history="1">
+        <w:r>
+          <w:rPr>
+            <w:rStyle w:val="Lienhypertexte"/>
+          </w:rPr>
+          <w:t>http://localhost:8888/CONFIGURATION-SERVICE/default/master</w:t>
+        </w:r>
+      </w:hyperlink>
+    </w:p>
+    <w:p>
+      <w:pPr>
+        <w:keepNext/>
+        <w:keepLines/>
+        <w:suppressLineNumbers/>
+        <w:suppressAutoHyphens/>
+      </w:pPr>
+      <w:hyperlink r:id="rId18" w:history="1">
+        <w:r>
+          <w:rPr>
+            <w:rStyle w:val="Lienhypertexte"/>
+          </w:rPr>
+          <w:t>http://localhost:8888/CONFIGURATION-SERVICE/default</w:t>
+        </w:r>
+      </w:hyperlink>
+    </w:p>
+    <w:p>
+      <w:pPr>
+        <w:keepNext/>
+        <w:keepLines/>
+        <w:suppressLineNumbers/>
+        <w:suppressAutoHyphens/>
+      </w:pPr>
+      <w:hyperlink r:id="rId19" w:history="1">
+        <w:r>
+          <w:rPr>
+            <w:rStyle w:val="Lienhypertexte"/>
+          </w:rPr>
+          <w:t>http://localhost:8888/CONFIGURATION-SERVICE.properties</w:t>
+        </w:r>
+      </w:hyperlink>
+    </w:p>
+    <w:p>
+      <w:pPr>
+        <w:keepNext/>
+        <w:keepLines/>
+        <w:suppressLineNumbers/>
+        <w:suppressAutoHyphens/>
+      </w:pPr>
+      <w:hyperlink r:id="rId20" w:history="1">
+        <w:r>
+          <w:rPr>
+            <w:rStyle w:val="Lienhypertexte"/>
+          </w:rPr>
+          <w:t>http://localhost:8888/CONFIGURATION-SERVICE-default.properties</w:t>
+        </w:r>
+      </w:hyperlink>
+    </w:p>
+    <w:p>
+      <w:pPr>
+        <w:keepNext/>
+        <w:keepLines/>
+        <w:suppressLineNumbers/>
+        <w:suppressAutoHyphens/>
+      </w:pPr>
     </w:p>
     <w:p/>
     <w:p>
-      <w:r>
-        <w:t>http://localhost:9000/</w:t>
-      </w:r>
-      <w:r>
-        <w:t>v3/api-docs</w:t>
-      </w:r>
+      <w:pPr>
+        <w:pStyle w:val="Titre4"/>
+        <w:keepNext/>
+        <w:keepLines/>
+        <w:suppressLineNumbers/>
+        <w:suppressAutoHyphens/>
+      </w:pPr>
+      <w:r>
+        <w:t>Voir le application-</w:t>
+      </w:r>
+      <w:proofErr w:type="spellStart"/>
+      <w:proofErr w:type="gramStart"/>
+      <w:r>
+        <w:t>dev.properties</w:t>
+      </w:r>
+      <w:proofErr w:type="spellEnd"/>
+      <w:proofErr w:type="gramEnd"/>
+      <w:r>
+        <w:t xml:space="preserve"> et le </w:t>
+      </w:r>
+      <w:proofErr w:type="spellStart"/>
+      <w:r>
+        <w:t>application.properties</w:t>
+      </w:r>
+      <w:proofErr w:type="spellEnd"/>
+      <w:r>
+        <w:t xml:space="preserve"> </w:t>
+      </w:r>
+      <w:r>
+        <w:t>en utilisant le nom du micro-service de configuration</w:t>
+      </w:r>
+      <w:r>
+        <w:t xml:space="preserve"> et le profil dev</w:t>
+      </w:r>
+    </w:p>
+    <w:p>
+      <w:pPr>
+        <w:keepNext/>
+        <w:keepLines/>
+        <w:suppressLineNumbers/>
+        <w:suppressAutoHyphens/>
+      </w:pPr>
+      <w:hyperlink r:id="rId21" w:history="1">
+        <w:r>
+          <w:rPr>
+            <w:rStyle w:val="Lienhypertexte"/>
+          </w:rPr>
+          <w:t>http://localhost:8888/CONFIGURATION-SERVICE/dev</w:t>
+        </w:r>
+      </w:hyperlink>
+    </w:p>
+    <w:p>
+      <w:pPr>
+        <w:keepNext/>
+        <w:keepLines/>
+        <w:suppressLineNumbers/>
+        <w:suppressAutoHyphens/>
+      </w:pPr>
+      <w:hyperlink r:id="rId22" w:history="1">
+        <w:r>
+          <w:rPr>
+            <w:rStyle w:val="Lienhypertexte"/>
+          </w:rPr>
+          <w:t>http://localhost:8888/CONFIGURATION-SERVICE/dev/master</w:t>
+        </w:r>
+      </w:hyperlink>
+    </w:p>
+    <w:p>
+      <w:pPr>
+        <w:keepNext/>
+        <w:keepLines/>
+        <w:suppressLineNumbers/>
+        <w:suppressAutoHyphens/>
+      </w:pPr>
+      <w:hyperlink r:id="rId23" w:history="1">
+        <w:r>
+          <w:rPr>
+            <w:rStyle w:val="Lienhypertexte"/>
+          </w:rPr>
+          <w:t>http://localhost:8888/CONFIGURATION-SERVICE-dev.properties</w:t>
+        </w:r>
+      </w:hyperlink>
+    </w:p>
+    <w:p>
+      <w:pPr>
+        <w:keepNext/>
+        <w:keepLines/>
+        <w:suppressLineNumbers/>
+        <w:suppressAutoHyphens/>
+      </w:pPr>
     </w:p>
     <w:p/>
     <w:p>
       <w:pPr>
-        <w:pStyle w:val="Titre2"/>
-        <w:rPr>
-          <w:lang w:val="fr-FR"/>
-        </w:rPr>
-      </w:pPr>
-      <w:bookmarkStart w:id="3" w:name="_Toc54114009"/>
-      <w:r>
-        <w:rPr>
-          <w:lang w:val="fr-FR"/>
-        </w:rPr>
-        <w:t>Test du Micro-Service de CONFIGURATION CENTRALISEE</w:t>
-      </w:r>
-      <w:bookmarkEnd w:id="3"/>
+        <w:pStyle w:val="Titre4"/>
+        <w:keepNext/>
+        <w:keepLines/>
+        <w:suppressLineNumbers/>
+        <w:suppressAutoHyphens/>
+      </w:pPr>
+      <w:r>
+        <w:lastRenderedPageBreak/>
+        <w:t>Voir le application-</w:t>
+      </w:r>
+      <w:proofErr w:type="spellStart"/>
+      <w:proofErr w:type="gramStart"/>
+      <w:r>
+        <w:t>prod</w:t>
+      </w:r>
+      <w:r>
+        <w:t>.properties</w:t>
+      </w:r>
+      <w:proofErr w:type="spellEnd"/>
+      <w:proofErr w:type="gramEnd"/>
+      <w:r>
+        <w:t xml:space="preserve"> et le </w:t>
+      </w:r>
+      <w:proofErr w:type="spellStart"/>
+      <w:r>
+        <w:t>application.properties</w:t>
+      </w:r>
+      <w:proofErr w:type="spellEnd"/>
+      <w:r>
+        <w:t xml:space="preserve"> </w:t>
+      </w:r>
+      <w:r>
+        <w:t xml:space="preserve">en utilisant le nom du micro-service de configuration et le profil </w:t>
+      </w:r>
+      <w:r>
+        <w:t>prod</w:t>
+      </w:r>
+    </w:p>
+    <w:p>
+      <w:pPr>
+        <w:keepNext/>
+        <w:keepLines/>
+        <w:suppressLineNumbers/>
+        <w:suppressAutoHyphens/>
+      </w:pPr>
+      <w:hyperlink r:id="rId24" w:history="1">
+        <w:r>
+          <w:rPr>
+            <w:rStyle w:val="Lienhypertexte"/>
+          </w:rPr>
+          <w:t>http://localhost:8888/CONFIGURATION-SERVICE/prod</w:t>
+        </w:r>
+      </w:hyperlink>
+    </w:p>
+    <w:p>
+      <w:pPr>
+        <w:keepNext/>
+        <w:keepLines/>
+        <w:suppressLineNumbers/>
+        <w:suppressAutoHyphens/>
+      </w:pPr>
+      <w:hyperlink r:id="rId25" w:history="1">
+        <w:r>
+          <w:rPr>
+            <w:rStyle w:val="Lienhypertexte"/>
+          </w:rPr>
+          <w:t>http://localhost:8888/CONFIGURATION-SERVICE/prod/master</w:t>
+        </w:r>
+      </w:hyperlink>
+    </w:p>
+    <w:p>
+      <w:pPr>
+        <w:keepNext/>
+        <w:keepLines/>
+        <w:suppressLineNumbers/>
+        <w:suppressAutoHyphens/>
+      </w:pPr>
+      <w:hyperlink r:id="rId26" w:history="1">
+        <w:r>
+          <w:rPr>
+            <w:rStyle w:val="Lienhypertexte"/>
+          </w:rPr>
+          <w:t>http://localhost:8888/CONFIGURATION-SERVICE-prod.properties</w:t>
+        </w:r>
+      </w:hyperlink>
+    </w:p>
+    <w:p>
+      <w:pPr>
+        <w:keepNext/>
+        <w:keepLines/>
+        <w:suppressLineNumbers/>
+        <w:suppressAutoHyphens/>
+      </w:pPr>
+    </w:p>
+    <w:p/>
+    <w:p>
+      <w:pPr>
+        <w:pStyle w:val="Titre4"/>
+        <w:keepNext/>
+        <w:keepLines/>
+        <w:suppressLineNumbers/>
+        <w:suppressAutoHyphens/>
+      </w:pPr>
+      <w:r>
+        <w:t xml:space="preserve">Voir les fichiers </w:t>
+      </w:r>
+      <w:proofErr w:type="spellStart"/>
+      <w:r>
+        <w:t>properties</w:t>
+      </w:r>
+      <w:proofErr w:type="spellEnd"/>
+      <w:r>
+        <w:t xml:space="preserve"> des Micro-Services métier via leur nom et le profil SPRING</w:t>
+      </w:r>
+    </w:p>
+    <w:p>
+      <w:pPr>
+        <w:keepNext/>
+        <w:keepLines/>
+        <w:suppressLineNumbers/>
+        <w:suppressAutoHyphens/>
+      </w:pPr>
+      <w:r>
+        <w:rPr>
+          <w:b/>
+          <w:bCs/>
+          <w:u w:val="single"/>
+        </w:rPr>
+        <w:t>Attention</w:t>
+      </w:r>
+      <w:r>
+        <w:t xml:space="preserve"> : fusionne TOUTES LES PROPRIETES contenues dans :</w:t>
+      </w:r>
+    </w:p>
+    <w:p>
+      <w:pPr>
+        <w:keepNext/>
+        <w:keepLines/>
+        <w:suppressLineNumbers/>
+        <w:suppressAutoHyphens/>
+      </w:pPr>
+    </w:p>
+    <w:p>
+      <w:pPr>
+        <w:pStyle w:val="Paragraphedeliste"/>
+        <w:keepNext/>
+        <w:keepLines/>
+        <w:numPr>
+          <w:ilvl w:val="0"/>
+          <w:numId w:val="15"/>
+        </w:numPr>
+        <w:suppressLineNumbers/>
+        <w:suppressAutoHyphens/>
+      </w:pPr>
+      <w:proofErr w:type="gramStart"/>
+      <w:r>
+        <w:rPr>
+          <w:rFonts w:ascii="Courier New" w:hAnsi="Courier New" w:cs="Courier New"/>
+        </w:rPr>
+        <w:t>application</w:t>
+      </w:r>
+      <w:proofErr w:type="gramEnd"/>
+      <w:r>
+        <w:rPr>
+          <w:rFonts w:ascii="Courier New" w:hAnsi="Courier New" w:cs="Courier New"/>
+        </w:rPr>
+        <w:t>-{profil}.</w:t>
+      </w:r>
+      <w:proofErr w:type="spellStart"/>
+      <w:r>
+        <w:rPr>
+          <w:rFonts w:ascii="Courier New" w:hAnsi="Courier New" w:cs="Courier New"/>
+        </w:rPr>
+        <w:t>properties</w:t>
+      </w:r>
+      <w:proofErr w:type="spellEnd"/>
+      <w:r>
+        <w:t xml:space="preserve"> commun à tous les Micro-Services et </w:t>
+      </w:r>
+    </w:p>
+    <w:p>
+      <w:pPr>
+        <w:pStyle w:val="Paragraphedeliste"/>
+        <w:keepNext/>
+        <w:keepLines/>
+        <w:numPr>
+          <w:ilvl w:val="0"/>
+          <w:numId w:val="15"/>
+        </w:numPr>
+        <w:suppressLineNumbers/>
+        <w:suppressAutoHyphens/>
+      </w:pPr>
+      <w:r>
+        <w:rPr>
+          <w:rFonts w:ascii="Courier New" w:hAnsi="Courier New" w:cs="Courier New"/>
+        </w:rPr>
+        <w:t>METIER-SERVICE-{profil</w:t>
+      </w:r>
+      <w:proofErr w:type="gramStart"/>
+      <w:r>
+        <w:rPr>
+          <w:rFonts w:ascii="Courier New" w:hAnsi="Courier New" w:cs="Courier New"/>
+        </w:rPr>
+        <w:t>}.</w:t>
+      </w:r>
+      <w:proofErr w:type="spellStart"/>
+      <w:r>
+        <w:rPr>
+          <w:rFonts w:ascii="Courier New" w:hAnsi="Courier New" w:cs="Courier New"/>
+        </w:rPr>
+        <w:t>properties</w:t>
+      </w:r>
+      <w:proofErr w:type="spellEnd"/>
+      <w:proofErr w:type="gramEnd"/>
+      <w:r>
+        <w:t xml:space="preserve"> dévolu uniquement au service métier.</w:t>
+      </w:r>
+    </w:p>
+    <w:p>
+      <w:pPr>
+        <w:keepNext/>
+        <w:keepLines/>
+        <w:suppressLineNumbers/>
+        <w:suppressAutoHyphens/>
+      </w:pPr>
+    </w:p>
+    <w:p>
+      <w:pPr>
+        <w:keepNext/>
+        <w:keepLines/>
+        <w:suppressLineNumbers/>
+        <w:suppressAutoHyphens/>
+      </w:pPr>
+      <w:hyperlink r:id="rId27" w:history="1">
+        <w:r>
+          <w:rPr>
+            <w:rStyle w:val="Lienhypertexte"/>
+          </w:rPr>
+          <w:t>http://localhost:8888/TEST-SERVICE/default</w:t>
+        </w:r>
+      </w:hyperlink>
+    </w:p>
+    <w:p>
+      <w:pPr>
+        <w:keepNext/>
+        <w:keepLines/>
+        <w:suppressLineNumbers/>
+        <w:suppressAutoHyphens/>
+      </w:pPr>
+      <w:hyperlink r:id="rId28" w:history="1">
+        <w:r>
+          <w:rPr>
+            <w:rStyle w:val="Lienhypertexte"/>
+          </w:rPr>
+          <w:t>http://localhost:8888/TEST-SERVICE/dev</w:t>
+        </w:r>
+      </w:hyperlink>
+    </w:p>
+    <w:p>
+      <w:pPr>
+        <w:keepNext/>
+        <w:keepLines/>
+        <w:suppressLineNumbers/>
+        <w:suppressAutoHyphens/>
+      </w:pPr>
+      <w:hyperlink r:id="rId29" w:history="1">
+        <w:r>
+          <w:rPr>
+            <w:rStyle w:val="Lienhypertexte"/>
+          </w:rPr>
+          <w:t>http://localhost:8888/TEST-SERVICE/prod</w:t>
+        </w:r>
+      </w:hyperlink>
     </w:p>
     <w:p/>
     <w:p/>
     <w:p>
       <w:pPr>
+        <w:pStyle w:val="Titre3"/>
+      </w:pPr>
+      <w:r>
+        <w:t>Documentation Swagger2</w:t>
+      </w:r>
+    </w:p>
+    <w:p/>
+    <w:p>
+      <w:r>
+        <w:t>http://localhost:</w:t>
+      </w:r>
+      <w:r>
+        <w:t>8888</w:t>
+      </w:r>
+      <w:r>
+        <w:t>/</w:t>
+      </w:r>
+      <w:r>
+        <w:t>v3/api-docs</w:t>
+      </w:r>
+    </w:p>
+    <w:p/>
+    <w:p>
+      <w:pPr>
         <w:pStyle w:val="Titre2"/>
         <w:rPr>
           <w:lang w:val="fr-FR"/>
         </w:rPr>
       </w:pPr>
+      <w:bookmarkStart w:id="3" w:name="_Toc54114009"/>
+      <w:r>
+        <w:rPr>
+          <w:lang w:val="fr-FR"/>
+        </w:rPr>
+        <w:t>Test du Micro-Service de CONFIGURATION CENTRALISEE</w:t>
+      </w:r>
+      <w:bookmarkEnd w:id="3"/>
+    </w:p>
+    <w:p/>
+    <w:p/>
+    <w:p>
+      <w:pPr>
+        <w:pStyle w:val="Titre2"/>
+        <w:rPr>
+          <w:lang w:val="fr-FR"/>
+        </w:rPr>
+      </w:pPr>
       <w:bookmarkStart w:id="4" w:name="_Toc54114010"/>
       <w:r>
         <w:rPr>
@@ -1867,6 +4193,88 @@
         <w:t>Vérifier la couverture des tests du Micro-Service de CONFIGURATION CENTRALISEE</w:t>
       </w:r>
       <w:bookmarkEnd w:id="4"/>
+    </w:p>
+    <w:p/>
+    <w:p/>
+    <w:p/>
+    <w:p>
+      <w:pPr>
+        <w:pStyle w:val="Titre2"/>
+      </w:pPr>
+      <w:r>
+        <w:t>Tutoriels Micro-Service de Configuration</w:t>
+      </w:r>
+    </w:p>
+    <w:p/>
+    <w:p>
+      <w:hyperlink r:id="rId30" w:history="1">
+        <w:r>
+          <w:rPr>
+            <w:rStyle w:val="Lienhypertexte"/>
+          </w:rPr>
+          <w:t>https://www.baeldung.com/spring-cloud-configuration</w:t>
+        </w:r>
+      </w:hyperlink>
+    </w:p>
+    <w:p>
+      <w:hyperlink r:id="rId31" w:history="1">
+        <w:r>
+          <w:rPr>
+            <w:rStyle w:val="Lienhypertexte"/>
+          </w:rPr>
+          <w:t>https://xebia.developpez.com/tutoriels/spring/patterns-microservices-springcloud/</w:t>
+        </w:r>
+      </w:hyperlink>
+    </w:p>
+    <w:p>
+      <w:hyperlink r:id="rId32" w:history="1">
+        <w:r>
+          <w:rPr>
+            <w:rStyle w:val="Lienhypertexte"/>
+          </w:rPr>
+          <w:t>https://cloud.spring.io/spring-cloud-config/reference/html/</w:t>
+        </w:r>
+      </w:hyperlink>
+    </w:p>
+    <w:p>
+      <w:hyperlink r:id="rId33" w:history="1">
+        <w:r>
+          <w:rPr>
+            <w:rStyle w:val="Lienhypertexte"/>
+          </w:rPr>
+          <w:t>https://dzone.com/articles/intro-to-spring-cloud-config-server</w:t>
+        </w:r>
+      </w:hyperlink>
+    </w:p>
+    <w:p>
+      <w:hyperlink r:id="rId34" w:history="1">
+        <w:r>
+          <w:rPr>
+            <w:rStyle w:val="Lienhypertexte"/>
+          </w:rPr>
+          <w:t>https://javaetmoi.com/2018/10/architecture-microservices-avec-spring-cloud/</w:t>
+        </w:r>
+      </w:hyperlink>
+    </w:p>
+    <w:p>
+      <w:hyperlink r:id="rId35" w:history="1">
+        <w:r>
+          <w:rPr>
+            <w:rStyle w:val="Lienhypertexte"/>
+          </w:rPr>
+          <w:t>https://dzone.com/articles/spring-cloud-config-sever-and-client-article-2</w:t>
+        </w:r>
+      </w:hyperlink>
+    </w:p>
+    <w:p>
+      <w:hyperlink r:id="rId36" w:history="1">
+        <w:r>
+          <w:rPr>
+            <w:rStyle w:val="Lienhypertexte"/>
+          </w:rPr>
+          <w:t>https://openclassrooms.com/fr/courses/4668216-optimisez-votre-architecture-microservices/5176545-externalisez-la-configuration-de-vos-microservices</w:t>
+        </w:r>
+      </w:hyperlink>
     </w:p>
     <w:p/>
     <w:p/>
@@ -1901,7 +4309,7 @@
     <w:p/>
     <w:p/>
     <w:sectPr>
-      <w:footerReference w:type="default" r:id="rId10"/>
+      <w:footerReference w:type="default" r:id="rId37"/>
       <w:pgSz w:w="11906" w:h="16838"/>
       <w:pgMar w:top="1417" w:right="1417" w:bottom="1417" w:left="1417" w:header="708" w:footer="708" w:gutter="0"/>
       <w:cols w:space="708"/>
@@ -2255,6 +4663,320 @@
     </w:lvl>
   </w:abstractNum>
   <w:abstractNum w:abstractNumId="1" w15:restartNumberingAfterBreak="0">
+    <w:nsid w:val="0E977C1F"/>
+    <w:multiLevelType w:val="hybridMultilevel"/>
+    <w:tmpl w:val="0CD48A50"/>
+    <w:lvl w:ilvl="0" w:tplc="D89A159C">
+      <w:start w:val="1"/>
+      <w:numFmt w:val="bullet"/>
+      <w:lvlText w:val=""/>
+      <w:lvlJc w:val="left"/>
+      <w:pPr>
+        <w:ind w:left="720" w:hanging="360"/>
+      </w:pPr>
+      <w:rPr>
+        <w:rFonts w:ascii="Symbol" w:hAnsi="Symbol" w:hint="default"/>
+        <w:color w:val="1F497D" w:themeColor="text2"/>
+      </w:rPr>
+    </w:lvl>
+    <w:lvl w:ilvl="1" w:tplc="040C0003" w:tentative="1">
+      <w:start w:val="1"/>
+      <w:numFmt w:val="bullet"/>
+      <w:lvlText w:val="o"/>
+      <w:lvlJc w:val="left"/>
+      <w:pPr>
+        <w:ind w:left="1440" w:hanging="360"/>
+      </w:pPr>
+      <w:rPr>
+        <w:rFonts w:ascii="Courier New" w:hAnsi="Courier New" w:cs="Courier New" w:hint="default"/>
+      </w:rPr>
+    </w:lvl>
+    <w:lvl w:ilvl="2" w:tplc="040C0005" w:tentative="1">
+      <w:start w:val="1"/>
+      <w:numFmt w:val="bullet"/>
+      <w:lvlText w:val=""/>
+      <w:lvlJc w:val="left"/>
+      <w:pPr>
+        <w:ind w:left="2160" w:hanging="360"/>
+      </w:pPr>
+      <w:rPr>
+        <w:rFonts w:ascii="Wingdings" w:hAnsi="Wingdings" w:hint="default"/>
+      </w:rPr>
+    </w:lvl>
+    <w:lvl w:ilvl="3" w:tplc="040C0001" w:tentative="1">
+      <w:start w:val="1"/>
+      <w:numFmt w:val="bullet"/>
+      <w:lvlText w:val=""/>
+      <w:lvlJc w:val="left"/>
+      <w:pPr>
+        <w:ind w:left="2880" w:hanging="360"/>
+      </w:pPr>
+      <w:rPr>
+        <w:rFonts w:ascii="Symbol" w:hAnsi="Symbol" w:hint="default"/>
+      </w:rPr>
+    </w:lvl>
+    <w:lvl w:ilvl="4" w:tplc="040C0003" w:tentative="1">
+      <w:start w:val="1"/>
+      <w:numFmt w:val="bullet"/>
+      <w:lvlText w:val="o"/>
+      <w:lvlJc w:val="left"/>
+      <w:pPr>
+        <w:ind w:left="3600" w:hanging="360"/>
+      </w:pPr>
+      <w:rPr>
+        <w:rFonts w:ascii="Courier New" w:hAnsi="Courier New" w:cs="Courier New" w:hint="default"/>
+      </w:rPr>
+    </w:lvl>
+    <w:lvl w:ilvl="5" w:tplc="040C0005" w:tentative="1">
+      <w:start w:val="1"/>
+      <w:numFmt w:val="bullet"/>
+      <w:lvlText w:val=""/>
+      <w:lvlJc w:val="left"/>
+      <w:pPr>
+        <w:ind w:left="4320" w:hanging="360"/>
+      </w:pPr>
+      <w:rPr>
+        <w:rFonts w:ascii="Wingdings" w:hAnsi="Wingdings" w:hint="default"/>
+      </w:rPr>
+    </w:lvl>
+    <w:lvl w:ilvl="6" w:tplc="040C0001" w:tentative="1">
+      <w:start w:val="1"/>
+      <w:numFmt w:val="bullet"/>
+      <w:lvlText w:val=""/>
+      <w:lvlJc w:val="left"/>
+      <w:pPr>
+        <w:ind w:left="5040" w:hanging="360"/>
+      </w:pPr>
+      <w:rPr>
+        <w:rFonts w:ascii="Symbol" w:hAnsi="Symbol" w:hint="default"/>
+      </w:rPr>
+    </w:lvl>
+    <w:lvl w:ilvl="7" w:tplc="040C0003" w:tentative="1">
+      <w:start w:val="1"/>
+      <w:numFmt w:val="bullet"/>
+      <w:lvlText w:val="o"/>
+      <w:lvlJc w:val="left"/>
+      <w:pPr>
+        <w:ind w:left="5760" w:hanging="360"/>
+      </w:pPr>
+      <w:rPr>
+        <w:rFonts w:ascii="Courier New" w:hAnsi="Courier New" w:cs="Courier New" w:hint="default"/>
+      </w:rPr>
+    </w:lvl>
+    <w:lvl w:ilvl="8" w:tplc="040C0005" w:tentative="1">
+      <w:start w:val="1"/>
+      <w:numFmt w:val="bullet"/>
+      <w:lvlText w:val=""/>
+      <w:lvlJc w:val="left"/>
+      <w:pPr>
+        <w:ind w:left="6480" w:hanging="360"/>
+      </w:pPr>
+      <w:rPr>
+        <w:rFonts w:ascii="Wingdings" w:hAnsi="Wingdings" w:hint="default"/>
+      </w:rPr>
+    </w:lvl>
+  </w:abstractNum>
+  <w:abstractNum w:abstractNumId="2" w15:restartNumberingAfterBreak="0">
+    <w:nsid w:val="1C7C7038"/>
+    <w:multiLevelType w:val="hybridMultilevel"/>
+    <w:tmpl w:val="AFF267F2"/>
+    <w:lvl w:ilvl="0" w:tplc="040C0011">
+      <w:start w:val="1"/>
+      <w:numFmt w:val="decimal"/>
+      <w:lvlText w:val="%1)"/>
+      <w:lvlJc w:val="left"/>
+      <w:pPr>
+        <w:ind w:left="720" w:hanging="360"/>
+      </w:pPr>
+    </w:lvl>
+    <w:lvl w:ilvl="1" w:tplc="040C0019">
+      <w:start w:val="1"/>
+      <w:numFmt w:val="lowerLetter"/>
+      <w:lvlText w:val="%2."/>
+      <w:lvlJc w:val="left"/>
+      <w:pPr>
+        <w:ind w:left="1440" w:hanging="360"/>
+      </w:pPr>
+    </w:lvl>
+    <w:lvl w:ilvl="2" w:tplc="040C001B" w:tentative="1">
+      <w:start w:val="1"/>
+      <w:numFmt w:val="lowerRoman"/>
+      <w:lvlText w:val="%3."/>
+      <w:lvlJc w:val="right"/>
+      <w:pPr>
+        <w:ind w:left="2160" w:hanging="180"/>
+      </w:pPr>
+    </w:lvl>
+    <w:lvl w:ilvl="3" w:tplc="040C000F" w:tentative="1">
+      <w:start w:val="1"/>
+      <w:numFmt w:val="decimal"/>
+      <w:lvlText w:val="%4."/>
+      <w:lvlJc w:val="left"/>
+      <w:pPr>
+        <w:ind w:left="2880" w:hanging="360"/>
+      </w:pPr>
+    </w:lvl>
+    <w:lvl w:ilvl="4" w:tplc="040C0019" w:tentative="1">
+      <w:start w:val="1"/>
+      <w:numFmt w:val="lowerLetter"/>
+      <w:lvlText w:val="%5."/>
+      <w:lvlJc w:val="left"/>
+      <w:pPr>
+        <w:ind w:left="3600" w:hanging="360"/>
+      </w:pPr>
+    </w:lvl>
+    <w:lvl w:ilvl="5" w:tplc="040C001B" w:tentative="1">
+      <w:start w:val="1"/>
+      <w:numFmt w:val="lowerRoman"/>
+      <w:lvlText w:val="%6."/>
+      <w:lvlJc w:val="right"/>
+      <w:pPr>
+        <w:ind w:left="4320" w:hanging="180"/>
+      </w:pPr>
+    </w:lvl>
+    <w:lvl w:ilvl="6" w:tplc="040C000F" w:tentative="1">
+      <w:start w:val="1"/>
+      <w:numFmt w:val="decimal"/>
+      <w:lvlText w:val="%7."/>
+      <w:lvlJc w:val="left"/>
+      <w:pPr>
+        <w:ind w:left="5040" w:hanging="360"/>
+      </w:pPr>
+    </w:lvl>
+    <w:lvl w:ilvl="7" w:tplc="040C0019" w:tentative="1">
+      <w:start w:val="1"/>
+      <w:numFmt w:val="lowerLetter"/>
+      <w:lvlText w:val="%8."/>
+      <w:lvlJc w:val="left"/>
+      <w:pPr>
+        <w:ind w:left="5760" w:hanging="360"/>
+      </w:pPr>
+    </w:lvl>
+    <w:lvl w:ilvl="8" w:tplc="040C001B" w:tentative="1">
+      <w:start w:val="1"/>
+      <w:numFmt w:val="lowerRoman"/>
+      <w:lvlText w:val="%9."/>
+      <w:lvlJc w:val="right"/>
+      <w:pPr>
+        <w:ind w:left="6480" w:hanging="180"/>
+      </w:pPr>
+    </w:lvl>
+  </w:abstractNum>
+  <w:abstractNum w:abstractNumId="3" w15:restartNumberingAfterBreak="0">
+    <w:nsid w:val="2C49331E"/>
+    <w:multiLevelType w:val="hybridMultilevel"/>
+    <w:tmpl w:val="99B8B398"/>
+    <w:lvl w:ilvl="0" w:tplc="D89A159C">
+      <w:start w:val="1"/>
+      <w:numFmt w:val="bullet"/>
+      <w:lvlText w:val=""/>
+      <w:lvlJc w:val="left"/>
+      <w:pPr>
+        <w:ind w:left="720" w:hanging="360"/>
+      </w:pPr>
+      <w:rPr>
+        <w:rFonts w:ascii="Symbol" w:hAnsi="Symbol" w:hint="default"/>
+        <w:color w:val="1F497D" w:themeColor="text2"/>
+      </w:rPr>
+    </w:lvl>
+    <w:lvl w:ilvl="1" w:tplc="040C0003" w:tentative="1">
+      <w:start w:val="1"/>
+      <w:numFmt w:val="bullet"/>
+      <w:lvlText w:val="o"/>
+      <w:lvlJc w:val="left"/>
+      <w:pPr>
+        <w:ind w:left="1440" w:hanging="360"/>
+      </w:pPr>
+      <w:rPr>
+        <w:rFonts w:ascii="Courier New" w:hAnsi="Courier New" w:cs="Courier New" w:hint="default"/>
+      </w:rPr>
+    </w:lvl>
+    <w:lvl w:ilvl="2" w:tplc="040C0005" w:tentative="1">
+      <w:start w:val="1"/>
+      <w:numFmt w:val="bullet"/>
+      <w:lvlText w:val=""/>
+      <w:lvlJc w:val="left"/>
+      <w:pPr>
+        <w:ind w:left="2160" w:hanging="360"/>
+      </w:pPr>
+      <w:rPr>
+        <w:rFonts w:ascii="Wingdings" w:hAnsi="Wingdings" w:hint="default"/>
+      </w:rPr>
+    </w:lvl>
+    <w:lvl w:ilvl="3" w:tplc="040C0001" w:tentative="1">
+      <w:start w:val="1"/>
+      <w:numFmt w:val="bullet"/>
+      <w:lvlText w:val=""/>
+      <w:lvlJc w:val="left"/>
+      <w:pPr>
+        <w:ind w:left="2880" w:hanging="360"/>
+      </w:pPr>
+      <w:rPr>
+        <w:rFonts w:ascii="Symbol" w:hAnsi="Symbol" w:hint="default"/>
+      </w:rPr>
+    </w:lvl>
+    <w:lvl w:ilvl="4" w:tplc="040C0003" w:tentative="1">
+      <w:start w:val="1"/>
+      <w:numFmt w:val="bullet"/>
+      <w:lvlText w:val="o"/>
+      <w:lvlJc w:val="left"/>
+      <w:pPr>
+        <w:ind w:left="3600" w:hanging="360"/>
+      </w:pPr>
+      <w:rPr>
+        <w:rFonts w:ascii="Courier New" w:hAnsi="Courier New" w:cs="Courier New" w:hint="default"/>
+      </w:rPr>
+    </w:lvl>
+    <w:lvl w:ilvl="5" w:tplc="040C0005" w:tentative="1">
+      <w:start w:val="1"/>
+      <w:numFmt w:val="bullet"/>
+      <w:lvlText w:val=""/>
+      <w:lvlJc w:val="left"/>
+      <w:pPr>
+        <w:ind w:left="4320" w:hanging="360"/>
+      </w:pPr>
+      <w:rPr>
+        <w:rFonts w:ascii="Wingdings" w:hAnsi="Wingdings" w:hint="default"/>
+      </w:rPr>
+    </w:lvl>
+    <w:lvl w:ilvl="6" w:tplc="040C0001" w:tentative="1">
+      <w:start w:val="1"/>
+      <w:numFmt w:val="bullet"/>
+      <w:lvlText w:val=""/>
+      <w:lvlJc w:val="left"/>
+      <w:pPr>
+        <w:ind w:left="5040" w:hanging="360"/>
+      </w:pPr>
+      <w:rPr>
+        <w:rFonts w:ascii="Symbol" w:hAnsi="Symbol" w:hint="default"/>
+      </w:rPr>
+    </w:lvl>
+    <w:lvl w:ilvl="7" w:tplc="040C0003" w:tentative="1">
+      <w:start w:val="1"/>
+      <w:numFmt w:val="bullet"/>
+      <w:lvlText w:val="o"/>
+      <w:lvlJc w:val="left"/>
+      <w:pPr>
+        <w:ind w:left="5760" w:hanging="360"/>
+      </w:pPr>
+      <w:rPr>
+        <w:rFonts w:ascii="Courier New" w:hAnsi="Courier New" w:cs="Courier New" w:hint="default"/>
+      </w:rPr>
+    </w:lvl>
+    <w:lvl w:ilvl="8" w:tplc="040C0005" w:tentative="1">
+      <w:start w:val="1"/>
+      <w:numFmt w:val="bullet"/>
+      <w:lvlText w:val=""/>
+      <w:lvlJc w:val="left"/>
+      <w:pPr>
+        <w:ind w:left="6480" w:hanging="360"/>
+      </w:pPr>
+      <w:rPr>
+        <w:rFonts w:ascii="Wingdings" w:hAnsi="Wingdings" w:hint="default"/>
+      </w:rPr>
+    </w:lvl>
+  </w:abstractNum>
+  <w:abstractNum w:abstractNumId="4" w15:restartNumberingAfterBreak="0">
     <w:nsid w:val="2D025917"/>
     <w:multiLevelType w:val="hybridMultilevel"/>
     <w:tmpl w:val="0EB21412"/>
@@ -2368,7 +5090,7 @@
       </w:rPr>
     </w:lvl>
   </w:abstractNum>
-  <w:abstractNum w:abstractNumId="2" w15:restartNumberingAfterBreak="0">
+  <w:abstractNum w:abstractNumId="5" w15:restartNumberingAfterBreak="0">
     <w:nsid w:val="366624C3"/>
     <w:multiLevelType w:val="hybridMultilevel"/>
     <w:tmpl w:val="C898F79C"/>
@@ -2511,7 +5233,7 @@
       </w:rPr>
     </w:lvl>
   </w:abstractNum>
-  <w:abstractNum w:abstractNumId="3" w15:restartNumberingAfterBreak="0">
+  <w:abstractNum w:abstractNumId="6" w15:restartNumberingAfterBreak="0">
     <w:nsid w:val="36DE196E"/>
     <w:multiLevelType w:val="multilevel"/>
     <w:tmpl w:val="CC2EB710"/>
@@ -2630,7 +5352,7 @@
       </w:pPr>
     </w:lvl>
   </w:abstractNum>
-  <w:abstractNum w:abstractNumId="4" w15:restartNumberingAfterBreak="0">
+  <w:abstractNum w:abstractNumId="7" w15:restartNumberingAfterBreak="0">
     <w:nsid w:val="42BC573F"/>
     <w:multiLevelType w:val="multilevel"/>
     <w:tmpl w:val="3342F7F0"/>
@@ -2751,7 +5473,121 @@
       </w:rPr>
     </w:lvl>
   </w:abstractNum>
-  <w:abstractNum w:abstractNumId="5" w15:restartNumberingAfterBreak="0">
+  <w:abstractNum w:abstractNumId="8" w15:restartNumberingAfterBreak="0">
+    <w:nsid w:val="4AE45E36"/>
+    <w:multiLevelType w:val="hybridMultilevel"/>
+    <w:tmpl w:val="1AE4EF44"/>
+    <w:lvl w:ilvl="0" w:tplc="D89A159C">
+      <w:start w:val="1"/>
+      <w:numFmt w:val="bullet"/>
+      <w:lvlText w:val=""/>
+      <w:lvlJc w:val="left"/>
+      <w:pPr>
+        <w:ind w:left="720" w:hanging="360"/>
+      </w:pPr>
+      <w:rPr>
+        <w:rFonts w:ascii="Symbol" w:hAnsi="Symbol" w:hint="default"/>
+        <w:color w:val="1F497D" w:themeColor="text2"/>
+      </w:rPr>
+    </w:lvl>
+    <w:lvl w:ilvl="1" w:tplc="040C0003" w:tentative="1">
+      <w:start w:val="1"/>
+      <w:numFmt w:val="bullet"/>
+      <w:lvlText w:val="o"/>
+      <w:lvlJc w:val="left"/>
+      <w:pPr>
+        <w:ind w:left="1440" w:hanging="360"/>
+      </w:pPr>
+      <w:rPr>
+        <w:rFonts w:ascii="Courier New" w:hAnsi="Courier New" w:cs="Courier New" w:hint="default"/>
+      </w:rPr>
+    </w:lvl>
+    <w:lvl w:ilvl="2" w:tplc="040C0005" w:tentative="1">
+      <w:start w:val="1"/>
+      <w:numFmt w:val="bullet"/>
+      <w:lvlText w:val=""/>
+      <w:lvlJc w:val="left"/>
+      <w:pPr>
+        <w:ind w:left="2160" w:hanging="360"/>
+      </w:pPr>
+      <w:rPr>
+        <w:rFonts w:ascii="Wingdings" w:hAnsi="Wingdings" w:hint="default"/>
+      </w:rPr>
+    </w:lvl>
+    <w:lvl w:ilvl="3" w:tplc="040C0001" w:tentative="1">
+      <w:start w:val="1"/>
+      <w:numFmt w:val="bullet"/>
+      <w:lvlText w:val=""/>
+      <w:lvlJc w:val="left"/>
+      <w:pPr>
+        <w:ind w:left="2880" w:hanging="360"/>
+      </w:pPr>
+      <w:rPr>
+        <w:rFonts w:ascii="Symbol" w:hAnsi="Symbol" w:hint="default"/>
+      </w:rPr>
+    </w:lvl>
+    <w:lvl w:ilvl="4" w:tplc="040C0003" w:tentative="1">
+      <w:start w:val="1"/>
+      <w:numFmt w:val="bullet"/>
+      <w:lvlText w:val="o"/>
+      <w:lvlJc w:val="left"/>
+      <w:pPr>
+        <w:ind w:left="3600" w:hanging="360"/>
+      </w:pPr>
+      <w:rPr>
+        <w:rFonts w:ascii="Courier New" w:hAnsi="Courier New" w:cs="Courier New" w:hint="default"/>
+      </w:rPr>
+    </w:lvl>
+    <w:lvl w:ilvl="5" w:tplc="040C0005" w:tentative="1">
+      <w:start w:val="1"/>
+      <w:numFmt w:val="bullet"/>
+      <w:lvlText w:val=""/>
+      <w:lvlJc w:val="left"/>
+      <w:pPr>
+        <w:ind w:left="4320" w:hanging="360"/>
+      </w:pPr>
+      <w:rPr>
+        <w:rFonts w:ascii="Wingdings" w:hAnsi="Wingdings" w:hint="default"/>
+      </w:rPr>
+    </w:lvl>
+    <w:lvl w:ilvl="6" w:tplc="040C0001" w:tentative="1">
+      <w:start w:val="1"/>
+      <w:numFmt w:val="bullet"/>
+      <w:lvlText w:val=""/>
+      <w:lvlJc w:val="left"/>
+      <w:pPr>
+        <w:ind w:left="5040" w:hanging="360"/>
+      </w:pPr>
+      <w:rPr>
+        <w:rFonts w:ascii="Symbol" w:hAnsi="Symbol" w:hint="default"/>
+      </w:rPr>
+    </w:lvl>
+    <w:lvl w:ilvl="7" w:tplc="040C0003" w:tentative="1">
+      <w:start w:val="1"/>
+      <w:numFmt w:val="bullet"/>
+      <w:lvlText w:val="o"/>
+      <w:lvlJc w:val="left"/>
+      <w:pPr>
+        <w:ind w:left="5760" w:hanging="360"/>
+      </w:pPr>
+      <w:rPr>
+        <w:rFonts w:ascii="Courier New" w:hAnsi="Courier New" w:cs="Courier New" w:hint="default"/>
+      </w:rPr>
+    </w:lvl>
+    <w:lvl w:ilvl="8" w:tplc="040C0005" w:tentative="1">
+      <w:start w:val="1"/>
+      <w:numFmt w:val="bullet"/>
+      <w:lvlText w:val=""/>
+      <w:lvlJc w:val="left"/>
+      <w:pPr>
+        <w:ind w:left="6480" w:hanging="360"/>
+      </w:pPr>
+      <w:rPr>
+        <w:rFonts w:ascii="Wingdings" w:hAnsi="Wingdings" w:hint="default"/>
+      </w:rPr>
+    </w:lvl>
+  </w:abstractNum>
+  <w:abstractNum w:abstractNumId="9" w15:restartNumberingAfterBreak="0">
     <w:nsid w:val="54191681"/>
     <w:multiLevelType w:val="hybridMultilevel"/>
     <w:tmpl w:val="2644892E"/>
@@ -2865,7 +5701,7 @@
       </w:rPr>
     </w:lvl>
   </w:abstractNum>
-  <w:abstractNum w:abstractNumId="6" w15:restartNumberingAfterBreak="0">
+  <w:abstractNum w:abstractNumId="10" w15:restartNumberingAfterBreak="0">
     <w:nsid w:val="6119518B"/>
     <w:multiLevelType w:val="multilevel"/>
     <w:tmpl w:val="B41E5D96"/>
@@ -3007,7 +5843,7 @@
       </w:rPr>
     </w:lvl>
   </w:abstractNum>
-  <w:abstractNum w:abstractNumId="7" w15:restartNumberingAfterBreak="0">
+  <w:abstractNum w:abstractNumId="11" w15:restartNumberingAfterBreak="0">
     <w:nsid w:val="644162C2"/>
     <w:multiLevelType w:val="hybridMultilevel"/>
     <w:tmpl w:val="D5EC4630"/>
@@ -3093,7 +5929,93 @@
       </w:pPr>
     </w:lvl>
   </w:abstractNum>
-  <w:abstractNum w:abstractNumId="8" w15:restartNumberingAfterBreak="0">
+  <w:abstractNum w:abstractNumId="12" w15:restartNumberingAfterBreak="0">
+    <w:nsid w:val="724E7B9D"/>
+    <w:multiLevelType w:val="hybridMultilevel"/>
+    <w:tmpl w:val="0E620420"/>
+    <w:lvl w:ilvl="0" w:tplc="040C0011">
+      <w:start w:val="1"/>
+      <w:numFmt w:val="decimal"/>
+      <w:lvlText w:val="%1)"/>
+      <w:lvlJc w:val="left"/>
+      <w:pPr>
+        <w:ind w:left="720" w:hanging="360"/>
+      </w:pPr>
+    </w:lvl>
+    <w:lvl w:ilvl="1" w:tplc="040C0019" w:tentative="1">
+      <w:start w:val="1"/>
+      <w:numFmt w:val="lowerLetter"/>
+      <w:lvlText w:val="%2."/>
+      <w:lvlJc w:val="left"/>
+      <w:pPr>
+        <w:ind w:left="1440" w:hanging="360"/>
+      </w:pPr>
+    </w:lvl>
+    <w:lvl w:ilvl="2" w:tplc="040C001B" w:tentative="1">
+      <w:start w:val="1"/>
+      <w:numFmt w:val="lowerRoman"/>
+      <w:lvlText w:val="%3."/>
+      <w:lvlJc w:val="right"/>
+      <w:pPr>
+        <w:ind w:left="2160" w:hanging="180"/>
+      </w:pPr>
+    </w:lvl>
+    <w:lvl w:ilvl="3" w:tplc="040C000F" w:tentative="1">
+      <w:start w:val="1"/>
+      <w:numFmt w:val="decimal"/>
+      <w:lvlText w:val="%4."/>
+      <w:lvlJc w:val="left"/>
+      <w:pPr>
+        <w:ind w:left="2880" w:hanging="360"/>
+      </w:pPr>
+    </w:lvl>
+    <w:lvl w:ilvl="4" w:tplc="040C0019" w:tentative="1">
+      <w:start w:val="1"/>
+      <w:numFmt w:val="lowerLetter"/>
+      <w:lvlText w:val="%5."/>
+      <w:lvlJc w:val="left"/>
+      <w:pPr>
+        <w:ind w:left="3600" w:hanging="360"/>
+      </w:pPr>
+    </w:lvl>
+    <w:lvl w:ilvl="5" w:tplc="040C001B" w:tentative="1">
+      <w:start w:val="1"/>
+      <w:numFmt w:val="lowerRoman"/>
+      <w:lvlText w:val="%6."/>
+      <w:lvlJc w:val="right"/>
+      <w:pPr>
+        <w:ind w:left="4320" w:hanging="180"/>
+      </w:pPr>
+    </w:lvl>
+    <w:lvl w:ilvl="6" w:tplc="040C000F" w:tentative="1">
+      <w:start w:val="1"/>
+      <w:numFmt w:val="decimal"/>
+      <w:lvlText w:val="%7."/>
+      <w:lvlJc w:val="left"/>
+      <w:pPr>
+        <w:ind w:left="5040" w:hanging="360"/>
+      </w:pPr>
+    </w:lvl>
+    <w:lvl w:ilvl="7" w:tplc="040C0019" w:tentative="1">
+      <w:start w:val="1"/>
+      <w:numFmt w:val="lowerLetter"/>
+      <w:lvlText w:val="%8."/>
+      <w:lvlJc w:val="left"/>
+      <w:pPr>
+        <w:ind w:left="5760" w:hanging="360"/>
+      </w:pPr>
+    </w:lvl>
+    <w:lvl w:ilvl="8" w:tplc="040C001B" w:tentative="1">
+      <w:start w:val="1"/>
+      <w:numFmt w:val="lowerRoman"/>
+      <w:lvlText w:val="%9."/>
+      <w:lvlJc w:val="right"/>
+      <w:pPr>
+        <w:ind w:left="6480" w:hanging="180"/>
+      </w:pPr>
+    </w:lvl>
+  </w:abstractNum>
+  <w:abstractNum w:abstractNumId="13" w15:restartNumberingAfterBreak="0">
     <w:nsid w:val="78703B76"/>
     <w:multiLevelType w:val="hybridMultilevel"/>
     <w:tmpl w:val="DBBC7364"/>
@@ -3207,7 +6129,7 @@
       </w:rPr>
     </w:lvl>
   </w:abstractNum>
-  <w:abstractNum w:abstractNumId="9" w15:restartNumberingAfterBreak="0">
+  <w:abstractNum w:abstractNumId="14" w15:restartNumberingAfterBreak="0">
     <w:nsid w:val="7AF7249D"/>
     <w:multiLevelType w:val="hybridMultilevel"/>
     <w:tmpl w:val="C594545A"/>
@@ -3431,31 +6353,46 @@
     </w:lvlOverride>
   </w:num>
   <w:num w:numId="2">
-    <w:abstractNumId w:val="3"/>
+    <w:abstractNumId w:val="6"/>
   </w:num>
   <w:num w:numId="3">
-    <w:abstractNumId w:val="6"/>
+    <w:abstractNumId w:val="10"/>
   </w:num>
   <w:num w:numId="4">
+    <w:abstractNumId w:val="5"/>
+  </w:num>
+  <w:num w:numId="5">
+    <w:abstractNumId w:val="7"/>
+  </w:num>
+  <w:num w:numId="6">
+    <w:abstractNumId w:val="13"/>
+  </w:num>
+  <w:num w:numId="7">
+    <w:abstractNumId w:val="4"/>
+  </w:num>
+  <w:num w:numId="8">
+    <w:abstractNumId w:val="11"/>
+  </w:num>
+  <w:num w:numId="9">
+    <w:abstractNumId w:val="9"/>
+  </w:num>
+  <w:num w:numId="10">
+    <w:abstractNumId w:val="14"/>
+  </w:num>
+  <w:num w:numId="11">
+    <w:abstractNumId w:val="8"/>
+  </w:num>
+  <w:num w:numId="12">
     <w:abstractNumId w:val="2"/>
   </w:num>
-  <w:num w:numId="5">
-    <w:abstractNumId w:val="4"/>
+  <w:num w:numId="13">
+    <w:abstractNumId w:val="12"/>
   </w:num>
-  <w:num w:numId="6">
-    <w:abstractNumId w:val="8"/>
-  </w:num>
-  <w:num w:numId="7">
+  <w:num w:numId="14">
     <w:abstractNumId w:val="1"/>
   </w:num>
-  <w:num w:numId="8">
-    <w:abstractNumId w:val="7"/>
-  </w:num>
-  <w:num w:numId="9">
-    <w:abstractNumId w:val="5"/>
-  </w:num>
-  <w:num w:numId="10">
-    <w:abstractNumId w:val="9"/>
+  <w:num w:numId="15">
+    <w:abstractNumId w:val="3"/>
   </w:num>
   <w:numIdMacAtCleanup w:val="4"/>
 </w:numbering>
@@ -4101,7 +7038,6 @@
   <w:style w:type="character" w:default="1" w:styleId="Policepardfaut">
     <w:name w:val="Default Paragraph Font"/>
     <w:uiPriority w:val="1"/>
-    <w:semiHidden/>
     <w:unhideWhenUsed/>
   </w:style>
   <w:style w:type="table" w:default="1" w:styleId="TableauNormal">
@@ -4760,6 +7696,18 @@
       </w:numPr>
     </w:pPr>
   </w:style>
+  <w:style w:type="character" w:styleId="Mentionnonrsolue">
+    <w:name w:val="Unresolved Mention"/>
+    <w:basedOn w:val="Policepardfaut"/>
+    <w:uiPriority w:val="99"/>
+    <w:semiHidden/>
+    <w:unhideWhenUsed/>
+    <w:rsid w:val="00044349"/>
+    <w:rPr>
+      <w:color w:val="605E5C"/>
+      <w:shd w:val="clear" w:color="auto" w:fill="E1DFDD"/>
+    </w:rPr>
+  </w:style>
 </w:styles>
 </file>
 

</xml_diff>

<commit_message>
Après developper des micro-services.docx et projet .EAP
</commit_message>
<xml_diff>
--- a/documentation/Tutoriels Creation Micro-Services/développer_des_Micro-Services.docx
+++ b/documentation/Tutoriels Creation Micro-Services/développer_des_Micro-Services.docx
@@ -859,9 +859,36 @@
       </w:pPr>
       <w:bookmarkStart w:id="2" w:name="_Toc54114008"/>
       <w:r>
+        <w:lastRenderedPageBreak/>
         <w:t>Créer un nouveau projet SPRING-STARTER-PROJECT dans l'IDE</w:t>
       </w:r>
       <w:bookmarkEnd w:id="2"/>
+    </w:p>
+    <w:p>
+      <w:pPr>
+        <w:keepNext/>
+        <w:keepLines/>
+        <w:suppressLineNumbers/>
+        <w:suppressAutoHyphens/>
+        <w:rPr>
+          <w:lang w:eastAsia="fr-FR"/>
+        </w:rPr>
+      </w:pPr>
+      <w:r>
+        <w:rPr>
+          <w:b/>
+          <w:bCs/>
+          <w:u w:val="single"/>
+          <w:lang w:eastAsia="fr-FR"/>
+        </w:rPr>
+        <w:t>Objectif</w:t>
+      </w:r>
+      <w:r>
+        <w:rPr>
+          <w:lang w:eastAsia="fr-FR"/>
+        </w:rPr>
+        <w:t xml:space="preserve"> : Créer un nouveau projet SPRING-STARTER-PROJECT dans l'IDE ECLIPSE pour développer un Micro-Service de CONFIGURATION externalisée.</w:t>
+      </w:r>
     </w:p>
     <w:p>
       <w:pPr>
@@ -902,16 +929,11 @@
       <w:r>
         <w:t>ECLIPSE</w:t>
       </w:r>
-      <w:proofErr w:type="gramStart"/>
-      <w:r>
-        <w:t xml:space="preserve">) </w:t>
-      </w:r>
-      <w:r>
-        <w:t>.</w:t>
-      </w:r>
-      <w:proofErr w:type="gramEnd"/>
-      <w:r>
-        <w:t xml:space="preserve"> </w:t>
+      <w:r>
+        <w:t>)</w:t>
+      </w:r>
+      <w:r>
+        <w:t xml:space="preserve">. </w:t>
       </w:r>
     </w:p>
     <w:p>
@@ -1125,6 +1147,9 @@
       </w:r>
       <w:r>
         <w:t xml:space="preserve"> Maven pour tous les micro-services que je développe</w:t>
+      </w:r>
+      <w:r>
+        <w:t xml:space="preserve"> afin de pouvoir facilement faire glisser des classes ou package d'un projet à un autre.</w:t>
       </w:r>
       <w:r>
         <w:t>.</w:t>
@@ -1177,6 +1202,9 @@
         <w:t xml:space="preserve"> du projet ECLIPSE </w:t>
       </w:r>
       <w:r>
+        <w:t xml:space="preserve">MAVEN </w:t>
+      </w:r>
+      <w:r>
         <w:t xml:space="preserve">sert à </w:t>
       </w:r>
       <w:r>
@@ -1249,7 +1277,6 @@
         <w:t xml:space="preserve"> sera </w:t>
       </w:r>
       <w:proofErr w:type="spellStart"/>
-      <w:proofErr w:type="gramStart"/>
       <w:r>
         <w:rPr>
           <w:rFonts w:ascii="Courier New" w:hAnsi="Courier New" w:cs="Courier New"/>
@@ -1266,10 +1293,9 @@
         <w:rPr>
           <w:rFonts w:ascii="Courier New" w:hAnsi="Courier New" w:cs="Courier New"/>
         </w:rPr>
-        <w:t>java</w:t>
+        <w:t>.class</w:t>
       </w:r>
       <w:proofErr w:type="spellEnd"/>
-      <w:proofErr w:type="gramEnd"/>
       <w:r>
         <w:t>.</w:t>
       </w:r>
@@ -1341,17 +1367,44 @@
         <w:t xml:space="preserve"> </w:t>
       </w:r>
       <w:r>
+        <w:rPr>
+          <w:rFonts w:ascii="Courier New" w:hAnsi="Courier New" w:cs="Courier New"/>
+        </w:rPr>
+        <w:t>.java</w:t>
+      </w:r>
+      <w:r>
+        <w:t xml:space="preserve"> </w:t>
+      </w:r>
+      <w:r>
         <w:t xml:space="preserve">puis </w:t>
       </w:r>
       <w:r>
         <w:rPr>
           <w:b/>
           <w:bCs/>
-        </w:rPr>
-        <w:t>binaires .class</w:t>
-      </w:r>
-      <w:r>
+          <w:i/>
+          <w:iCs/>
+        </w:rPr>
+        <w:t>binaires</w:t>
+      </w:r>
+      <w:r>
+        <w:rPr>
+          <w:b/>
+          <w:bCs/>
+        </w:rPr>
         <w:t xml:space="preserve"> </w:t>
+      </w:r>
+      <w:r>
+        <w:rPr>
+          <w:rFonts w:ascii="Courier New" w:hAnsi="Courier New" w:cs="Courier New"/>
+        </w:rPr>
+        <w:t>.class</w:t>
+      </w:r>
+      <w:r>
+        <w:t xml:space="preserve"> </w:t>
+      </w:r>
+      <w:r>
+        <w:t xml:space="preserve">dans l'IDE </w:t>
       </w:r>
       <w:r>
         <w:t>lors de la génération automatique des packages dans le projet ECLIPSE par Maven.</w:t>
@@ -1376,14 +1429,20 @@
         <w:keepLines/>
         <w:numPr>
           <w:ilvl w:val="0"/>
-          <w:numId w:val="10"/>
+          <w:numId w:val="16"/>
         </w:numPr>
         <w:suppressLineNumbers/>
         <w:suppressAutoHyphens/>
         <w:jc w:val="left"/>
       </w:pPr>
       <w:r>
-        <w:t xml:space="preserve">Par exemple, ECLIPSE créera automatiquement les packages </w:t>
+        <w:t xml:space="preserve">Par exemple, </w:t>
+      </w:r>
+      <w:r>
+        <w:t xml:space="preserve">l'IDE </w:t>
+      </w:r>
+      <w:r>
+        <w:t xml:space="preserve">ECLIPSE créera automatiquement les packages </w:t>
       </w:r>
       <w:r>
         <w:t xml:space="preserve">: </w:t>
@@ -1428,20 +1487,42 @@
         <w:suppressAutoHyphens/>
         <w:jc w:val="left"/>
       </w:pPr>
+    </w:p>
+    <w:p>
+      <w:pPr>
+        <w:pStyle w:val="Paragraphedeliste"/>
+        <w:keepNext/>
+        <w:keepLines/>
+        <w:suppressLineNumbers/>
+        <w:suppressAutoHyphens/>
+        <w:jc w:val="left"/>
+      </w:pPr>
+      <w:r>
+        <w:t>D</w:t>
+      </w:r>
+      <w:r>
+        <w:t>ans le projet</w:t>
+      </w:r>
+      <w:r>
+        <w:t xml:space="preserve"> dans l'IDE</w:t>
+      </w:r>
+      <w:r>
+        <w:t xml:space="preserve"> ECLIPSE si package = </w:t>
+      </w:r>
+      <w:proofErr w:type="spellStart"/>
       <w:proofErr w:type="gramStart"/>
       <w:r>
-        <w:t>dans</w:t>
+        <w:rPr>
+          <w:rFonts w:ascii="Courier New" w:hAnsi="Courier New" w:cs="Courier New"/>
+        </w:rPr>
+        <w:t>levy.daniel</w:t>
       </w:r>
       <w:proofErr w:type="gramEnd"/>
       <w:r>
-        <w:t xml:space="preserve"> le projet ECLIPSE si package = </w:t>
-      </w:r>
-      <w:proofErr w:type="spellStart"/>
-      <w:r>
-        <w:rPr>
-          <w:rFonts w:ascii="Courier New" w:hAnsi="Courier New" w:cs="Courier New"/>
-        </w:rPr>
-        <w:t>levy.daniel.application</w:t>
+        <w:rPr>
+          <w:rFonts w:ascii="Courier New" w:hAnsi="Courier New" w:cs="Courier New"/>
+        </w:rPr>
+        <w:t>.application</w:t>
       </w:r>
       <w:proofErr w:type="spellEnd"/>
       <w:r>
@@ -1469,14 +1550,75 @@
         <w:suppressLineNumbers/>
         <w:suppressAutoHyphens/>
       </w:pPr>
-    </w:p>
-    <w:p>
-      <w:pPr>
-        <w:keepNext/>
-        <w:keepLines/>
-        <w:suppressLineNumbers/>
-        <w:suppressAutoHyphens/>
-        <w:rPr>
+      <w:r>
+        <w:rPr>
+          <w:b/>
+          <w:bCs/>
+          <w:u w:val="single"/>
+        </w:rPr>
+        <w:t>Objectif</w:t>
+      </w:r>
+      <w:r>
+        <w:t xml:space="preserve"> : </w:t>
+      </w:r>
+      <w:r>
+        <w:rPr>
+          <w:b/>
+          <w:bCs/>
+        </w:rPr>
+        <w:t>insérer dans le pom.xml</w:t>
+      </w:r>
+      <w:r>
+        <w:t xml:space="preserve"> du projet MAVEN en cours de création les </w:t>
+      </w:r>
+      <w:r>
+        <w:rPr>
+          <w:b/>
+          <w:bCs/>
+        </w:rPr>
+        <w:t>dépendances</w:t>
+      </w:r>
+      <w:r>
+        <w:t xml:space="preserve"> indispensables</w:t>
+      </w:r>
+      <w:r>
+        <w:t xml:space="preserve"> au micro-service de centralisation des configurations externalisées</w:t>
+      </w:r>
+      <w:r>
+        <w:t>.</w:t>
+      </w:r>
+    </w:p>
+    <w:p>
+      <w:pPr>
+        <w:keepNext/>
+        <w:keepLines/>
+        <w:suppressLineNumbers/>
+        <w:suppressAutoHyphens/>
+      </w:pPr>
+    </w:p>
+    <w:p>
+      <w:pPr>
+        <w:keepNext/>
+        <w:keepLines/>
+        <w:suppressLineNumbers/>
+        <w:suppressAutoHyphens/>
+      </w:pPr>
+    </w:p>
+    <w:p>
+      <w:pPr>
+        <w:pStyle w:val="Paragraphedeliste"/>
+        <w:keepNext/>
+        <w:keepLines/>
+        <w:numPr>
+          <w:ilvl w:val="0"/>
+          <w:numId w:val="17"/>
+        </w:numPr>
+        <w:suppressLineNumbers/>
+        <w:suppressAutoHyphens/>
+        <w:rPr>
+          <w:rFonts w:ascii="Courier New" w:hAnsi="Courier New" w:cs="Courier New"/>
+          <w:b/>
+          <w:bCs/>
           <w:lang w:val="en-US"/>
         </w:rPr>
       </w:pPr>
@@ -1489,10 +1631,23 @@
       <w:r>
         <w:rPr>
           <w:rFonts w:ascii="Courier New" w:hAnsi="Courier New" w:cs="Courier New"/>
+          <w:b/>
+          <w:bCs/>
           <w:lang w:val="en-US"/>
         </w:rPr>
         <w:t>Config Server</w:t>
       </w:r>
+    </w:p>
+    <w:p>
+      <w:pPr>
+        <w:keepNext/>
+        <w:keepLines/>
+        <w:suppressLineNumbers/>
+        <w:suppressAutoHyphens/>
+        <w:rPr>
+          <w:lang w:val="en-US"/>
+        </w:rPr>
+      </w:pPr>
     </w:p>
     <w:p>
       <w:pPr>
@@ -1552,8 +1707,13 @@
     </w:p>
     <w:p>
       <w:pPr>
-        <w:keepNext/>
-        <w:keepLines/>
+        <w:pStyle w:val="Paragraphedeliste"/>
+        <w:keepNext/>
+        <w:keepLines/>
+        <w:numPr>
+          <w:ilvl w:val="0"/>
+          <w:numId w:val="18"/>
+        </w:numPr>
         <w:suppressLineNumbers/>
         <w:suppressAutoHyphens/>
         <w:rPr>
@@ -1564,13 +1724,16 @@
         <w:rPr>
           <w:lang w:val="en-US"/>
         </w:rPr>
-        <w:t>Dans Spring Cloud Discovery &gt; E</w:t>
-      </w:r>
-      <w:r>
-        <w:rPr>
+        <w:t xml:space="preserve">Dans Spring Cloud Discovery &gt; </w:t>
+      </w:r>
+      <w:r>
+        <w:rPr>
+          <w:rFonts w:ascii="Courier New" w:hAnsi="Courier New" w:cs="Courier New"/>
+          <w:b/>
+          <w:bCs/>
           <w:lang w:val="en-US"/>
         </w:rPr>
-        <w:t>ureka Discovery Client</w:t>
+        <w:t>Eureka Discovery Client</w:t>
       </w:r>
     </w:p>
     <w:p>
@@ -1634,6 +1797,23 @@
     </w:p>
     <w:p>
       <w:pPr>
+        <w:widowControl w:val="0"/>
+      </w:pPr>
+    </w:p>
+    <w:p>
+      <w:pPr>
+        <w:pStyle w:val="Titre4"/>
+        <w:keepNext/>
+        <w:keepLines/>
+        <w:suppressLineNumbers/>
+        <w:suppressAutoHyphens/>
+      </w:pPr>
+      <w:r>
+        <w:t>Tableau résumé des dépendances du micro-service de configuration</w:t>
+      </w:r>
+    </w:p>
+    <w:p>
+      <w:pPr>
         <w:keepNext/>
         <w:keepLines/>
         <w:suppressLineNumbers/>
@@ -1669,6 +1849,9 @@
               <w:suppressLineNumbers/>
               <w:suppressAutoHyphens/>
               <w:spacing w:before="120"/>
+              <w:rPr>
+                <w:lang w:val="fr-FR"/>
+              </w:rPr>
             </w:pPr>
           </w:p>
         </w:tc>
@@ -1743,8 +1926,16 @@
               <w:keepLines/>
               <w:suppressLineNumbers/>
               <w:suppressAutoHyphens/>
+              <w:rPr>
+                <w:b/>
+                <w:bCs/>
+              </w:rPr>
             </w:pPr>
             <w:r>
+              <w:rPr>
+                <w:b/>
+                <w:bCs/>
+              </w:rPr>
               <w:t>Spring Cloud Config</w:t>
             </w:r>
           </w:p>
@@ -1759,8 +1950,16 @@
               <w:keepLines/>
               <w:suppressLineNumbers/>
               <w:suppressAutoHyphens/>
+              <w:rPr>
+                <w:b/>
+                <w:bCs/>
+              </w:rPr>
             </w:pPr>
             <w:r>
+              <w:rPr>
+                <w:b/>
+                <w:bCs/>
+              </w:rPr>
               <w:t>Config Server</w:t>
             </w:r>
           </w:p>
@@ -1796,6 +1995,12 @@
             </w:pPr>
             <w:r>
               <w:t>Spring Cloud Discovery</w:t>
+            </w:r>
+            <w:r>
+              <w:t xml:space="preserve"> (</w:t>
+            </w:r>
+            <w:r>
+              <w:t>Netflix EUREKA)</w:t>
             </w:r>
           </w:p>
         </w:tc>
@@ -1973,6 +2178,39 @@
       <w:r>
         <w:t>Rajouter l'annotation @EnableConfigServer sur la classe applicative Spring Boot</w:t>
       </w:r>
+      <w:r>
+        <w:t xml:space="preserve"> </w:t>
+      </w:r>
+      <w:r>
+        <w:t>du micro-service de configuration</w:t>
+      </w:r>
+    </w:p>
+    <w:p>
+      <w:pPr>
+        <w:keepNext/>
+        <w:keepLines/>
+        <w:suppressLineNumbers/>
+        <w:suppressAutoHyphens/>
+      </w:pPr>
+      <w:r>
+        <w:rPr>
+          <w:b/>
+          <w:bCs/>
+          <w:u w:val="single"/>
+        </w:rPr>
+        <w:t>Objectif</w:t>
+      </w:r>
+      <w:r>
+        <w:t xml:space="preserve"> : indiquer à SPRING que le micro-service de CONFIGURATION joue un rôle de serveur de configuration pour tous les micro-services enregistrés auprès de lui.</w:t>
+      </w:r>
+    </w:p>
+    <w:p>
+      <w:pPr>
+        <w:keepNext/>
+        <w:keepLines/>
+        <w:suppressLineNumbers/>
+        <w:suppressAutoHyphens/>
+      </w:pPr>
     </w:p>
     <w:p>
       <w:pPr>
@@ -2037,6 +2275,7 @@
         <w:suppressAutoHyphens/>
       </w:pPr>
       <w:r>
+        <w:lastRenderedPageBreak/>
         <w:t>Créer un dossier GIT ou GITHUB Externe conteneur des configurations à servir</w:t>
       </w:r>
     </w:p>
@@ -2047,6 +2286,17 @@
         <w:suppressLineNumbers/>
         <w:suppressAutoHyphens/>
       </w:pPr>
+      <w:r>
+        <w:rPr>
+          <w:b/>
+          <w:bCs/>
+          <w:u w:val="single"/>
+        </w:rPr>
+        <w:t>Objectif</w:t>
+      </w:r>
+      <w:r>
+        <w:t xml:space="preserve"> : </w:t>
+      </w:r>
       <w:r>
         <w:t xml:space="preserve">L'intérêt du </w:t>
       </w:r>
@@ -2064,14 +2314,83 @@
         <w:t>externaliser les configurations</w:t>
       </w:r>
       <w:r>
-        <w:t xml:space="preserve"> de tous les micro-services utilisés dans une application Web dans un répertoire </w:t>
-      </w:r>
-      <w:r>
-        <w:rPr>
+        <w:t xml:space="preserve"> de </w:t>
+      </w:r>
+      <w:r>
+        <w:rPr>
+          <w:u w:val="single"/>
+        </w:rPr>
+        <w:t>tous</w:t>
+      </w:r>
+      <w:r>
+        <w:t xml:space="preserve"> les micro-services utilisés dans une application Web </w:t>
+      </w:r>
+      <w:r>
+        <w:rPr>
+          <w:b/>
+          <w:bCs/>
+        </w:rPr>
+        <w:t xml:space="preserve">dans un répertoire </w:t>
+      </w:r>
+      <w:r>
+        <w:rPr>
+          <w:b/>
+          <w:bCs/>
           <w:i/>
           <w:iCs/>
         </w:rPr>
         <w:t>distant</w:t>
+      </w:r>
+      <w:r>
+        <w:t>.</w:t>
+      </w:r>
+      <w:r>
+        <w:t xml:space="preserve"> </w:t>
+      </w:r>
+    </w:p>
+    <w:p>
+      <w:pPr>
+        <w:keepNext/>
+        <w:keepLines/>
+        <w:suppressLineNumbers/>
+        <w:suppressAutoHyphens/>
+      </w:pPr>
+    </w:p>
+    <w:p>
+      <w:pPr>
+        <w:keepNext/>
+        <w:keepLines/>
+        <w:suppressLineNumbers/>
+        <w:suppressAutoHyphens/>
+      </w:pPr>
+      <w:r>
+        <w:t xml:space="preserve">Ce répertoire </w:t>
+      </w:r>
+      <w:r>
+        <w:t xml:space="preserve">distant </w:t>
+      </w:r>
+      <w:r>
+        <w:t xml:space="preserve">situé </w:t>
+      </w:r>
+      <w:r>
+        <w:rPr>
+          <w:i/>
+          <w:iCs/>
+        </w:rPr>
+        <w:t>hors du classpath</w:t>
+      </w:r>
+      <w:r>
+        <w:t xml:space="preserve"> sera donc librement accessible par l'hébergeur (centre-serveur)</w:t>
+      </w:r>
+      <w:r>
+        <w:t xml:space="preserve"> qui pourra venir y changer des valeurs au moment du </w:t>
+      </w:r>
+      <w:r>
+        <w:rPr>
+          <w:i/>
+          <w:iCs/>
+        </w:rPr>
+        <w:t>déploiement</w:t>
       </w:r>
       <w:r>
         <w:t>.</w:t>
@@ -2178,6 +2497,37 @@
         <w:t xml:space="preserve"> fichiers de configuration</w:t>
       </w:r>
       <w:r>
+        <w:rPr>
+          <w:b/>
+          <w:bCs/>
+        </w:rPr>
+        <w:t xml:space="preserve"> </w:t>
+      </w:r>
+      <w:r>
+        <w:rPr>
+          <w:b/>
+          <w:bCs/>
+        </w:rPr>
+        <w:t xml:space="preserve">de tous les micro-services </w:t>
+      </w:r>
+      <w:r>
+        <w:t xml:space="preserve">(et avec tous les différents profils) </w:t>
+      </w:r>
+      <w:r>
+        <w:rPr>
+          <w:b/>
+          <w:bCs/>
+        </w:rPr>
+        <w:t>utilisés par l'application</w:t>
+      </w:r>
+      <w:r>
+        <w:rPr>
+          <w:b/>
+          <w:bCs/>
+        </w:rPr>
+        <w:t xml:space="preserve"> :</w:t>
+      </w:r>
+      <w:r>
         <w:t xml:space="preserve"> </w:t>
       </w:r>
       <w:proofErr w:type="spellStart"/>
@@ -2208,7 +2558,22 @@
       </w:r>
       <w:proofErr w:type="spellEnd"/>
       <w:r>
-        <w:t>, …</w:t>
+        <w:t>,</w:t>
+      </w:r>
+      <w:r>
+        <w:t xml:space="preserve"> </w:t>
+      </w:r>
+      <w:r>
+        <w:rPr>
+          <w:rFonts w:ascii="Courier New" w:hAnsi="Courier New" w:cs="Courier New"/>
+        </w:rPr>
+        <w:t>micro-service-metier1.properties</w:t>
+      </w:r>
+      <w:r>
+        <w:t xml:space="preserve">, </w:t>
+      </w:r>
+      <w:r>
+        <w:t xml:space="preserve"> …</w:t>
       </w:r>
     </w:p>
     <w:p>
@@ -2234,6 +2599,27 @@
         </w:rPr>
         <w:t>Se positionner sur le dossier</w:t>
       </w:r>
+      <w:r>
+        <w:rPr>
+          <w:b/>
+          <w:bCs/>
+        </w:rPr>
+        <w:t xml:space="preserve"> pré</w:t>
+      </w:r>
+      <w:r>
+        <w:rPr>
+          <w:b/>
+          <w:bCs/>
+        </w:rPr>
+        <w:t>c</w:t>
+      </w:r>
+      <w:r>
+        <w:rPr>
+          <w:b/>
+          <w:bCs/>
+        </w:rPr>
+        <w:t>édemment créé</w:t>
+      </w:r>
     </w:p>
     <w:p>
       <w:pPr>
@@ -2281,7 +2667,6 @@
         <w:suppressAutoHyphens/>
       </w:pPr>
       <w:r>
-        <w:lastRenderedPageBreak/>
         <w:t xml:space="preserve">Puis taper dans la fenêtre </w:t>
       </w:r>
       <w:proofErr w:type="spellStart"/>
@@ -2457,6 +2842,197 @@
         <w:t>// COMMIT ET PUSH tous les fichiers contenus dans le dossier dans le dépôt GIT</w:t>
       </w:r>
     </w:p>
+    <w:p>
+      <w:pPr>
+        <w:keepNext/>
+        <w:keepLines/>
+        <w:suppressLineNumbers/>
+        <w:suppressAutoHyphens/>
+      </w:pPr>
+    </w:p>
+    <w:p>
+      <w:pPr>
+        <w:keepNext/>
+        <w:keepLines/>
+        <w:suppressLineNumbers/>
+        <w:suppressAutoHyphens/>
+      </w:pPr>
+      <w:r>
+        <w:rPr>
+          <w:b/>
+          <w:bCs/>
+          <w:u w:val="single"/>
+        </w:rPr>
+        <w:t>Remarque</w:t>
+      </w:r>
+      <w:r>
+        <w:rPr>
+          <w:b/>
+          <w:bCs/>
+          <w:u w:val="single"/>
+        </w:rPr>
+        <w:t>s</w:t>
+      </w:r>
+      <w:r>
+        <w:t xml:space="preserve"> : </w:t>
+      </w:r>
+    </w:p>
+    <w:p>
+      <w:pPr>
+        <w:keepNext/>
+        <w:keepLines/>
+        <w:suppressLineNumbers/>
+        <w:suppressAutoHyphens/>
+      </w:pPr>
+    </w:p>
+    <w:p>
+      <w:pPr>
+        <w:keepNext/>
+        <w:keepLines/>
+        <w:suppressLineNumbers/>
+        <w:suppressAutoHyphens/>
+      </w:pPr>
+      <w:r>
+        <w:t>L</w:t>
+      </w:r>
+      <w:r>
+        <w:t xml:space="preserve">es fichiers </w:t>
+      </w:r>
+      <w:r>
+        <w:t xml:space="preserve">dans ce répertoire externalisé distant </w:t>
+      </w:r>
+      <w:r>
+        <w:t xml:space="preserve">commençant par </w:t>
+      </w:r>
+      <w:r>
+        <w:rPr>
+          <w:rFonts w:ascii="Courier New" w:hAnsi="Courier New" w:cs="Courier New"/>
+        </w:rPr>
+        <w:t>'</w:t>
+      </w:r>
+      <w:r>
+        <w:rPr>
+          <w:rFonts w:ascii="Courier New" w:hAnsi="Courier New" w:cs="Courier New"/>
+        </w:rPr>
+        <w:t>application</w:t>
+      </w:r>
+      <w:r>
+        <w:t>'</w:t>
+      </w:r>
+      <w:r>
+        <w:t xml:space="preserve"> comme </w:t>
+      </w:r>
+      <w:proofErr w:type="spellStart"/>
+      <w:proofErr w:type="gramStart"/>
+      <w:r>
+        <w:rPr>
+          <w:rFonts w:ascii="Courier New" w:hAnsi="Courier New" w:cs="Courier New"/>
+        </w:rPr>
+        <w:t>application.properties</w:t>
+      </w:r>
+      <w:proofErr w:type="spellEnd"/>
+      <w:proofErr w:type="gramEnd"/>
+      <w:r>
+        <w:t xml:space="preserve"> (profil </w:t>
+      </w:r>
+      <w:proofErr w:type="spellStart"/>
+      <w:r>
+        <w:t>DEFAULTt</w:t>
+      </w:r>
+      <w:proofErr w:type="spellEnd"/>
+      <w:r>
+        <w:t xml:space="preserve">), </w:t>
+      </w:r>
+      <w:r>
+        <w:rPr>
+          <w:rFonts w:ascii="Courier New" w:hAnsi="Courier New" w:cs="Courier New"/>
+        </w:rPr>
+        <w:t>application-</w:t>
+      </w:r>
+      <w:proofErr w:type="spellStart"/>
+      <w:r>
+        <w:rPr>
+          <w:rFonts w:ascii="Courier New" w:hAnsi="Courier New" w:cs="Courier New"/>
+        </w:rPr>
+        <w:t>dev.properties</w:t>
+      </w:r>
+      <w:proofErr w:type="spellEnd"/>
+      <w:r>
+        <w:t xml:space="preserve"> (profil DEV), </w:t>
+      </w:r>
+      <w:r>
+        <w:rPr>
+          <w:rFonts w:ascii="Courier New" w:hAnsi="Courier New" w:cs="Courier New"/>
+        </w:rPr>
+        <w:t>application-</w:t>
+      </w:r>
+      <w:proofErr w:type="spellStart"/>
+      <w:r>
+        <w:rPr>
+          <w:rFonts w:ascii="Courier New" w:hAnsi="Courier New" w:cs="Courier New"/>
+        </w:rPr>
+        <w:t>prod.properties</w:t>
+      </w:r>
+      <w:proofErr w:type="spellEnd"/>
+      <w:r>
+        <w:t xml:space="preserve"> (profil PROD)</w:t>
+      </w:r>
+      <w:r>
+        <w:t xml:space="preserve"> sont </w:t>
+      </w:r>
+      <w:r>
+        <w:rPr>
+          <w:b/>
+          <w:bCs/>
+        </w:rPr>
+        <w:t>communs à tous les micro-services enregistrés auprès du micro-service de configuration</w:t>
+      </w:r>
+      <w:r>
+        <w:t>.</w:t>
+      </w:r>
+      <w:r>
+        <w:t xml:space="preserve"> Tous ces micro-services enregistrés auprès du micro-service de configuration pourront donc bénéficier des propriétés définies dans </w:t>
+      </w:r>
+      <w:r>
+        <w:rPr>
+          <w:rFonts w:ascii="Courier New" w:hAnsi="Courier New" w:cs="Courier New"/>
+        </w:rPr>
+        <w:t>application-{profil</w:t>
+      </w:r>
+      <w:proofErr w:type="gramStart"/>
+      <w:r>
+        <w:rPr>
+          <w:rFonts w:ascii="Courier New" w:hAnsi="Courier New" w:cs="Courier New"/>
+        </w:rPr>
+        <w:t>}</w:t>
+      </w:r>
+      <w:r>
+        <w:rPr>
+          <w:rFonts w:ascii="Courier New" w:hAnsi="Courier New" w:cs="Courier New"/>
+        </w:rPr>
+        <w:t>.</w:t>
+      </w:r>
+      <w:proofErr w:type="spellStart"/>
+      <w:r>
+        <w:rPr>
+          <w:rFonts w:ascii="Courier New" w:hAnsi="Courier New" w:cs="Courier New"/>
+        </w:rPr>
+        <w:t>properties</w:t>
+      </w:r>
+      <w:proofErr w:type="spellEnd"/>
+      <w:proofErr w:type="gramEnd"/>
+      <w:r>
+        <w:t>. C'est un point de factorisation des propriétés de factorisation.</w:t>
+      </w:r>
+    </w:p>
+    <w:p>
+      <w:pPr>
+        <w:keepNext/>
+        <w:keepLines/>
+        <w:suppressLineNumbers/>
+        <w:suppressAutoHyphens/>
+      </w:pPr>
+    </w:p>
     <w:p/>
     <w:p>
       <w:pPr>
@@ -2489,16 +3065,11 @@
       </w:r>
       <w:proofErr w:type="spellEnd"/>
       <w:r>
-        <w:t xml:space="preserve"> sur le </w:t>
-      </w:r>
-      <w:proofErr w:type="gramStart"/>
-      <w:r>
-        <w:t xml:space="preserve">dossier </w:t>
-      </w:r>
-      <w:r>
-        <w:t xml:space="preserve"> :</w:t>
-      </w:r>
-      <w:proofErr w:type="gramEnd"/>
+        <w:t xml:space="preserve"> sur le dossier </w:t>
+      </w:r>
+      <w:r>
+        <w:t>:</w:t>
+      </w:r>
     </w:p>
     <w:p>
       <w:pPr>
@@ -2520,7 +3091,7 @@
         <w:suppressLineNumbers/>
         <w:suppressAutoHyphens/>
         <w:rPr>
-          <w:rFonts w:ascii="Courier New" w:hAnsi="Courier New" w:cs="Courier New"/>
+          <w:rFonts w:cs="Arial"/>
         </w:rPr>
       </w:pPr>
       <w:proofErr w:type="gramStart"/>
@@ -2550,6 +3121,32 @@
           <w:rFonts w:ascii="Courier New" w:hAnsi="Courier New" w:cs="Courier New"/>
         </w:rPr>
         <w:t xml:space="preserve"> -A . </w:t>
+      </w:r>
+      <w:r>
+        <w:rPr>
+          <w:rFonts w:cs="Arial"/>
+          <w:sz w:val="16"/>
+          <w:szCs w:val="16"/>
+        </w:rPr>
+        <w:t>(</w:t>
+      </w:r>
+      <w:proofErr w:type="gramStart"/>
+      <w:r>
+        <w:rPr>
+          <w:rFonts w:cs="Arial"/>
+          <w:sz w:val="16"/>
+          <w:szCs w:val="16"/>
+        </w:rPr>
+        <w:t>attention</w:t>
+      </w:r>
+      <w:proofErr w:type="gramEnd"/>
+      <w:r>
+        <w:rPr>
+          <w:rFonts w:cs="Arial"/>
+          <w:sz w:val="16"/>
+          <w:szCs w:val="16"/>
+        </w:rPr>
+        <w:t>, bien mettre le point)</w:t>
       </w:r>
     </w:p>
     <w:p>
@@ -2612,7 +3209,19 @@
         <w:suppressAutoHyphens/>
       </w:pPr>
       <w:r>
-        <w:t>Les modifications sont alors trackées par GIT.</w:t>
+        <w:t xml:space="preserve">Les modifications </w:t>
+      </w:r>
+      <w:r>
+        <w:t xml:space="preserve">dans le répertoire distant contenant les fichiers de configuration de tous les micro-services </w:t>
+      </w:r>
+      <w:r>
+        <w:t xml:space="preserve">sont </w:t>
+      </w:r>
+      <w:r>
+        <w:t>désormais</w:t>
+      </w:r>
+      <w:r>
+        <w:t xml:space="preserve"> trackées par GIT.</w:t>
       </w:r>
     </w:p>
     <w:p/>
@@ -2625,6 +3234,7 @@
         <w:suppressAutoHyphens/>
       </w:pPr>
       <w:r>
+        <w:lastRenderedPageBreak/>
         <w:t>Utiliser un simple dossier (Non GIT) comme conteneur des fichiers de configuration</w:t>
       </w:r>
     </w:p>
@@ -2682,7 +3292,10 @@
         <w:suppressAutoHyphens/>
       </w:pPr>
       <w:r>
-        <w:t xml:space="preserve">Dans un fichier </w:t>
+        <w:t>Par exemple, d</w:t>
+      </w:r>
+      <w:r>
+        <w:t xml:space="preserve">ans un fichier </w:t>
       </w:r>
       <w:r>
         <w:rPr>
@@ -2714,8 +3327,13 @@
     </w:p>
     <w:p>
       <w:pPr>
-        <w:keepNext/>
-        <w:keepLines/>
+        <w:pStyle w:val="Paragraphedeliste"/>
+        <w:keepNext/>
+        <w:keepLines/>
+        <w:numPr>
+          <w:ilvl w:val="0"/>
+          <w:numId w:val="20"/>
+        </w:numPr>
         <w:suppressLineNumbers/>
         <w:suppressAutoHyphens/>
       </w:pPr>
@@ -2741,8 +3359,13 @@
     </w:p>
     <w:p>
       <w:pPr>
-        <w:keepNext/>
-        <w:keepLines/>
+        <w:pStyle w:val="Paragraphedeliste"/>
+        <w:keepNext/>
+        <w:keepLines/>
+        <w:numPr>
+          <w:ilvl w:val="0"/>
+          <w:numId w:val="20"/>
+        </w:numPr>
         <w:suppressLineNumbers/>
         <w:suppressAutoHyphens/>
       </w:pPr>
@@ -2774,7 +3397,10 @@
         <w:suppressAutoHyphens/>
       </w:pPr>
       <w:r>
-        <w:t>Créer le f</w:t>
+        <w:t xml:space="preserve">Compléter </w:t>
+      </w:r>
+      <w:r>
+        <w:t>le f</w:t>
       </w:r>
       <w:r>
         <w:t xml:space="preserve">ichier </w:t>
@@ -2789,6 +3415,157 @@
       <w:r>
         <w:t xml:space="preserve"> du Micro-Service de Configuration</w:t>
       </w:r>
+    </w:p>
+    <w:p>
+      <w:pPr>
+        <w:keepNext/>
+        <w:keepLines/>
+        <w:suppressLineNumbers/>
+        <w:suppressAutoHyphens/>
+      </w:pPr>
+      <w:r>
+        <w:rPr>
+          <w:b/>
+          <w:bCs/>
+          <w:u w:val="single"/>
+        </w:rPr>
+        <w:t>Objectif</w:t>
+      </w:r>
+      <w:r>
+        <w:t xml:space="preserve"> : </w:t>
+      </w:r>
+    </w:p>
+    <w:p>
+      <w:pPr>
+        <w:keepNext/>
+        <w:keepLines/>
+        <w:suppressLineNumbers/>
+        <w:suppressAutoHyphens/>
+      </w:pPr>
+    </w:p>
+    <w:p>
+      <w:pPr>
+        <w:pStyle w:val="Paragraphedeliste"/>
+        <w:keepNext/>
+        <w:keepLines/>
+        <w:numPr>
+          <w:ilvl w:val="0"/>
+          <w:numId w:val="19"/>
+        </w:numPr>
+        <w:suppressLineNumbers/>
+        <w:suppressAutoHyphens/>
+      </w:pPr>
+      <w:r>
+        <w:rPr>
+          <w:b/>
+          <w:bCs/>
+        </w:rPr>
+        <w:t>Préciser</w:t>
+      </w:r>
+      <w:r>
+        <w:t xml:space="preserve"> </w:t>
+      </w:r>
+      <w:r>
+        <w:rPr>
+          <w:i/>
+          <w:iCs/>
+        </w:rPr>
+        <w:t>en profil DEV</w:t>
+      </w:r>
+      <w:r>
+        <w:t xml:space="preserve"> le </w:t>
+      </w:r>
+      <w:r>
+        <w:rPr>
+          <w:b/>
+          <w:bCs/>
+        </w:rPr>
+        <w:t>port d'écoute</w:t>
+      </w:r>
+      <w:r>
+        <w:t xml:space="preserve"> du Micro-Service de CONFIGURATION. </w:t>
+      </w:r>
+      <w:r>
+        <w:rPr>
+          <w:i/>
+          <w:iCs/>
+        </w:rPr>
+        <w:t>Ce port d'écoute doit pouvoir être redéfini par le centre-serveur lors du déploiement</w:t>
+      </w:r>
+      <w:r>
+        <w:t>.</w:t>
+      </w:r>
+    </w:p>
+    <w:p>
+      <w:pPr>
+        <w:pStyle w:val="Paragraphedeliste"/>
+        <w:keepNext/>
+        <w:keepLines/>
+        <w:numPr>
+          <w:ilvl w:val="0"/>
+          <w:numId w:val="19"/>
+        </w:numPr>
+        <w:suppressLineNumbers/>
+        <w:suppressAutoHyphens/>
+      </w:pPr>
+      <w:r>
+        <w:rPr>
+          <w:b/>
+          <w:bCs/>
+        </w:rPr>
+        <w:t xml:space="preserve">Nommer le </w:t>
+      </w:r>
+      <w:r>
+        <w:rPr>
+          <w:b/>
+          <w:bCs/>
+        </w:rPr>
+        <w:t>Micro-Service de CONFIGURATION</w:t>
+      </w:r>
+      <w:r>
+        <w:t xml:space="preserve"> (pour son enregistrement futur auprès du Micro-Service ANNUAIRE REGISRY).</w:t>
+      </w:r>
+    </w:p>
+    <w:p>
+      <w:pPr>
+        <w:pStyle w:val="Paragraphedeliste"/>
+        <w:keepNext/>
+        <w:keepLines/>
+        <w:numPr>
+          <w:ilvl w:val="0"/>
+          <w:numId w:val="19"/>
+        </w:numPr>
+        <w:suppressLineNumbers/>
+        <w:suppressAutoHyphens/>
+      </w:pPr>
+      <w:r>
+        <w:rPr>
+          <w:b/>
+          <w:bCs/>
+        </w:rPr>
+        <w:t>Indiquer au Micro-Service de CONFIGURATION</w:t>
+      </w:r>
+      <w:r>
+        <w:t xml:space="preserve"> l'URI (Uniform Resource Identifier) du </w:t>
+      </w:r>
+      <w:r>
+        <w:rPr>
+          <w:b/>
+          <w:bCs/>
+        </w:rPr>
+        <w:t>répertoire externe</w:t>
+      </w:r>
+      <w:r>
+        <w:t xml:space="preserve"> contenant les configurations de tous les micro-services utilisés par l'application.</w:t>
+      </w:r>
+    </w:p>
+    <w:p>
+      <w:pPr>
+        <w:keepNext/>
+        <w:keepLines/>
+        <w:suppressLineNumbers/>
+        <w:suppressAutoHyphens/>
+      </w:pPr>
     </w:p>
     <w:p>
       <w:pPr>
@@ -3092,7 +3869,6 @@
         <w:suppressAutoHyphens/>
       </w:pPr>
       <w:r>
-        <w:lastRenderedPageBreak/>
         <w:t>Particularités du POM d'un Micro-Service de Configuration</w:t>
       </w:r>
     </w:p>
@@ -3259,6 +4035,7 @@
         <w:suppressAutoHyphens/>
       </w:pPr>
       <w:r>
+        <w:lastRenderedPageBreak/>
         <w:t>Accéder à la page du Service de configuration</w:t>
       </w:r>
       <w:r>
@@ -3867,7 +4644,6 @@
         <w:suppressAutoHyphens/>
       </w:pPr>
       <w:r>
-        <w:lastRenderedPageBreak/>
         <w:t>Voir le application-</w:t>
       </w:r>
       <w:proofErr w:type="spellStart"/>
@@ -3964,6 +4740,7 @@
         <w:suppressAutoHyphens/>
       </w:pPr>
       <w:r>
+        <w:lastRenderedPageBreak/>
         <w:t xml:space="preserve">Voir les fichiers </w:t>
       </w:r>
       <w:proofErr w:type="spellStart"/>
@@ -4576,6 +5353,32 @@
 
 <file path=word/numbering.xml><?xml version="1.0" encoding="utf-8"?>
 <w:numbering xmlns:wpc="http://schemas.microsoft.com/office/word/2010/wordprocessingCanvas" xmlns:cx="http://schemas.microsoft.com/office/drawing/2014/chartex" xmlns:cx1="http://schemas.microsoft.com/office/drawing/2015/9/8/chartex" xmlns:cx2="http://schemas.microsoft.com/office/drawing/2015/10/21/chartex" xmlns:cx3="http://schemas.microsoft.com/office/drawing/2016/5/9/chartex" xmlns:cx4="http://schemas.microsoft.com/office/drawing/2016/5/10/chartex" xmlns:cx5="http://schemas.microsoft.com/office/drawing/2016/5/11/chartex" xmlns:cx6="http://schemas.microsoft.com/office/drawing/2016/5/12/chartex" xmlns:cx7="http://schemas.microsoft.com/office/drawing/2016/5/13/chartex" xmlns:cx8="http://schemas.microsoft.com/office/drawing/2016/5/14/chartex" xmlns:mc="http://schemas.openxmlformats.org/markup-compatibility/2006" xmlns:aink="http://schemas.microsoft.com/office/drawing/2016/ink" xmlns:am3d="http://schemas.microsoft.com/office/drawing/2017/model3d" xmlns:o="urn:schemas-microsoft-com:office:office" xmlns:r="http://schemas.openxmlformats.org/officeDocument/2006/relationships" xmlns:m="http://schemas.openxmlformats.org/officeDocument/2006/math" xmlns:v="urn:schemas-microsoft-com:vml" xmlns:wp14="http://schemas.microsoft.com/office/word/2010/wordprocessingDrawing" xmlns:wp="http://schemas.openxmlformats.org/drawingml/2006/wordprocessingDrawing" xmlns:w10="urn:schemas-microsoft-com:office:word" xmlns:w="http://schemas.openxmlformats.org/wordprocessingml/2006/main" xmlns:w14="http://schemas.microsoft.com/office/word/2010/wordml" xmlns:w15="http://schemas.microsoft.com/office/word/2012/wordml" xmlns:w16cex="http://schemas.microsoft.com/office/word/2018/wordml/cex" xmlns:w16cid="http://schemas.microsoft.com/office/word/2016/wordml/cid" xmlns:w16="http://schemas.microsoft.com/office/word/2018/wordml" xmlns:w16se="http://schemas.microsoft.com/office/word/2015/wordml/symex" xmlns:wpg="http://schemas.microsoft.com/office/word/2010/wordprocessingGroup" xmlns:wpi="http://schemas.microsoft.com/office/word/2010/wordprocessingInk" xmlns:wne="http://schemas.microsoft.com/office/word/2006/wordml" xmlns:wps="http://schemas.microsoft.com/office/word/2010/wordprocessingShape" mc:Ignorable="w14 w15 w16se w16cid w16 w16cex wp14">
+  <w:numPicBullet w:numPicBulletId="0">
+    <w:pict>
+      <v:shapetype id="_x0000_t75" coordsize="21600,21600" o:spt="75" o:preferrelative="t" path="m@4@5l@4@11@9@11@9@5xe" filled="f" stroked="f">
+        <v:stroke joinstyle="miter"/>
+        <v:formulas>
+          <v:f eqn="if lineDrawn pixelLineWidth 0"/>
+          <v:f eqn="sum @0 1 0"/>
+          <v:f eqn="sum 0 0 @1"/>
+          <v:f eqn="prod @2 1 2"/>
+          <v:f eqn="prod @3 21600 pixelWidth"/>
+          <v:f eqn="prod @3 21600 pixelHeight"/>
+          <v:f eqn="sum @0 0 1"/>
+          <v:f eqn="prod @6 1 2"/>
+          <v:f eqn="prod @7 21600 pixelWidth"/>
+          <v:f eqn="sum @8 21600 0"/>
+          <v:f eqn="prod @7 21600 pixelHeight"/>
+          <v:f eqn="sum @10 21600 0"/>
+        </v:formulas>
+        <v:path o:extrusionok="f" gradientshapeok="t" o:connecttype="rect"/>
+        <o:lock v:ext="edit" aspectratio="t"/>
+      </v:shapetype>
+      <v:shape id="_x0000_i1089" type="#_x0000_t75" style="width:11.25pt;height:11.25pt" o:bullet="t">
+        <v:imagedata r:id="rId1" o:title="msoC806"/>
+      </v:shape>
+    </w:pict>
+  </w:numPicBullet>
   <w:abstractNum w:abstractNumId="0" w15:restartNumberingAfterBreak="0">
     <w:nsid w:val="00000011"/>
     <w:multiLevelType w:val="multilevel"/>
@@ -5353,6 +6156,92 @@
     </w:lvl>
   </w:abstractNum>
   <w:abstractNum w:abstractNumId="7" w15:restartNumberingAfterBreak="0">
+    <w:nsid w:val="3D9F2FCE"/>
+    <w:multiLevelType w:val="hybridMultilevel"/>
+    <w:tmpl w:val="4B50C37E"/>
+    <w:lvl w:ilvl="0" w:tplc="040C0011">
+      <w:start w:val="1"/>
+      <w:numFmt w:val="decimal"/>
+      <w:lvlText w:val="%1)"/>
+      <w:lvlJc w:val="left"/>
+      <w:pPr>
+        <w:ind w:left="720" w:hanging="360"/>
+      </w:pPr>
+    </w:lvl>
+    <w:lvl w:ilvl="1" w:tplc="040C0019" w:tentative="1">
+      <w:start w:val="1"/>
+      <w:numFmt w:val="lowerLetter"/>
+      <w:lvlText w:val="%2."/>
+      <w:lvlJc w:val="left"/>
+      <w:pPr>
+        <w:ind w:left="1440" w:hanging="360"/>
+      </w:pPr>
+    </w:lvl>
+    <w:lvl w:ilvl="2" w:tplc="040C001B" w:tentative="1">
+      <w:start w:val="1"/>
+      <w:numFmt w:val="lowerRoman"/>
+      <w:lvlText w:val="%3."/>
+      <w:lvlJc w:val="right"/>
+      <w:pPr>
+        <w:ind w:left="2160" w:hanging="180"/>
+      </w:pPr>
+    </w:lvl>
+    <w:lvl w:ilvl="3" w:tplc="040C000F" w:tentative="1">
+      <w:start w:val="1"/>
+      <w:numFmt w:val="decimal"/>
+      <w:lvlText w:val="%4."/>
+      <w:lvlJc w:val="left"/>
+      <w:pPr>
+        <w:ind w:left="2880" w:hanging="360"/>
+      </w:pPr>
+    </w:lvl>
+    <w:lvl w:ilvl="4" w:tplc="040C0019" w:tentative="1">
+      <w:start w:val="1"/>
+      <w:numFmt w:val="lowerLetter"/>
+      <w:lvlText w:val="%5."/>
+      <w:lvlJc w:val="left"/>
+      <w:pPr>
+        <w:ind w:left="3600" w:hanging="360"/>
+      </w:pPr>
+    </w:lvl>
+    <w:lvl w:ilvl="5" w:tplc="040C001B" w:tentative="1">
+      <w:start w:val="1"/>
+      <w:numFmt w:val="lowerRoman"/>
+      <w:lvlText w:val="%6."/>
+      <w:lvlJc w:val="right"/>
+      <w:pPr>
+        <w:ind w:left="4320" w:hanging="180"/>
+      </w:pPr>
+    </w:lvl>
+    <w:lvl w:ilvl="6" w:tplc="040C000F" w:tentative="1">
+      <w:start w:val="1"/>
+      <w:numFmt w:val="decimal"/>
+      <w:lvlText w:val="%7."/>
+      <w:lvlJc w:val="left"/>
+      <w:pPr>
+        <w:ind w:left="5040" w:hanging="360"/>
+      </w:pPr>
+    </w:lvl>
+    <w:lvl w:ilvl="7" w:tplc="040C0019" w:tentative="1">
+      <w:start w:val="1"/>
+      <w:numFmt w:val="lowerLetter"/>
+      <w:lvlText w:val="%8."/>
+      <w:lvlJc w:val="left"/>
+      <w:pPr>
+        <w:ind w:left="5760" w:hanging="360"/>
+      </w:pPr>
+    </w:lvl>
+    <w:lvl w:ilvl="8" w:tplc="040C001B" w:tentative="1">
+      <w:start w:val="1"/>
+      <w:numFmt w:val="lowerRoman"/>
+      <w:lvlText w:val="%9."/>
+      <w:lvlJc w:val="right"/>
+      <w:pPr>
+        <w:ind w:left="6480" w:hanging="180"/>
+      </w:pPr>
+    </w:lvl>
+  </w:abstractNum>
+  <w:abstractNum w:abstractNumId="8" w15:restartNumberingAfterBreak="0">
     <w:nsid w:val="42BC573F"/>
     <w:multiLevelType w:val="multilevel"/>
     <w:tmpl w:val="3342F7F0"/>
@@ -5473,7 +6362,7 @@
       </w:rPr>
     </w:lvl>
   </w:abstractNum>
-  <w:abstractNum w:abstractNumId="8" w15:restartNumberingAfterBreak="0">
+  <w:abstractNum w:abstractNumId="9" w15:restartNumberingAfterBreak="0">
     <w:nsid w:val="4AE45E36"/>
     <w:multiLevelType w:val="hybridMultilevel"/>
     <w:tmpl w:val="1AE4EF44"/>
@@ -5587,7 +6476,122 @@
       </w:rPr>
     </w:lvl>
   </w:abstractNum>
-  <w:abstractNum w:abstractNumId="9" w15:restartNumberingAfterBreak="0">
+  <w:abstractNum w:abstractNumId="10" w15:restartNumberingAfterBreak="0">
+    <w:nsid w:val="4DD80C81"/>
+    <w:multiLevelType w:val="hybridMultilevel"/>
+    <w:tmpl w:val="AF56FA10"/>
+    <w:lvl w:ilvl="0" w:tplc="040C0007">
+      <w:start w:val="1"/>
+      <w:numFmt w:val="bullet"/>
+      <w:lvlText w:val=""/>
+      <w:lvlPicBulletId w:val="0"/>
+      <w:lvlJc w:val="left"/>
+      <w:pPr>
+        <w:ind w:left="1440" w:hanging="360"/>
+      </w:pPr>
+      <w:rPr>
+        <w:rFonts w:ascii="Symbol" w:hAnsi="Symbol" w:hint="default"/>
+        <w:color w:val="1F497D" w:themeColor="text2"/>
+      </w:rPr>
+    </w:lvl>
+    <w:lvl w:ilvl="1" w:tplc="040C0003" w:tentative="1">
+      <w:start w:val="1"/>
+      <w:numFmt w:val="bullet"/>
+      <w:lvlText w:val="o"/>
+      <w:lvlJc w:val="left"/>
+      <w:pPr>
+        <w:ind w:left="2160" w:hanging="360"/>
+      </w:pPr>
+      <w:rPr>
+        <w:rFonts w:ascii="Courier New" w:hAnsi="Courier New" w:cs="Courier New" w:hint="default"/>
+      </w:rPr>
+    </w:lvl>
+    <w:lvl w:ilvl="2" w:tplc="040C0005" w:tentative="1">
+      <w:start w:val="1"/>
+      <w:numFmt w:val="bullet"/>
+      <w:lvlText w:val=""/>
+      <w:lvlJc w:val="left"/>
+      <w:pPr>
+        <w:ind w:left="2880" w:hanging="360"/>
+      </w:pPr>
+      <w:rPr>
+        <w:rFonts w:ascii="Wingdings" w:hAnsi="Wingdings" w:hint="default"/>
+      </w:rPr>
+    </w:lvl>
+    <w:lvl w:ilvl="3" w:tplc="040C0001" w:tentative="1">
+      <w:start w:val="1"/>
+      <w:numFmt w:val="bullet"/>
+      <w:lvlText w:val=""/>
+      <w:lvlJc w:val="left"/>
+      <w:pPr>
+        <w:ind w:left="3600" w:hanging="360"/>
+      </w:pPr>
+      <w:rPr>
+        <w:rFonts w:ascii="Symbol" w:hAnsi="Symbol" w:hint="default"/>
+      </w:rPr>
+    </w:lvl>
+    <w:lvl w:ilvl="4" w:tplc="040C0003" w:tentative="1">
+      <w:start w:val="1"/>
+      <w:numFmt w:val="bullet"/>
+      <w:lvlText w:val="o"/>
+      <w:lvlJc w:val="left"/>
+      <w:pPr>
+        <w:ind w:left="4320" w:hanging="360"/>
+      </w:pPr>
+      <w:rPr>
+        <w:rFonts w:ascii="Courier New" w:hAnsi="Courier New" w:cs="Courier New" w:hint="default"/>
+      </w:rPr>
+    </w:lvl>
+    <w:lvl w:ilvl="5" w:tplc="040C0005" w:tentative="1">
+      <w:start w:val="1"/>
+      <w:numFmt w:val="bullet"/>
+      <w:lvlText w:val=""/>
+      <w:lvlJc w:val="left"/>
+      <w:pPr>
+        <w:ind w:left="5040" w:hanging="360"/>
+      </w:pPr>
+      <w:rPr>
+        <w:rFonts w:ascii="Wingdings" w:hAnsi="Wingdings" w:hint="default"/>
+      </w:rPr>
+    </w:lvl>
+    <w:lvl w:ilvl="6" w:tplc="040C0001" w:tentative="1">
+      <w:start w:val="1"/>
+      <w:numFmt w:val="bullet"/>
+      <w:lvlText w:val=""/>
+      <w:lvlJc w:val="left"/>
+      <w:pPr>
+        <w:ind w:left="5760" w:hanging="360"/>
+      </w:pPr>
+      <w:rPr>
+        <w:rFonts w:ascii="Symbol" w:hAnsi="Symbol" w:hint="default"/>
+      </w:rPr>
+    </w:lvl>
+    <w:lvl w:ilvl="7" w:tplc="040C0003" w:tentative="1">
+      <w:start w:val="1"/>
+      <w:numFmt w:val="bullet"/>
+      <w:lvlText w:val="o"/>
+      <w:lvlJc w:val="left"/>
+      <w:pPr>
+        <w:ind w:left="6480" w:hanging="360"/>
+      </w:pPr>
+      <w:rPr>
+        <w:rFonts w:ascii="Courier New" w:hAnsi="Courier New" w:cs="Courier New" w:hint="default"/>
+      </w:rPr>
+    </w:lvl>
+    <w:lvl w:ilvl="8" w:tplc="040C0005" w:tentative="1">
+      <w:start w:val="1"/>
+      <w:numFmt w:val="bullet"/>
+      <w:lvlText w:val=""/>
+      <w:lvlJc w:val="left"/>
+      <w:pPr>
+        <w:ind w:left="7200" w:hanging="360"/>
+      </w:pPr>
+      <w:rPr>
+        <w:rFonts w:ascii="Wingdings" w:hAnsi="Wingdings" w:hint="default"/>
+      </w:rPr>
+    </w:lvl>
+  </w:abstractNum>
+  <w:abstractNum w:abstractNumId="11" w15:restartNumberingAfterBreak="0">
     <w:nsid w:val="54191681"/>
     <w:multiLevelType w:val="hybridMultilevel"/>
     <w:tmpl w:val="2644892E"/>
@@ -5701,7 +6705,7 @@
       </w:rPr>
     </w:lvl>
   </w:abstractNum>
-  <w:abstractNum w:abstractNumId="10" w15:restartNumberingAfterBreak="0">
+  <w:abstractNum w:abstractNumId="12" w15:restartNumberingAfterBreak="0">
     <w:nsid w:val="6119518B"/>
     <w:multiLevelType w:val="multilevel"/>
     <w:tmpl w:val="B41E5D96"/>
@@ -5843,7 +6847,7 @@
       </w:rPr>
     </w:lvl>
   </w:abstractNum>
-  <w:abstractNum w:abstractNumId="11" w15:restartNumberingAfterBreak="0">
+  <w:abstractNum w:abstractNumId="13" w15:restartNumberingAfterBreak="0">
     <w:nsid w:val="644162C2"/>
     <w:multiLevelType w:val="hybridMultilevel"/>
     <w:tmpl w:val="D5EC4630"/>
@@ -5929,7 +6933,121 @@
       </w:pPr>
     </w:lvl>
   </w:abstractNum>
-  <w:abstractNum w:abstractNumId="12" w15:restartNumberingAfterBreak="0">
+  <w:abstractNum w:abstractNumId="14" w15:restartNumberingAfterBreak="0">
+    <w:nsid w:val="69A52D51"/>
+    <w:multiLevelType w:val="hybridMultilevel"/>
+    <w:tmpl w:val="932A358A"/>
+    <w:lvl w:ilvl="0" w:tplc="D89A159C">
+      <w:start w:val="1"/>
+      <w:numFmt w:val="bullet"/>
+      <w:lvlText w:val=""/>
+      <w:lvlJc w:val="left"/>
+      <w:pPr>
+        <w:ind w:left="720" w:hanging="360"/>
+      </w:pPr>
+      <w:rPr>
+        <w:rFonts w:ascii="Symbol" w:hAnsi="Symbol" w:hint="default"/>
+        <w:color w:val="1F497D" w:themeColor="text2"/>
+      </w:rPr>
+    </w:lvl>
+    <w:lvl w:ilvl="1" w:tplc="040C0003" w:tentative="1">
+      <w:start w:val="1"/>
+      <w:numFmt w:val="bullet"/>
+      <w:lvlText w:val="o"/>
+      <w:lvlJc w:val="left"/>
+      <w:pPr>
+        <w:ind w:left="1440" w:hanging="360"/>
+      </w:pPr>
+      <w:rPr>
+        <w:rFonts w:ascii="Courier New" w:hAnsi="Courier New" w:cs="Courier New" w:hint="default"/>
+      </w:rPr>
+    </w:lvl>
+    <w:lvl w:ilvl="2" w:tplc="040C0005" w:tentative="1">
+      <w:start w:val="1"/>
+      <w:numFmt w:val="bullet"/>
+      <w:lvlText w:val=""/>
+      <w:lvlJc w:val="left"/>
+      <w:pPr>
+        <w:ind w:left="2160" w:hanging="360"/>
+      </w:pPr>
+      <w:rPr>
+        <w:rFonts w:ascii="Wingdings" w:hAnsi="Wingdings" w:hint="default"/>
+      </w:rPr>
+    </w:lvl>
+    <w:lvl w:ilvl="3" w:tplc="040C0001" w:tentative="1">
+      <w:start w:val="1"/>
+      <w:numFmt w:val="bullet"/>
+      <w:lvlText w:val=""/>
+      <w:lvlJc w:val="left"/>
+      <w:pPr>
+        <w:ind w:left="2880" w:hanging="360"/>
+      </w:pPr>
+      <w:rPr>
+        <w:rFonts w:ascii="Symbol" w:hAnsi="Symbol" w:hint="default"/>
+      </w:rPr>
+    </w:lvl>
+    <w:lvl w:ilvl="4" w:tplc="040C0003" w:tentative="1">
+      <w:start w:val="1"/>
+      <w:numFmt w:val="bullet"/>
+      <w:lvlText w:val="o"/>
+      <w:lvlJc w:val="left"/>
+      <w:pPr>
+        <w:ind w:left="3600" w:hanging="360"/>
+      </w:pPr>
+      <w:rPr>
+        <w:rFonts w:ascii="Courier New" w:hAnsi="Courier New" w:cs="Courier New" w:hint="default"/>
+      </w:rPr>
+    </w:lvl>
+    <w:lvl w:ilvl="5" w:tplc="040C0005" w:tentative="1">
+      <w:start w:val="1"/>
+      <w:numFmt w:val="bullet"/>
+      <w:lvlText w:val=""/>
+      <w:lvlJc w:val="left"/>
+      <w:pPr>
+        <w:ind w:left="4320" w:hanging="360"/>
+      </w:pPr>
+      <w:rPr>
+        <w:rFonts w:ascii="Wingdings" w:hAnsi="Wingdings" w:hint="default"/>
+      </w:rPr>
+    </w:lvl>
+    <w:lvl w:ilvl="6" w:tplc="040C0001" w:tentative="1">
+      <w:start w:val="1"/>
+      <w:numFmt w:val="bullet"/>
+      <w:lvlText w:val=""/>
+      <w:lvlJc w:val="left"/>
+      <w:pPr>
+        <w:ind w:left="5040" w:hanging="360"/>
+      </w:pPr>
+      <w:rPr>
+        <w:rFonts w:ascii="Symbol" w:hAnsi="Symbol" w:hint="default"/>
+      </w:rPr>
+    </w:lvl>
+    <w:lvl w:ilvl="7" w:tplc="040C0003" w:tentative="1">
+      <w:start w:val="1"/>
+      <w:numFmt w:val="bullet"/>
+      <w:lvlText w:val="o"/>
+      <w:lvlJc w:val="left"/>
+      <w:pPr>
+        <w:ind w:left="5760" w:hanging="360"/>
+      </w:pPr>
+      <w:rPr>
+        <w:rFonts w:ascii="Courier New" w:hAnsi="Courier New" w:cs="Courier New" w:hint="default"/>
+      </w:rPr>
+    </w:lvl>
+    <w:lvl w:ilvl="8" w:tplc="040C0005" w:tentative="1">
+      <w:start w:val="1"/>
+      <w:numFmt w:val="bullet"/>
+      <w:lvlText w:val=""/>
+      <w:lvlJc w:val="left"/>
+      <w:pPr>
+        <w:ind w:left="6480" w:hanging="360"/>
+      </w:pPr>
+      <w:rPr>
+        <w:rFonts w:ascii="Wingdings" w:hAnsi="Wingdings" w:hint="default"/>
+      </w:rPr>
+    </w:lvl>
+  </w:abstractNum>
+  <w:abstractNum w:abstractNumId="15" w15:restartNumberingAfterBreak="0">
     <w:nsid w:val="724E7B9D"/>
     <w:multiLevelType w:val="hybridMultilevel"/>
     <w:tmpl w:val="0E620420"/>
@@ -6015,7 +7133,121 @@
       </w:pPr>
     </w:lvl>
   </w:abstractNum>
-  <w:abstractNum w:abstractNumId="13" w15:restartNumberingAfterBreak="0">
+  <w:abstractNum w:abstractNumId="16" w15:restartNumberingAfterBreak="0">
+    <w:nsid w:val="776116C0"/>
+    <w:multiLevelType w:val="hybridMultilevel"/>
+    <w:tmpl w:val="05E8FF86"/>
+    <w:lvl w:ilvl="0" w:tplc="D89A159C">
+      <w:start w:val="1"/>
+      <w:numFmt w:val="bullet"/>
+      <w:lvlText w:val=""/>
+      <w:lvlJc w:val="left"/>
+      <w:pPr>
+        <w:ind w:left="720" w:hanging="360"/>
+      </w:pPr>
+      <w:rPr>
+        <w:rFonts w:ascii="Symbol" w:hAnsi="Symbol" w:hint="default"/>
+        <w:color w:val="1F497D" w:themeColor="text2"/>
+      </w:rPr>
+    </w:lvl>
+    <w:lvl w:ilvl="1" w:tplc="040C0003" w:tentative="1">
+      <w:start w:val="1"/>
+      <w:numFmt w:val="bullet"/>
+      <w:lvlText w:val="o"/>
+      <w:lvlJc w:val="left"/>
+      <w:pPr>
+        <w:ind w:left="1440" w:hanging="360"/>
+      </w:pPr>
+      <w:rPr>
+        <w:rFonts w:ascii="Courier New" w:hAnsi="Courier New" w:cs="Courier New" w:hint="default"/>
+      </w:rPr>
+    </w:lvl>
+    <w:lvl w:ilvl="2" w:tplc="040C0005" w:tentative="1">
+      <w:start w:val="1"/>
+      <w:numFmt w:val="bullet"/>
+      <w:lvlText w:val=""/>
+      <w:lvlJc w:val="left"/>
+      <w:pPr>
+        <w:ind w:left="2160" w:hanging="360"/>
+      </w:pPr>
+      <w:rPr>
+        <w:rFonts w:ascii="Wingdings" w:hAnsi="Wingdings" w:hint="default"/>
+      </w:rPr>
+    </w:lvl>
+    <w:lvl w:ilvl="3" w:tplc="040C0001" w:tentative="1">
+      <w:start w:val="1"/>
+      <w:numFmt w:val="bullet"/>
+      <w:lvlText w:val=""/>
+      <w:lvlJc w:val="left"/>
+      <w:pPr>
+        <w:ind w:left="2880" w:hanging="360"/>
+      </w:pPr>
+      <w:rPr>
+        <w:rFonts w:ascii="Symbol" w:hAnsi="Symbol" w:hint="default"/>
+      </w:rPr>
+    </w:lvl>
+    <w:lvl w:ilvl="4" w:tplc="040C0003" w:tentative="1">
+      <w:start w:val="1"/>
+      <w:numFmt w:val="bullet"/>
+      <w:lvlText w:val="o"/>
+      <w:lvlJc w:val="left"/>
+      <w:pPr>
+        <w:ind w:left="3600" w:hanging="360"/>
+      </w:pPr>
+      <w:rPr>
+        <w:rFonts w:ascii="Courier New" w:hAnsi="Courier New" w:cs="Courier New" w:hint="default"/>
+      </w:rPr>
+    </w:lvl>
+    <w:lvl w:ilvl="5" w:tplc="040C0005" w:tentative="1">
+      <w:start w:val="1"/>
+      <w:numFmt w:val="bullet"/>
+      <w:lvlText w:val=""/>
+      <w:lvlJc w:val="left"/>
+      <w:pPr>
+        <w:ind w:left="4320" w:hanging="360"/>
+      </w:pPr>
+      <w:rPr>
+        <w:rFonts w:ascii="Wingdings" w:hAnsi="Wingdings" w:hint="default"/>
+      </w:rPr>
+    </w:lvl>
+    <w:lvl w:ilvl="6" w:tplc="040C0001" w:tentative="1">
+      <w:start w:val="1"/>
+      <w:numFmt w:val="bullet"/>
+      <w:lvlText w:val=""/>
+      <w:lvlJc w:val="left"/>
+      <w:pPr>
+        <w:ind w:left="5040" w:hanging="360"/>
+      </w:pPr>
+      <w:rPr>
+        <w:rFonts w:ascii="Symbol" w:hAnsi="Symbol" w:hint="default"/>
+      </w:rPr>
+    </w:lvl>
+    <w:lvl w:ilvl="7" w:tplc="040C0003" w:tentative="1">
+      <w:start w:val="1"/>
+      <w:numFmt w:val="bullet"/>
+      <w:lvlText w:val="o"/>
+      <w:lvlJc w:val="left"/>
+      <w:pPr>
+        <w:ind w:left="5760" w:hanging="360"/>
+      </w:pPr>
+      <w:rPr>
+        <w:rFonts w:ascii="Courier New" w:hAnsi="Courier New" w:cs="Courier New" w:hint="default"/>
+      </w:rPr>
+    </w:lvl>
+    <w:lvl w:ilvl="8" w:tplc="040C0005" w:tentative="1">
+      <w:start w:val="1"/>
+      <w:numFmt w:val="bullet"/>
+      <w:lvlText w:val=""/>
+      <w:lvlJc w:val="left"/>
+      <w:pPr>
+        <w:ind w:left="6480" w:hanging="360"/>
+      </w:pPr>
+      <w:rPr>
+        <w:rFonts w:ascii="Wingdings" w:hAnsi="Wingdings" w:hint="default"/>
+      </w:rPr>
+    </w:lvl>
+  </w:abstractNum>
+  <w:abstractNum w:abstractNumId="17" w15:restartNumberingAfterBreak="0">
     <w:nsid w:val="78703B76"/>
     <w:multiLevelType w:val="hybridMultilevel"/>
     <w:tmpl w:val="DBBC7364"/>
@@ -6129,7 +7361,7 @@
       </w:rPr>
     </w:lvl>
   </w:abstractNum>
-  <w:abstractNum w:abstractNumId="14" w15:restartNumberingAfterBreak="0">
+  <w:abstractNum w:abstractNumId="18" w15:restartNumberingAfterBreak="0">
     <w:nsid w:val="7AF7249D"/>
     <w:multiLevelType w:val="hybridMultilevel"/>
     <w:tmpl w:val="C594545A"/>
@@ -6237,6 +7469,120 @@
       <w:lvlJc w:val="left"/>
       <w:pPr>
         <w:ind w:left="7200" w:hanging="360"/>
+      </w:pPr>
+      <w:rPr>
+        <w:rFonts w:ascii="Wingdings" w:hAnsi="Wingdings" w:hint="default"/>
+      </w:rPr>
+    </w:lvl>
+  </w:abstractNum>
+  <w:abstractNum w:abstractNumId="19" w15:restartNumberingAfterBreak="0">
+    <w:nsid w:val="7CF46266"/>
+    <w:multiLevelType w:val="hybridMultilevel"/>
+    <w:tmpl w:val="72B62A8A"/>
+    <w:lvl w:ilvl="0" w:tplc="D89A159C">
+      <w:start w:val="1"/>
+      <w:numFmt w:val="bullet"/>
+      <w:lvlText w:val=""/>
+      <w:lvlJc w:val="left"/>
+      <w:pPr>
+        <w:ind w:left="720" w:hanging="360"/>
+      </w:pPr>
+      <w:rPr>
+        <w:rFonts w:ascii="Symbol" w:hAnsi="Symbol" w:hint="default"/>
+        <w:color w:val="1F497D" w:themeColor="text2"/>
+      </w:rPr>
+    </w:lvl>
+    <w:lvl w:ilvl="1" w:tplc="040C0003" w:tentative="1">
+      <w:start w:val="1"/>
+      <w:numFmt w:val="bullet"/>
+      <w:lvlText w:val="o"/>
+      <w:lvlJc w:val="left"/>
+      <w:pPr>
+        <w:ind w:left="1440" w:hanging="360"/>
+      </w:pPr>
+      <w:rPr>
+        <w:rFonts w:ascii="Courier New" w:hAnsi="Courier New" w:cs="Courier New" w:hint="default"/>
+      </w:rPr>
+    </w:lvl>
+    <w:lvl w:ilvl="2" w:tplc="040C0005" w:tentative="1">
+      <w:start w:val="1"/>
+      <w:numFmt w:val="bullet"/>
+      <w:lvlText w:val=""/>
+      <w:lvlJc w:val="left"/>
+      <w:pPr>
+        <w:ind w:left="2160" w:hanging="360"/>
+      </w:pPr>
+      <w:rPr>
+        <w:rFonts w:ascii="Wingdings" w:hAnsi="Wingdings" w:hint="default"/>
+      </w:rPr>
+    </w:lvl>
+    <w:lvl w:ilvl="3" w:tplc="040C0001" w:tentative="1">
+      <w:start w:val="1"/>
+      <w:numFmt w:val="bullet"/>
+      <w:lvlText w:val=""/>
+      <w:lvlJc w:val="left"/>
+      <w:pPr>
+        <w:ind w:left="2880" w:hanging="360"/>
+      </w:pPr>
+      <w:rPr>
+        <w:rFonts w:ascii="Symbol" w:hAnsi="Symbol" w:hint="default"/>
+      </w:rPr>
+    </w:lvl>
+    <w:lvl w:ilvl="4" w:tplc="040C0003" w:tentative="1">
+      <w:start w:val="1"/>
+      <w:numFmt w:val="bullet"/>
+      <w:lvlText w:val="o"/>
+      <w:lvlJc w:val="left"/>
+      <w:pPr>
+        <w:ind w:left="3600" w:hanging="360"/>
+      </w:pPr>
+      <w:rPr>
+        <w:rFonts w:ascii="Courier New" w:hAnsi="Courier New" w:cs="Courier New" w:hint="default"/>
+      </w:rPr>
+    </w:lvl>
+    <w:lvl w:ilvl="5" w:tplc="040C0005" w:tentative="1">
+      <w:start w:val="1"/>
+      <w:numFmt w:val="bullet"/>
+      <w:lvlText w:val=""/>
+      <w:lvlJc w:val="left"/>
+      <w:pPr>
+        <w:ind w:left="4320" w:hanging="360"/>
+      </w:pPr>
+      <w:rPr>
+        <w:rFonts w:ascii="Wingdings" w:hAnsi="Wingdings" w:hint="default"/>
+      </w:rPr>
+    </w:lvl>
+    <w:lvl w:ilvl="6" w:tplc="040C0001" w:tentative="1">
+      <w:start w:val="1"/>
+      <w:numFmt w:val="bullet"/>
+      <w:lvlText w:val=""/>
+      <w:lvlJc w:val="left"/>
+      <w:pPr>
+        <w:ind w:left="5040" w:hanging="360"/>
+      </w:pPr>
+      <w:rPr>
+        <w:rFonts w:ascii="Symbol" w:hAnsi="Symbol" w:hint="default"/>
+      </w:rPr>
+    </w:lvl>
+    <w:lvl w:ilvl="7" w:tplc="040C0003" w:tentative="1">
+      <w:start w:val="1"/>
+      <w:numFmt w:val="bullet"/>
+      <w:lvlText w:val="o"/>
+      <w:lvlJc w:val="left"/>
+      <w:pPr>
+        <w:ind w:left="5760" w:hanging="360"/>
+      </w:pPr>
+      <w:rPr>
+        <w:rFonts w:ascii="Courier New" w:hAnsi="Courier New" w:cs="Courier New" w:hint="default"/>
+      </w:rPr>
+    </w:lvl>
+    <w:lvl w:ilvl="8" w:tplc="040C0005" w:tentative="1">
+      <w:start w:val="1"/>
+      <w:numFmt w:val="bullet"/>
+      <w:lvlText w:val=""/>
+      <w:lvlJc w:val="left"/>
+      <w:pPr>
+        <w:ind w:left="6480" w:hanging="360"/>
       </w:pPr>
       <w:rPr>
         <w:rFonts w:ascii="Wingdings" w:hAnsi="Wingdings" w:hint="default"/>
@@ -6356,43 +7702,58 @@
     <w:abstractNumId w:val="6"/>
   </w:num>
   <w:num w:numId="3">
-    <w:abstractNumId w:val="10"/>
+    <w:abstractNumId w:val="12"/>
   </w:num>
   <w:num w:numId="4">
     <w:abstractNumId w:val="5"/>
   </w:num>
   <w:num w:numId="5">
-    <w:abstractNumId w:val="7"/>
+    <w:abstractNumId w:val="8"/>
   </w:num>
   <w:num w:numId="6">
-    <w:abstractNumId w:val="13"/>
+    <w:abstractNumId w:val="17"/>
   </w:num>
   <w:num w:numId="7">
     <w:abstractNumId w:val="4"/>
   </w:num>
   <w:num w:numId="8">
+    <w:abstractNumId w:val="13"/>
+  </w:num>
+  <w:num w:numId="9">
     <w:abstractNumId w:val="11"/>
   </w:num>
-  <w:num w:numId="9">
-    <w:abstractNumId w:val="9"/>
-  </w:num>
   <w:num w:numId="10">
-    <w:abstractNumId w:val="14"/>
+    <w:abstractNumId w:val="18"/>
   </w:num>
   <w:num w:numId="11">
-    <w:abstractNumId w:val="8"/>
+    <w:abstractNumId w:val="9"/>
   </w:num>
   <w:num w:numId="12">
     <w:abstractNumId w:val="2"/>
   </w:num>
   <w:num w:numId="13">
-    <w:abstractNumId w:val="12"/>
+    <w:abstractNumId w:val="15"/>
   </w:num>
   <w:num w:numId="14">
     <w:abstractNumId w:val="1"/>
   </w:num>
   <w:num w:numId="15">
     <w:abstractNumId w:val="3"/>
+  </w:num>
+  <w:num w:numId="16">
+    <w:abstractNumId w:val="10"/>
+  </w:num>
+  <w:num w:numId="17">
+    <w:abstractNumId w:val="14"/>
+  </w:num>
+  <w:num w:numId="18">
+    <w:abstractNumId w:val="19"/>
+  </w:num>
+  <w:num w:numId="19">
+    <w:abstractNumId w:val="7"/>
+  </w:num>
+  <w:num w:numId="20">
+    <w:abstractNumId w:val="16"/>
   </w:num>
   <w:numIdMacAtCleanup w:val="4"/>
 </w:numbering>

</xml_diff>

<commit_message>
Après modif de la Doc Tutoriel
</commit_message>
<xml_diff>
--- a/documentation/Tutoriels Creation Micro-Services/développer_des_Micro-Services.docx
+++ b/documentation/Tutoriels Creation Micro-Services/développer_des_Micro-Services.docx
@@ -563,9 +563,18 @@
       </w:pPr>
       <w:bookmarkStart w:id="0" w:name="_Toc54114006"/>
       <w:r>
-        <w:t>Micro-Service de CONFIGURATION</w:t>
+        <w:t xml:space="preserve">Micro-Service </w:t>
+      </w:r>
+      <w:r>
+        <w:t xml:space="preserve">TECHNIQUE </w:t>
+      </w:r>
+      <w:r>
+        <w:t>de CONFIGURATION</w:t>
       </w:r>
       <w:bookmarkEnd w:id="0"/>
+      <w:r>
+        <w:t xml:space="preserve"> centralisée externalisée</w:t>
+      </w:r>
     </w:p>
     <w:p>
       <w:pPr>
@@ -1112,25 +1121,21 @@
       <w:r>
         <w:t xml:space="preserve"> </w:t>
       </w:r>
-      <w:proofErr w:type="spellStart"/>
       <w:r>
         <w:rPr>
           <w:rFonts w:ascii="Courier New" w:hAnsi="Courier New" w:cs="Courier New"/>
         </w:rPr>
         <w:t>levy.daniel.application</w:t>
       </w:r>
-      <w:proofErr w:type="spellEnd"/>
       <w:r>
         <w:t xml:space="preserve"> à la fois comme </w:t>
       </w:r>
-      <w:proofErr w:type="spellStart"/>
       <w:r>
         <w:rPr>
           <w:rFonts w:ascii="Courier New" w:hAnsi="Courier New" w:cs="Courier New"/>
         </w:rPr>
         <w:t>groupId</w:t>
       </w:r>
-      <w:proofErr w:type="spellEnd"/>
       <w:r>
         <w:t xml:space="preserve"> Maven et comme </w:t>
       </w:r>
@@ -1173,14 +1178,12 @@
       <w:r>
         <w:t xml:space="preserve">Le </w:t>
       </w:r>
-      <w:proofErr w:type="spellStart"/>
       <w:r>
         <w:rPr>
           <w:rFonts w:ascii="Courier New" w:hAnsi="Courier New" w:cs="Courier New"/>
         </w:rPr>
         <w:t>groupId</w:t>
       </w:r>
-      <w:proofErr w:type="spellEnd"/>
       <w:r>
         <w:t xml:space="preserve"> Maven </w:t>
       </w:r>
@@ -1207,35 +1210,17 @@
           <w:b/>
           <w:bCs/>
         </w:rPr>
-        <w:t xml:space="preserve">nommer les classes </w:t>
-      </w:r>
-      <w:proofErr w:type="spellStart"/>
-      <w:r>
-        <w:rPr>
-          <w:b/>
-          <w:bCs/>
-        </w:rPr>
-        <w:t>buildées</w:t>
-      </w:r>
-      <w:proofErr w:type="spellEnd"/>
-      <w:r>
-        <w:rPr>
-          <w:b/>
-          <w:bCs/>
-        </w:rPr>
-        <w:t xml:space="preserve"> par Maven (espace de nommage)</w:t>
+        <w:t>nommer les classes buildées par Maven (espace de nommage)</w:t>
       </w:r>
       <w:r>
         <w:t xml:space="preserve">. Par exemple, si on met un </w:t>
       </w:r>
-      <w:proofErr w:type="spellStart"/>
       <w:r>
         <w:rPr>
           <w:rFonts w:ascii="Courier New" w:hAnsi="Courier New" w:cs="Courier New"/>
         </w:rPr>
         <w:t>groupId</w:t>
       </w:r>
-      <w:proofErr w:type="spellEnd"/>
       <w:r>
         <w:t xml:space="preserve"> Maven = "toto" et que l'on crée une classe </w:t>
       </w:r>
@@ -1261,17 +1246,8 @@
         <w:t xml:space="preserve">) </w:t>
       </w:r>
       <w:r>
-        <w:t xml:space="preserve">de la classe </w:t>
-      </w:r>
-      <w:proofErr w:type="spellStart"/>
-      <w:r>
-        <w:t>buildée</w:t>
-      </w:r>
-      <w:proofErr w:type="spellEnd"/>
-      <w:r>
-        <w:t xml:space="preserve"> sera </w:t>
-      </w:r>
-      <w:proofErr w:type="spellStart"/>
+        <w:t xml:space="preserve">de la classe buildée sera </w:t>
+      </w:r>
       <w:r>
         <w:rPr>
           <w:rFonts w:ascii="Courier New" w:hAnsi="Courier New" w:cs="Courier New"/>
@@ -1290,7 +1266,6 @@
         </w:rPr>
         <w:t>.class</w:t>
       </w:r>
-      <w:proofErr w:type="spellEnd"/>
       <w:r>
         <w:t>.</w:t>
       </w:r>
@@ -1442,25 +1417,21 @@
       <w:r>
         <w:t xml:space="preserve">: </w:t>
       </w:r>
-      <w:proofErr w:type="spellStart"/>
       <w:r>
         <w:rPr>
           <w:rFonts w:ascii="Courier New" w:hAnsi="Courier New" w:cs="Courier New"/>
         </w:rPr>
         <w:t>src.main.java.levy.daniel.application</w:t>
       </w:r>
-      <w:proofErr w:type="spellEnd"/>
       <w:r>
         <w:t xml:space="preserve"> et </w:t>
       </w:r>
-      <w:proofErr w:type="spellStart"/>
       <w:r>
         <w:rPr>
           <w:rFonts w:ascii="Courier New" w:hAnsi="Courier New" w:cs="Courier New"/>
         </w:rPr>
         <w:t>src.test.java.levy.daniel.application</w:t>
       </w:r>
-      <w:proofErr w:type="spellEnd"/>
       <w:r>
         <w:t xml:space="preserve"> </w:t>
       </w:r>
@@ -1496,14 +1467,12 @@
       <w:r>
         <w:t xml:space="preserve"> ECLIPSE si package = </w:t>
       </w:r>
-      <w:proofErr w:type="spellStart"/>
       <w:r>
         <w:rPr>
           <w:rFonts w:ascii="Courier New" w:hAnsi="Courier New" w:cs="Courier New"/>
         </w:rPr>
         <w:t>levy.daniel.application</w:t>
       </w:r>
-      <w:proofErr w:type="spellEnd"/>
       <w:r>
         <w:t>.</w:t>
       </w:r>
@@ -1848,13 +1817,8 @@
               <w:spacing w:before="120"/>
             </w:pPr>
             <w:r>
-              <w:t xml:space="preserve">Groupe de </w:t>
-            </w:r>
-            <w:proofErr w:type="spellStart"/>
-            <w:r>
-              <w:t>dépendances</w:t>
-            </w:r>
-            <w:proofErr w:type="spellEnd"/>
+              <w:t>Groupe de dépendances</w:t>
+            </w:r>
           </w:p>
         </w:tc>
         <w:tc>
@@ -1870,11 +1834,9 @@
               <w:suppressAutoHyphens/>
               <w:spacing w:before="120"/>
             </w:pPr>
-            <w:proofErr w:type="spellStart"/>
             <w:r>
               <w:t>Dépendance</w:t>
             </w:r>
-            <w:proofErr w:type="spellEnd"/>
           </w:p>
         </w:tc>
       </w:tr>
@@ -2437,11 +2399,9 @@
       <w:r>
         <w:t xml:space="preserve"> (par exemple '</w:t>
       </w:r>
-      <w:proofErr w:type="spellStart"/>
       <w:r>
         <w:t>configurations_traficweb</w:t>
       </w:r>
-      <w:proofErr w:type="spellEnd"/>
       <w:r>
         <w:t>')</w:t>
       </w:r>
@@ -2506,14 +2466,12 @@
       <w:r>
         <w:t xml:space="preserve"> </w:t>
       </w:r>
-      <w:proofErr w:type="spellStart"/>
       <w:r>
         <w:rPr>
           <w:rFonts w:ascii="Courier New" w:hAnsi="Courier New" w:cs="Courier New"/>
         </w:rPr>
         <w:t>application.properties</w:t>
       </w:r>
-      <w:proofErr w:type="spellEnd"/>
       <w:r>
         <w:t xml:space="preserve">, </w:t>
       </w:r>
@@ -2521,16 +2479,8 @@
         <w:rPr>
           <w:rFonts w:ascii="Courier New" w:hAnsi="Courier New" w:cs="Courier New"/>
         </w:rPr>
-        <w:t>application-</w:t>
-      </w:r>
-      <w:proofErr w:type="spellStart"/>
-      <w:r>
-        <w:rPr>
-          <w:rFonts w:ascii="Courier New" w:hAnsi="Courier New" w:cs="Courier New"/>
-        </w:rPr>
-        <w:t>dev.properties</w:t>
-      </w:r>
-      <w:proofErr w:type="spellEnd"/>
+        <w:t>application-dev.properties</w:t>
+      </w:r>
       <w:r>
         <w:t>,</w:t>
       </w:r>
@@ -2612,17 +2562,8 @@
           <w:b/>
           <w:bCs/>
         </w:rPr>
-        <w:t xml:space="preserve">Ouvrir un </w:t>
-      </w:r>
-      <w:proofErr w:type="spellStart"/>
-      <w:r>
-        <w:rPr>
-          <w:b/>
-          <w:bCs/>
-        </w:rPr>
-        <w:t>GitBash</w:t>
-      </w:r>
-      <w:proofErr w:type="spellEnd"/>
+        <w:t>Ouvrir un GitBash</w:t>
+      </w:r>
       <w:r>
         <w:t xml:space="preserve"> sur le dossier</w:t>
       </w:r>
@@ -2641,15 +2582,7 @@
         <w:suppressAutoHyphens/>
       </w:pPr>
       <w:r>
-        <w:t xml:space="preserve">Puis taper dans la fenêtre </w:t>
-      </w:r>
-      <w:proofErr w:type="spellStart"/>
-      <w:r>
-        <w:t>GitBash</w:t>
-      </w:r>
-      <w:proofErr w:type="spellEnd"/>
-      <w:r>
-        <w:t xml:space="preserve"> :</w:t>
+        <w:t>Puis taper dans la fenêtre GitBash :</w:t>
       </w:r>
     </w:p>
     <w:p>
@@ -2733,21 +2666,7 @@
         <w:rPr>
           <w:color w:val="00B050"/>
         </w:rPr>
-        <w:t>// ajoute (</w:t>
-      </w:r>
-      <w:proofErr w:type="spellStart"/>
-      <w:r>
-        <w:rPr>
-          <w:color w:val="00B050"/>
-        </w:rPr>
-        <w:t>staged</w:t>
-      </w:r>
-      <w:proofErr w:type="spellEnd"/>
-      <w:r>
-        <w:rPr>
-          <w:color w:val="00B050"/>
-        </w:rPr>
-        <w:t>) tous les fichiers contenus dans le dossier dans l'index GIT</w:t>
+        <w:t>// ajoute (staged) tous les fichiers contenus dans le dossier dans l'index GIT</w:t>
       </w:r>
     </w:p>
     <w:p>
@@ -2766,21 +2685,7 @@
         <w:rPr>
           <w:rFonts w:ascii="Courier New" w:hAnsi="Courier New" w:cs="Courier New"/>
         </w:rPr>
-        <w:t xml:space="preserve">git commit -m "COMMIT ORIGINEL DOSSIER </w:t>
-      </w:r>
-      <w:proofErr w:type="spellStart"/>
-      <w:r>
-        <w:rPr>
-          <w:rFonts w:ascii="Courier New" w:hAnsi="Courier New" w:cs="Courier New"/>
-        </w:rPr>
-        <w:t>configurations_traficweb</w:t>
-      </w:r>
-      <w:proofErr w:type="spellEnd"/>
-      <w:r>
-        <w:rPr>
-          <w:rFonts w:ascii="Courier New" w:hAnsi="Courier New" w:cs="Courier New"/>
-        </w:rPr>
-        <w:t>"</w:t>
+        <w:t>git commit -m "COMMIT ORIGINEL DOSSIER configurations_traficweb"</w:t>
       </w:r>
       <w:r>
         <w:t xml:space="preserve"> </w:t>
@@ -2872,56 +2777,30 @@
       <w:r>
         <w:t xml:space="preserve"> comme </w:t>
       </w:r>
-      <w:proofErr w:type="spellStart"/>
       <w:r>
         <w:rPr>
           <w:rFonts w:ascii="Courier New" w:hAnsi="Courier New" w:cs="Courier New"/>
         </w:rPr>
         <w:t>application.properties</w:t>
       </w:r>
-      <w:proofErr w:type="spellEnd"/>
-      <w:r>
-        <w:t xml:space="preserve"> (profil </w:t>
-      </w:r>
-      <w:proofErr w:type="spellStart"/>
-      <w:r>
-        <w:t>DEFAULTt</w:t>
-      </w:r>
-      <w:proofErr w:type="spellEnd"/>
-      <w:r>
-        <w:t xml:space="preserve">), </w:t>
+      <w:r>
+        <w:t xml:space="preserve"> (profil DEFAULTt), </w:t>
       </w:r>
       <w:r>
         <w:rPr>
           <w:rFonts w:ascii="Courier New" w:hAnsi="Courier New" w:cs="Courier New"/>
         </w:rPr>
-        <w:t>application-</w:t>
-      </w:r>
-      <w:proofErr w:type="spellStart"/>
+        <w:t>application-dev.properties</w:t>
+      </w:r>
+      <w:r>
+        <w:t xml:space="preserve"> (profil DEV), </w:t>
+      </w:r>
       <w:r>
         <w:rPr>
           <w:rFonts w:ascii="Courier New" w:hAnsi="Courier New" w:cs="Courier New"/>
         </w:rPr>
-        <w:t>dev.properties</w:t>
-      </w:r>
-      <w:proofErr w:type="spellEnd"/>
-      <w:r>
-        <w:t xml:space="preserve"> (profil DEV), </w:t>
-      </w:r>
-      <w:r>
-        <w:rPr>
-          <w:rFonts w:ascii="Courier New" w:hAnsi="Courier New" w:cs="Courier New"/>
-        </w:rPr>
-        <w:t>application-</w:t>
-      </w:r>
-      <w:proofErr w:type="spellStart"/>
-      <w:r>
-        <w:rPr>
-          <w:rFonts w:ascii="Courier New" w:hAnsi="Courier New" w:cs="Courier New"/>
-        </w:rPr>
-        <w:t>prod.properties</w:t>
-      </w:r>
-      <w:proofErr w:type="spellEnd"/>
+        <w:t>application-prod.properties</w:t>
+      </w:r>
       <w:r>
         <w:t xml:space="preserve"> (profil PROD)</w:t>
       </w:r>
@@ -2953,14 +2832,12 @@
         </w:rPr>
         <w:t>.</w:t>
       </w:r>
-      <w:proofErr w:type="spellStart"/>
       <w:r>
         <w:rPr>
           <w:rFonts w:ascii="Courier New" w:hAnsi="Courier New" w:cs="Courier New"/>
         </w:rPr>
         <w:t>properties</w:t>
       </w:r>
-      <w:proofErr w:type="spellEnd"/>
       <w:r>
         <w:t>. C'est un point de factorisation des propriétés de factorisation.</w:t>
       </w:r>
@@ -2997,15 +2874,7 @@
         <w:t>Après avoir supprimé/ajouté/modifié des fichiers de configuration</w:t>
       </w:r>
       <w:r>
-        <w:t xml:space="preserve">, il faut retaper dans </w:t>
-      </w:r>
-      <w:proofErr w:type="spellStart"/>
-      <w:r>
-        <w:t>GitBash</w:t>
-      </w:r>
-      <w:proofErr w:type="spellEnd"/>
-      <w:r>
-        <w:t xml:space="preserve"> sur le dossier </w:t>
+        <w:t xml:space="preserve">, il faut retaper dans GitBash sur le dossier </w:t>
       </w:r>
       <w:r>
         <w:t>:</w:t>
@@ -3038,21 +2907,7 @@
         <w:rPr>
           <w:rFonts w:ascii="Courier New" w:hAnsi="Courier New" w:cs="Courier New"/>
         </w:rPr>
-        <w:t xml:space="preserve">git </w:t>
-      </w:r>
-      <w:proofErr w:type="spellStart"/>
-      <w:r>
-        <w:rPr>
-          <w:rFonts w:ascii="Courier New" w:hAnsi="Courier New" w:cs="Courier New"/>
-        </w:rPr>
-        <w:t>add</w:t>
-      </w:r>
-      <w:proofErr w:type="spellEnd"/>
-      <w:r>
-        <w:rPr>
-          <w:rFonts w:ascii="Courier New" w:hAnsi="Courier New" w:cs="Courier New"/>
-        </w:rPr>
-        <w:t xml:space="preserve"> -A . </w:t>
+        <w:t xml:space="preserve">git add -A . </w:t>
       </w:r>
       <w:r>
         <w:rPr>
@@ -3082,21 +2937,7 @@
         <w:rPr>
           <w:rFonts w:ascii="Courier New" w:hAnsi="Courier New" w:cs="Courier New"/>
         </w:rPr>
-        <w:t>git commit -m "</w:t>
-      </w:r>
-      <w:proofErr w:type="spellStart"/>
-      <w:r>
-        <w:rPr>
-          <w:rFonts w:ascii="Courier New" w:hAnsi="Courier New" w:cs="Courier New"/>
-        </w:rPr>
-        <w:t>nouveau_commentaire</w:t>
-      </w:r>
-      <w:proofErr w:type="spellEnd"/>
-      <w:r>
-        <w:rPr>
-          <w:rFonts w:ascii="Courier New" w:hAnsi="Courier New" w:cs="Courier New"/>
-        </w:rPr>
-        <w:t xml:space="preserve">" </w:t>
+        <w:t xml:space="preserve">git commit -m "nouveau_commentaire" </w:t>
       </w:r>
     </w:p>
     <w:p>
@@ -3199,16 +3040,8 @@
         <w:rPr>
           <w:rFonts w:ascii="Courier New" w:hAnsi="Courier New" w:cs="Courier New"/>
         </w:rPr>
-        <w:t>application-</w:t>
-      </w:r>
-      <w:proofErr w:type="spellStart"/>
-      <w:r>
-        <w:rPr>
-          <w:rFonts w:ascii="Courier New" w:hAnsi="Courier New" w:cs="Courier New"/>
-        </w:rPr>
-        <w:t>native.properties</w:t>
-      </w:r>
-      <w:proofErr w:type="spellEnd"/>
+        <w:t>application-native.properties</w:t>
+      </w:r>
       <w:r>
         <w:t xml:space="preserve"> :</w:t>
       </w:r>
@@ -3233,14 +3066,12 @@
         <w:suppressLineNumbers/>
         <w:suppressAutoHyphens/>
       </w:pPr>
-      <w:proofErr w:type="spellStart"/>
       <w:r>
         <w:rPr>
           <w:rFonts w:ascii="Courier New" w:hAnsi="Courier New" w:cs="Courier New"/>
         </w:rPr>
         <w:t>spring.profiles.active</w:t>
       </w:r>
-      <w:proofErr w:type="spellEnd"/>
       <w:r>
         <w:t>=native</w:t>
       </w:r>
@@ -3283,15 +3114,7 @@
         <w:t>le f</w:t>
       </w:r>
       <w:r>
-        <w:t xml:space="preserve">ichier </w:t>
-      </w:r>
-      <w:proofErr w:type="spellStart"/>
-      <w:r>
-        <w:t>application.properties</w:t>
-      </w:r>
-      <w:proofErr w:type="spellEnd"/>
-      <w:r>
-        <w:t xml:space="preserve"> du Micro-Service de Configuration</w:t>
+        <w:t>ichier application.properties du Micro-Service de Configuration</w:t>
       </w:r>
     </w:p>
     <w:p>
@@ -3448,14 +3271,12 @@
       <w:r>
         <w:t xml:space="preserve">Il faut préciser dans le </w:t>
       </w:r>
-      <w:proofErr w:type="spellStart"/>
       <w:r>
         <w:rPr>
           <w:rFonts w:ascii="Courier New" w:hAnsi="Courier New" w:cs="Courier New"/>
         </w:rPr>
         <w:t>application.properties</w:t>
       </w:r>
-      <w:proofErr w:type="spellEnd"/>
       <w:r>
         <w:t xml:space="preserve"> du </w:t>
       </w:r>
@@ -3509,7 +3330,6 @@
       <w:r>
         <w:t xml:space="preserve"> du Micro-Service de Configuration : </w:t>
       </w:r>
-      <w:proofErr w:type="spellStart"/>
       <w:r>
         <w:rPr>
           <w:rFonts w:ascii="Consolas" w:hAnsi="Consolas" w:cs="Consolas"/>
@@ -3519,7 +3339,6 @@
         </w:rPr>
         <w:t>server.port</w:t>
       </w:r>
-      <w:proofErr w:type="spellEnd"/>
     </w:p>
     <w:p>
       <w:pPr>
@@ -3597,21 +3416,11 @@
           <w:b/>
           <w:bCs/>
         </w:rPr>
-        <w:t>contenant les fichiers .</w:t>
-      </w:r>
-      <w:proofErr w:type="spellStart"/>
-      <w:r>
-        <w:rPr>
-          <w:b/>
-          <w:bCs/>
-        </w:rPr>
-        <w:t>properties</w:t>
-      </w:r>
-      <w:proofErr w:type="spellEnd"/>
+        <w:t>contenant les fichiers .properties</w:t>
+      </w:r>
       <w:r>
         <w:t xml:space="preserve"> externes servis par le Micro-Service de Configuration : </w:t>
       </w:r>
-      <w:proofErr w:type="spellStart"/>
       <w:r>
         <w:rPr>
           <w:rFonts w:ascii="Consolas" w:hAnsi="Consolas" w:cs="Consolas"/>
@@ -3621,7 +3430,6 @@
         </w:rPr>
         <w:t>spring.cloud.config.server.git.uri</w:t>
       </w:r>
-      <w:proofErr w:type="spellEnd"/>
     </w:p>
     <w:p>
       <w:pPr>
@@ -3657,14 +3465,12 @@
         <w:suppressLineNumbers/>
         <w:suppressAutoHyphens/>
       </w:pPr>
-      <w:proofErr w:type="spellStart"/>
       <w:r>
         <w:rPr>
           <w:rFonts w:ascii="Courier New" w:hAnsi="Courier New" w:cs="Courier New"/>
         </w:rPr>
         <w:t>server.port</w:t>
       </w:r>
-      <w:proofErr w:type="spellEnd"/>
       <w:r>
         <w:t>=8888</w:t>
       </w:r>
@@ -3724,53 +3530,29 @@
         <w:suppressAutoHyphens/>
       </w:pPr>
       <w:r>
-        <w:t xml:space="preserve">Il peut être utile de sauter les tests unitaires lors du </w:t>
-      </w:r>
-      <w:proofErr w:type="spellStart"/>
-      <w:r>
-        <w:t>build</w:t>
-      </w:r>
-      <w:proofErr w:type="spellEnd"/>
-      <w:r>
-        <w:t xml:space="preserve"> Maven.</w:t>
-      </w:r>
-      <w:r>
-        <w:t xml:space="preserve"> Sinon, MAVEN lance l'application lors du </w:t>
-      </w:r>
-      <w:proofErr w:type="spellStart"/>
-      <w:r>
-        <w:t>Build</w:t>
-      </w:r>
-      <w:proofErr w:type="spellEnd"/>
-      <w:r>
-        <w:t>.</w:t>
-      </w:r>
-    </w:p>
-    <w:p>
-      <w:pPr>
-        <w:keepNext/>
-        <w:keepLines/>
-        <w:suppressLineNumbers/>
-        <w:suppressAutoHyphens/>
-      </w:pPr>
-    </w:p>
-    <w:p>
-      <w:pPr>
-        <w:keepNext/>
-        <w:keepLines/>
-        <w:suppressLineNumbers/>
-        <w:suppressAutoHyphens/>
-      </w:pPr>
-      <w:r>
-        <w:t>Dans l'élément &lt;</w:t>
-      </w:r>
-      <w:proofErr w:type="spellStart"/>
-      <w:r>
-        <w:t>properties</w:t>
-      </w:r>
-      <w:proofErr w:type="spellEnd"/>
-      <w:r>
-        <w:t>&gt;, rajouter :</w:t>
+        <w:t>Il peut être utile de sauter les tests unitaires lors du build Maven.</w:t>
+      </w:r>
+      <w:r>
+        <w:t xml:space="preserve"> Sinon, MAVEN lance l'application lors du Build.</w:t>
+      </w:r>
+    </w:p>
+    <w:p>
+      <w:pPr>
+        <w:keepNext/>
+        <w:keepLines/>
+        <w:suppressLineNumbers/>
+        <w:suppressAutoHyphens/>
+      </w:pPr>
+    </w:p>
+    <w:p>
+      <w:pPr>
+        <w:keepNext/>
+        <w:keepLines/>
+        <w:suppressLineNumbers/>
+        <w:suppressAutoHyphens/>
+      </w:pPr>
+      <w:r>
+        <w:t>Dans l'élément &lt;properties&gt;, rajouter :</w:t>
       </w:r>
     </w:p>
     <w:p>
@@ -3797,7 +3579,6 @@
         </w:rPr>
         <w:t>&lt;</w:t>
       </w:r>
-      <w:proofErr w:type="spellStart"/>
       <w:r>
         <w:rPr>
           <w:rFonts w:ascii="Consolas" w:hAnsi="Consolas" w:cs="Consolas"/>
@@ -3807,7 +3588,6 @@
         </w:rPr>
         <w:t>maven.test.skip</w:t>
       </w:r>
-      <w:proofErr w:type="spellEnd"/>
       <w:r>
         <w:rPr>
           <w:rFonts w:ascii="Consolas" w:hAnsi="Consolas" w:cs="Consolas"/>
@@ -3817,7 +3597,6 @@
         </w:rPr>
         <w:t>&gt;</w:t>
       </w:r>
-      <w:proofErr w:type="spellStart"/>
       <w:r>
         <w:rPr>
           <w:rFonts w:ascii="Consolas" w:hAnsi="Consolas" w:cs="Consolas"/>
@@ -3827,7 +3606,6 @@
         </w:rPr>
         <w:t>true</w:t>
       </w:r>
-      <w:proofErr w:type="spellEnd"/>
       <w:r>
         <w:rPr>
           <w:rFonts w:ascii="Consolas" w:hAnsi="Consolas" w:cs="Consolas"/>
@@ -3837,7 +3615,6 @@
         </w:rPr>
         <w:t>&lt;/</w:t>
       </w:r>
-      <w:proofErr w:type="spellStart"/>
       <w:r>
         <w:rPr>
           <w:rFonts w:ascii="Consolas" w:hAnsi="Consolas" w:cs="Consolas"/>
@@ -3847,7 +3624,6 @@
         </w:rPr>
         <w:t>maven.test.skip</w:t>
       </w:r>
-      <w:proofErr w:type="spellEnd"/>
       <w:r>
         <w:rPr>
           <w:rFonts w:ascii="Consolas" w:hAnsi="Consolas" w:cs="Consolas"/>
@@ -3931,17 +3707,8 @@
           <w:rFonts w:ascii="Courier New" w:hAnsi="Courier New" w:cs="Courier New"/>
           <w:lang w:eastAsia="fr-FR"/>
         </w:rPr>
-        <w:t>/{application}-{profile}.</w:t>
-      </w:r>
-      <w:proofErr w:type="spellStart"/>
-      <w:r>
-        <w:rPr>
-          <w:rFonts w:ascii="Courier New" w:hAnsi="Courier New" w:cs="Courier New"/>
-          <w:lang w:eastAsia="fr-FR"/>
-        </w:rPr>
-        <w:t>yml</w:t>
-      </w:r>
-      <w:proofErr w:type="spellEnd"/>
+        <w:t>/{application}-{profile}.yml</w:t>
+      </w:r>
     </w:p>
     <w:p>
       <w:pPr>
@@ -3964,17 +3731,8 @@
           <w:rFonts w:ascii="Courier New" w:hAnsi="Courier New" w:cs="Courier New"/>
           <w:lang w:eastAsia="fr-FR"/>
         </w:rPr>
-        <w:t>/{label}/{application}-{profile}.</w:t>
-      </w:r>
-      <w:proofErr w:type="spellStart"/>
-      <w:r>
-        <w:rPr>
-          <w:rFonts w:ascii="Courier New" w:hAnsi="Courier New" w:cs="Courier New"/>
-          <w:lang w:eastAsia="fr-FR"/>
-        </w:rPr>
-        <w:t>yml</w:t>
-      </w:r>
-      <w:proofErr w:type="spellEnd"/>
+        <w:t>/{label}/{application}-{profile}.yml</w:t>
+      </w:r>
     </w:p>
     <w:p>
       <w:pPr>
@@ -3997,17 +3755,8 @@
           <w:rFonts w:ascii="Courier New" w:hAnsi="Courier New" w:cs="Courier New"/>
           <w:lang w:eastAsia="fr-FR"/>
         </w:rPr>
-        <w:t>/{application}-{profile}.</w:t>
-      </w:r>
-      <w:proofErr w:type="spellStart"/>
-      <w:r>
-        <w:rPr>
-          <w:rFonts w:ascii="Courier New" w:hAnsi="Courier New" w:cs="Courier New"/>
-          <w:lang w:eastAsia="fr-FR"/>
-        </w:rPr>
-        <w:t>properties</w:t>
-      </w:r>
-      <w:proofErr w:type="spellEnd"/>
+        <w:t>/{application}-{profile}.properties</w:t>
+      </w:r>
     </w:p>
     <w:p>
       <w:pPr>
@@ -4030,28 +3779,73 @@
           <w:rFonts w:ascii="Courier New" w:hAnsi="Courier New" w:cs="Courier New"/>
           <w:lang w:eastAsia="fr-FR"/>
         </w:rPr>
-        <w:t>/{label}/{application}-{profile}.</w:t>
-      </w:r>
-      <w:proofErr w:type="spellStart"/>
+        <w:t>/{label}/{application}-{profile}.properties</w:t>
+      </w:r>
+    </w:p>
+    <w:p>
+      <w:pPr>
+        <w:keepNext/>
+        <w:keepLines/>
+        <w:suppressLineNumbers/>
+        <w:suppressAutoHyphens/>
+        <w:rPr>
+          <w:lang w:eastAsia="fr-FR"/>
+        </w:rPr>
+      </w:pPr>
+    </w:p>
+    <w:p>
+      <w:pPr>
+        <w:keepNext/>
+        <w:keepLines/>
+        <w:suppressLineNumbers/>
+        <w:suppressAutoHyphens/>
+        <w:rPr>
+          <w:lang w:eastAsia="fr-FR"/>
+        </w:rPr>
+      </w:pPr>
       <w:r>
         <w:rPr>
           <w:rFonts w:ascii="Courier New" w:hAnsi="Courier New" w:cs="Courier New"/>
           <w:lang w:eastAsia="fr-FR"/>
         </w:rPr>
-        <w:t>properties</w:t>
-      </w:r>
-      <w:proofErr w:type="spellEnd"/>
-    </w:p>
-    <w:p>
-      <w:pPr>
-        <w:keepNext/>
-        <w:keepLines/>
-        <w:suppressLineNumbers/>
-        <w:suppressAutoHyphens/>
+        <w:t>application</w:t>
+      </w:r>
+      <w:r>
         <w:rPr>
           <w:lang w:eastAsia="fr-FR"/>
         </w:rPr>
-      </w:pPr>
+        <w:t xml:space="preserve"> : nom du service (par exemple CONFIGURATION-SERVICE)</w:t>
+      </w:r>
+    </w:p>
+    <w:p>
+      <w:pPr>
+        <w:keepNext/>
+        <w:keepLines/>
+        <w:suppressLineNumbers/>
+        <w:suppressAutoHyphens/>
+        <w:rPr>
+          <w:lang w:val="en-US" w:eastAsia="fr-FR"/>
+        </w:rPr>
+      </w:pPr>
+      <w:r>
+        <w:rPr>
+          <w:rFonts w:ascii="Courier New" w:hAnsi="Courier New" w:cs="Courier New"/>
+          <w:lang w:val="en-US" w:eastAsia="fr-FR"/>
+        </w:rPr>
+        <w:t>profile</w:t>
+      </w:r>
+      <w:r>
+        <w:rPr>
+          <w:lang w:val="en-US" w:eastAsia="fr-FR"/>
+        </w:rPr>
+        <w:t xml:space="preserve"> : Profil SPRING (dev, p</w:t>
+      </w:r>
+      <w:r>
+        <w:rPr>
+          <w:lang w:val="en-US" w:eastAsia="fr-FR"/>
+        </w:rPr>
+        <w:t>rod, test, ..)</w:t>
+      </w:r>
     </w:p>
     <w:p>
       <w:pPr>
@@ -4068,94 +3862,26 @@
           <w:rFonts w:ascii="Courier New" w:hAnsi="Courier New" w:cs="Courier New"/>
           <w:lang w:eastAsia="fr-FR"/>
         </w:rPr>
-        <w:t>application</w:t>
+        <w:t>label</w:t>
       </w:r>
       <w:r>
         <w:rPr>
           <w:lang w:eastAsia="fr-FR"/>
         </w:rPr>
-        <w:t xml:space="preserve"> : nom du service (par exemple CONFIGURATION-SERVICE)</w:t>
-      </w:r>
-    </w:p>
-    <w:p>
-      <w:pPr>
-        <w:keepNext/>
-        <w:keepLines/>
-        <w:suppressLineNumbers/>
-        <w:suppressAutoHyphens/>
-        <w:rPr>
-          <w:lang w:val="en-US" w:eastAsia="fr-FR"/>
-        </w:rPr>
-      </w:pPr>
-      <w:r>
-        <w:rPr>
-          <w:rFonts w:ascii="Courier New" w:hAnsi="Courier New" w:cs="Courier New"/>
-          <w:lang w:val="en-US" w:eastAsia="fr-FR"/>
-        </w:rPr>
-        <w:t>profile</w:t>
-      </w:r>
-      <w:r>
-        <w:rPr>
-          <w:lang w:val="en-US" w:eastAsia="fr-FR"/>
-        </w:rPr>
-        <w:t xml:space="preserve"> : </w:t>
-      </w:r>
-      <w:proofErr w:type="spellStart"/>
-      <w:r>
-        <w:rPr>
-          <w:lang w:val="en-US" w:eastAsia="fr-FR"/>
-        </w:rPr>
-        <w:t>Profil</w:t>
-      </w:r>
-      <w:proofErr w:type="spellEnd"/>
-      <w:r>
-        <w:rPr>
-          <w:lang w:val="en-US" w:eastAsia="fr-FR"/>
-        </w:rPr>
-        <w:t xml:space="preserve"> SPRING (dev, p</w:t>
-      </w:r>
-      <w:r>
-        <w:rPr>
-          <w:lang w:val="en-US" w:eastAsia="fr-FR"/>
-        </w:rPr>
-        <w:t>rod, test, ..)</w:t>
-      </w:r>
-    </w:p>
-    <w:p>
-      <w:pPr>
-        <w:keepNext/>
-        <w:keepLines/>
-        <w:suppressLineNumbers/>
-        <w:suppressAutoHyphens/>
+        <w:t xml:space="preserve"> : nom de la b</w:t>
+      </w:r>
+      <w:r>
         <w:rPr>
           <w:lang w:eastAsia="fr-FR"/>
         </w:rPr>
-      </w:pPr>
-      <w:r>
-        <w:rPr>
-          <w:rFonts w:ascii="Courier New" w:hAnsi="Courier New" w:cs="Courier New"/>
+        <w:t>ranche GIT (par exemple : master, …)</w:t>
+      </w:r>
+    </w:p>
+    <w:p>
+      <w:pPr>
+        <w:rPr>
           <w:lang w:eastAsia="fr-FR"/>
         </w:rPr>
-        <w:t>label</w:t>
-      </w:r>
-      <w:r>
-        <w:rPr>
-          <w:lang w:eastAsia="fr-FR"/>
-        </w:rPr>
-        <w:t xml:space="preserve"> : nom de la b</w:t>
-      </w:r>
-      <w:r>
-        <w:rPr>
-          <w:lang w:eastAsia="fr-FR"/>
-        </w:rPr>
-        <w:t>ranche GIT (par exemple : master, …)</w:t>
-      </w:r>
-    </w:p>
-    <w:p>
-      <w:pPr>
-        <w:rPr>
-          <w:lang w:eastAsia="fr-FR"/>
-        </w:rPr>
       </w:pPr>
     </w:p>
     <w:p>
@@ -4167,15 +3893,7 @@
         <w:suppressAutoHyphens/>
       </w:pPr>
       <w:r>
-        <w:t xml:space="preserve">Voir le </w:t>
-      </w:r>
-      <w:proofErr w:type="spellStart"/>
-      <w:r>
-        <w:t>application.properties</w:t>
-      </w:r>
-      <w:proofErr w:type="spellEnd"/>
-      <w:r>
-        <w:t xml:space="preserve"> en utilisant le nom du dossier GIT contenant les configurations</w:t>
+        <w:t>Voir le application.properties en utilisant le nom du dossier GIT contenant les configurations</w:t>
       </w:r>
     </w:p>
     <w:p>
@@ -4236,15 +3954,7 @@
         <w:suppressAutoHyphens/>
       </w:pPr>
       <w:r>
-        <w:t xml:space="preserve">Voir le </w:t>
-      </w:r>
-      <w:proofErr w:type="spellStart"/>
-      <w:r>
-        <w:t>application.properties</w:t>
-      </w:r>
-      <w:proofErr w:type="spellEnd"/>
-      <w:r>
-        <w:t xml:space="preserve"> </w:t>
+        <w:t xml:space="preserve">Voir le application.properties </w:t>
       </w:r>
       <w:r>
         <w:t>en utilisant le nom du micro-service de configuration</w:t>
@@ -4332,21 +4042,8 @@
         <w:suppressAutoHyphens/>
       </w:pPr>
       <w:r>
-        <w:t>Voir le application-</w:t>
-      </w:r>
-      <w:proofErr w:type="spellStart"/>
-      <w:r>
-        <w:t>dev.properties</w:t>
-      </w:r>
-      <w:proofErr w:type="spellEnd"/>
-      <w:r>
-        <w:t xml:space="preserve"> et le </w:t>
-      </w:r>
-      <w:proofErr w:type="spellStart"/>
-      <w:r>
-        <w:t>application.properties</w:t>
-      </w:r>
-      <w:proofErr w:type="spellEnd"/>
+        <w:t>Voir le application-dev.properties et le application.properties</w:t>
+      </w:r>
       <w:r>
         <w:t xml:space="preserve"> </w:t>
       </w:r>
@@ -4420,21 +4117,8 @@
         <w:suppressAutoHyphens/>
       </w:pPr>
       <w:r>
-        <w:t>Voir le application-</w:t>
-      </w:r>
-      <w:proofErr w:type="spellStart"/>
-      <w:r>
-        <w:t>prod.properties</w:t>
-      </w:r>
-      <w:proofErr w:type="spellEnd"/>
-      <w:r>
-        <w:t xml:space="preserve"> et le </w:t>
-      </w:r>
-      <w:proofErr w:type="spellStart"/>
-      <w:r>
-        <w:t>application.properties</w:t>
-      </w:r>
-      <w:proofErr w:type="spellEnd"/>
+        <w:t>Voir le application-prod.properties et le application.properties</w:t>
+      </w:r>
       <w:r>
         <w:t xml:space="preserve"> </w:t>
       </w:r>
@@ -4509,15 +4193,7 @@
       </w:pPr>
       <w:r>
         <w:lastRenderedPageBreak/>
-        <w:t xml:space="preserve">Voir les fichiers </w:t>
-      </w:r>
-      <w:proofErr w:type="spellStart"/>
-      <w:r>
-        <w:t>properties</w:t>
-      </w:r>
-      <w:proofErr w:type="spellEnd"/>
-      <w:r>
-        <w:t xml:space="preserve"> des Micro-Services métier via leur nom et le profil SPRING</w:t>
+        <w:t>Voir les fichiers properties des Micro-Services métier via leur nom et le profil SPRING</w:t>
       </w:r>
     </w:p>
     <w:p>
@@ -4563,16 +4239,8 @@
         <w:rPr>
           <w:rFonts w:ascii="Courier New" w:hAnsi="Courier New" w:cs="Courier New"/>
         </w:rPr>
-        <w:t>application-{profil}.</w:t>
-      </w:r>
-      <w:proofErr w:type="spellStart"/>
-      <w:r>
-        <w:rPr>
-          <w:rFonts w:ascii="Courier New" w:hAnsi="Courier New" w:cs="Courier New"/>
-        </w:rPr>
-        <w:t>properties</w:t>
-      </w:r>
-      <w:proofErr w:type="spellEnd"/>
+        <w:t>application-{profil}.properties</w:t>
+      </w:r>
       <w:r>
         <w:t xml:space="preserve"> commun à tous les Micro-Services et </w:t>
       </w:r>
@@ -4593,16 +4261,8 @@
         <w:rPr>
           <w:rFonts w:ascii="Courier New" w:hAnsi="Courier New" w:cs="Courier New"/>
         </w:rPr>
-        <w:t>METIER-SERVICE-{profil}.</w:t>
-      </w:r>
-      <w:proofErr w:type="spellStart"/>
-      <w:r>
-        <w:rPr>
-          <w:rFonts w:ascii="Courier New" w:hAnsi="Courier New" w:cs="Courier New"/>
-        </w:rPr>
-        <w:t>properties</w:t>
-      </w:r>
-      <w:proofErr w:type="spellEnd"/>
+        <w:t>METIER-SERVICE-{profil}.properties</w:t>
+      </w:r>
       <w:r>
         <w:t xml:space="preserve"> dévolu uniquement au service métier.</w:t>
       </w:r>
@@ -4816,15 +4476,1040 @@
       </w:hyperlink>
     </w:p>
     <w:p>
+      <w:pPr>
+        <w:rPr>
+          <w:lang w:val="en-US"/>
+        </w:rPr>
+      </w:pPr>
       <w:hyperlink r:id="rId38" w:history="1">
         <w:r>
           <w:rPr>
             <w:rStyle w:val="Lienhypertexte"/>
+            <w:lang w:val="en-US"/>
           </w:rPr>
           <w:t>https://www.springboottutorial.com/</w:t>
         </w:r>
       </w:hyperlink>
     </w:p>
+    <w:p>
+      <w:pPr>
+        <w:rPr>
+          <w:lang w:val="en-US"/>
+        </w:rPr>
+      </w:pPr>
+    </w:p>
+    <w:p>
+      <w:pPr>
+        <w:rPr>
+          <w:lang w:val="en-US"/>
+        </w:rPr>
+      </w:pPr>
+    </w:p>
+    <w:p>
+      <w:pPr>
+        <w:rPr>
+          <w:lang w:val="en-US"/>
+        </w:rPr>
+      </w:pPr>
+    </w:p>
+    <w:p>
+      <w:pPr>
+        <w:pStyle w:val="Titre1"/>
+        <w:rPr>
+          <w:lang w:val="en-US"/>
+        </w:rPr>
+      </w:pPr>
+      <w:r>
+        <w:rPr>
+          <w:lang w:val="en-US"/>
+        </w:rPr>
+        <w:t xml:space="preserve">Micro-Service </w:t>
+      </w:r>
+      <w:r>
+        <w:rPr>
+          <w:lang w:val="en-US"/>
+        </w:rPr>
+        <w:t xml:space="preserve">TECHNIQUE </w:t>
+      </w:r>
+      <w:r>
+        <w:rPr>
+          <w:lang w:val="en-US"/>
+        </w:rPr>
+        <w:t>ANNUAIRE</w:t>
+      </w:r>
+      <w:r>
+        <w:rPr>
+          <w:lang w:val="en-US"/>
+        </w:rPr>
+        <w:t xml:space="preserve"> (Registry)</w:t>
+      </w:r>
+    </w:p>
+    <w:p>
+      <w:pPr>
+        <w:rPr>
+          <w:lang w:val="en-US"/>
+        </w:rPr>
+      </w:pPr>
+    </w:p>
+    <w:p>
+      <w:pPr>
+        <w:rPr>
+          <w:lang w:val="en-US"/>
+        </w:rPr>
+      </w:pPr>
+    </w:p>
+    <w:p>
+      <w:pPr>
+        <w:rPr>
+          <w:lang w:val="en-US"/>
+        </w:rPr>
+      </w:pPr>
+    </w:p>
+    <w:p>
+      <w:pPr>
+        <w:rPr>
+          <w:lang w:val="en-US"/>
+        </w:rPr>
+      </w:pPr>
+    </w:p>
+    <w:p>
+      <w:pPr>
+        <w:pStyle w:val="Titre1"/>
+      </w:pPr>
+      <w:r>
+        <w:t xml:space="preserve">Micro-Service </w:t>
+      </w:r>
+      <w:r>
+        <w:t>TECHNIQUE GATEWAY (Proxy)</w:t>
+      </w:r>
+    </w:p>
+    <w:p/>
+    <w:p>
+      <w:pPr>
+        <w:pStyle w:val="Titre2"/>
+      </w:pPr>
+      <w:r>
+        <w:t>Développement du Micro-Service Gateway</w:t>
+      </w:r>
+    </w:p>
+    <w:p/>
+    <w:p>
+      <w:pPr>
+        <w:pStyle w:val="Titre3"/>
+      </w:pPr>
+      <w:r>
+        <w:t>Dépendances</w:t>
+      </w:r>
+    </w:p>
+    <w:p/>
+    <w:tbl>
+      <w:tblPr>
+        <w:tblStyle w:val="Grilledutableau"/>
+        <w:tblW w:w="0" w:type="auto"/>
+        <w:tblLook w:val="04A0" w:firstRow="1" w:lastRow="0" w:firstColumn="1" w:lastColumn="0" w:noHBand="0" w:noVBand="1"/>
+      </w:tblPr>
+      <w:tblGrid>
+        <w:gridCol w:w="846"/>
+        <w:gridCol w:w="4252"/>
+        <w:gridCol w:w="3964"/>
+      </w:tblGrid>
+      <w:tr>
+        <w:trPr>
+          <w:cantSplit/>
+          <w:trHeight w:val="514"/>
+          <w:tblHeader/>
+        </w:trPr>
+        <w:tc>
+          <w:tcPr>
+            <w:tcW w:w="846" w:type="dxa"/>
+            <w:shd w:val="clear" w:color="auto" w:fill="DBE5F1" w:themeFill="accent1" w:themeFillTint="33"/>
+          </w:tcPr>
+          <w:p>
+            <w:pPr>
+              <w:keepNext/>
+              <w:keepLines/>
+              <w:suppressLineNumbers/>
+              <w:suppressAutoHyphens/>
+              <w:spacing w:before="120"/>
+              <w:rPr>
+                <w:lang w:val="fr-FR"/>
+              </w:rPr>
+            </w:pPr>
+          </w:p>
+        </w:tc>
+        <w:tc>
+          <w:tcPr>
+            <w:tcW w:w="4252" w:type="dxa"/>
+            <w:shd w:val="clear" w:color="auto" w:fill="DBE5F1" w:themeFill="accent1" w:themeFillTint="33"/>
+          </w:tcPr>
+          <w:p>
+            <w:pPr>
+              <w:keepNext/>
+              <w:keepLines/>
+              <w:suppressLineNumbers/>
+              <w:suppressAutoHyphens/>
+              <w:spacing w:before="120"/>
+              <w:rPr>
+                <w:lang w:val="fr-FR"/>
+              </w:rPr>
+            </w:pPr>
+            <w:r>
+              <w:rPr>
+                <w:lang w:val="fr-FR"/>
+              </w:rPr>
+              <w:t>Groupe de dépendances</w:t>
+            </w:r>
+            <w:r>
+              <w:rPr>
+                <w:lang w:val="fr-FR"/>
+              </w:rPr>
+              <w:t xml:space="preserve"> Spring B</w:t>
+            </w:r>
+            <w:r>
+              <w:rPr>
+                <w:lang w:val="fr-FR"/>
+              </w:rPr>
+              <w:t>oot + Cloud</w:t>
+            </w:r>
+          </w:p>
+        </w:tc>
+        <w:tc>
+          <w:tcPr>
+            <w:tcW w:w="3964" w:type="dxa"/>
+            <w:shd w:val="clear" w:color="auto" w:fill="DBE5F1" w:themeFill="accent1" w:themeFillTint="33"/>
+          </w:tcPr>
+          <w:p>
+            <w:pPr>
+              <w:keepNext/>
+              <w:keepLines/>
+              <w:suppressLineNumbers/>
+              <w:suppressAutoHyphens/>
+              <w:spacing w:before="120"/>
+            </w:pPr>
+            <w:r>
+              <w:t>Dépendance</w:t>
+            </w:r>
+          </w:p>
+        </w:tc>
+      </w:tr>
+      <w:tr>
+        <w:tc>
+          <w:tcPr>
+            <w:tcW w:w="846" w:type="dxa"/>
+          </w:tcPr>
+          <w:p>
+            <w:pPr>
+              <w:keepNext/>
+              <w:keepLines/>
+              <w:suppressLineNumbers/>
+              <w:suppressAutoHyphens/>
+            </w:pPr>
+            <w:r>
+              <w:t>1</w:t>
+            </w:r>
+          </w:p>
+        </w:tc>
+        <w:tc>
+          <w:tcPr>
+            <w:tcW w:w="4252" w:type="dxa"/>
+          </w:tcPr>
+          <w:p>
+            <w:pPr>
+              <w:keepNext/>
+              <w:keepLines/>
+              <w:suppressLineNumbers/>
+              <w:suppressAutoHyphens/>
+              <w:rPr>
+                <w:b/>
+                <w:bCs/>
+              </w:rPr>
+            </w:pPr>
+            <w:r>
+              <w:rPr>
+                <w:b/>
+                <w:bCs/>
+              </w:rPr>
+              <w:t xml:space="preserve">Spring Cloud </w:t>
+            </w:r>
+            <w:r>
+              <w:rPr>
+                <w:b/>
+                <w:bCs/>
+              </w:rPr>
+              <w:t>Routing</w:t>
+            </w:r>
+          </w:p>
+        </w:tc>
+        <w:tc>
+          <w:tcPr>
+            <w:tcW w:w="3964" w:type="dxa"/>
+          </w:tcPr>
+          <w:p>
+            <w:pPr>
+              <w:keepNext/>
+              <w:keepLines/>
+              <w:suppressLineNumbers/>
+              <w:suppressAutoHyphens/>
+              <w:rPr>
+                <w:b/>
+                <w:bCs/>
+              </w:rPr>
+            </w:pPr>
+            <w:r>
+              <w:rPr>
+                <w:b/>
+                <w:bCs/>
+              </w:rPr>
+              <w:t>Spring Cloud Gateway</w:t>
+            </w:r>
+          </w:p>
+        </w:tc>
+      </w:tr>
+      <w:tr>
+        <w:tc>
+          <w:tcPr>
+            <w:tcW w:w="846" w:type="dxa"/>
+          </w:tcPr>
+          <w:p>
+            <w:pPr>
+              <w:keepNext/>
+              <w:keepLines/>
+              <w:suppressLineNumbers/>
+              <w:suppressAutoHyphens/>
+            </w:pPr>
+            <w:r>
+              <w:t>2</w:t>
+            </w:r>
+          </w:p>
+        </w:tc>
+        <w:tc>
+          <w:tcPr>
+            <w:tcW w:w="4252" w:type="dxa"/>
+          </w:tcPr>
+          <w:p>
+            <w:pPr>
+              <w:keepNext/>
+              <w:keepLines/>
+              <w:suppressLineNumbers/>
+              <w:suppressAutoHyphens/>
+            </w:pPr>
+            <w:r>
+              <w:t xml:space="preserve">Spring Cloud </w:t>
+            </w:r>
+            <w:r>
+              <w:t>Routing</w:t>
+            </w:r>
+          </w:p>
+        </w:tc>
+        <w:tc>
+          <w:tcPr>
+            <w:tcW w:w="3964" w:type="dxa"/>
+          </w:tcPr>
+          <w:p>
+            <w:pPr>
+              <w:keepNext/>
+              <w:keepLines/>
+              <w:suppressLineNumbers/>
+              <w:suppressAutoHyphens/>
+            </w:pPr>
+            <w:r>
+              <w:t>Ribbon</w:t>
+            </w:r>
+          </w:p>
+        </w:tc>
+      </w:tr>
+      <w:tr>
+        <w:tc>
+          <w:tcPr>
+            <w:tcW w:w="846" w:type="dxa"/>
+          </w:tcPr>
+          <w:p>
+            <w:pPr>
+              <w:keepNext/>
+              <w:keepLines/>
+              <w:suppressLineNumbers/>
+              <w:suppressAutoHyphens/>
+            </w:pPr>
+            <w:r>
+              <w:t>3</w:t>
+            </w:r>
+          </w:p>
+        </w:tc>
+        <w:tc>
+          <w:tcPr>
+            <w:tcW w:w="4252" w:type="dxa"/>
+          </w:tcPr>
+          <w:p>
+            <w:pPr>
+              <w:keepNext/>
+              <w:keepLines/>
+              <w:suppressLineNumbers/>
+              <w:suppressAutoHyphens/>
+            </w:pPr>
+            <w:r>
+              <w:t>Ops</w:t>
+            </w:r>
+          </w:p>
+        </w:tc>
+        <w:tc>
+          <w:tcPr>
+            <w:tcW w:w="3964" w:type="dxa"/>
+          </w:tcPr>
+          <w:p>
+            <w:pPr>
+              <w:keepNext/>
+              <w:keepLines/>
+              <w:suppressLineNumbers/>
+              <w:suppressAutoHyphens/>
+            </w:pPr>
+            <w:r>
+              <w:t xml:space="preserve">Spring Boot </w:t>
+            </w:r>
+            <w:r>
+              <w:t>Actuator</w:t>
+            </w:r>
+          </w:p>
+        </w:tc>
+      </w:tr>
+      <w:tr>
+        <w:tc>
+          <w:tcPr>
+            <w:tcW w:w="846" w:type="dxa"/>
+          </w:tcPr>
+          <w:p>
+            <w:pPr>
+              <w:keepNext/>
+              <w:keepLines/>
+              <w:suppressLineNumbers/>
+              <w:suppressAutoHyphens/>
+            </w:pPr>
+            <w:r>
+              <w:t>4</w:t>
+            </w:r>
+          </w:p>
+        </w:tc>
+        <w:tc>
+          <w:tcPr>
+            <w:tcW w:w="4252" w:type="dxa"/>
+          </w:tcPr>
+          <w:p>
+            <w:pPr>
+              <w:keepNext/>
+              <w:keepLines/>
+              <w:suppressLineNumbers/>
+              <w:suppressAutoHyphens/>
+            </w:pPr>
+            <w:r>
+              <w:t>Ops</w:t>
+            </w:r>
+          </w:p>
+        </w:tc>
+        <w:tc>
+          <w:tcPr>
+            <w:tcW w:w="3964" w:type="dxa"/>
+          </w:tcPr>
+          <w:p>
+            <w:pPr>
+              <w:keepNext/>
+              <w:keepLines/>
+              <w:suppressLineNumbers/>
+              <w:suppressAutoHyphens/>
+            </w:pPr>
+            <w:r>
+              <w:t>Codecentric's Spring Boot admin (Client)</w:t>
+            </w:r>
+          </w:p>
+        </w:tc>
+      </w:tr>
+      <w:tr>
+        <w:tc>
+          <w:tcPr>
+            <w:tcW w:w="846" w:type="dxa"/>
+          </w:tcPr>
+          <w:p>
+            <w:pPr>
+              <w:keepNext/>
+              <w:keepLines/>
+              <w:suppressLineNumbers/>
+              <w:suppressAutoHyphens/>
+            </w:pPr>
+            <w:r>
+              <w:t>5</w:t>
+            </w:r>
+          </w:p>
+        </w:tc>
+        <w:tc>
+          <w:tcPr>
+            <w:tcW w:w="4252" w:type="dxa"/>
+          </w:tcPr>
+          <w:p>
+            <w:pPr>
+              <w:keepNext/>
+              <w:keepLines/>
+              <w:suppressLineNumbers/>
+              <w:suppressAutoHyphens/>
+            </w:pPr>
+            <w:r>
+              <w:t>Spring Cloud Circuit Breaker</w:t>
+            </w:r>
+          </w:p>
+        </w:tc>
+        <w:tc>
+          <w:tcPr>
+            <w:tcW w:w="3964" w:type="dxa"/>
+          </w:tcPr>
+          <w:p>
+            <w:pPr>
+              <w:keepNext/>
+              <w:keepLines/>
+              <w:suppressLineNumbers/>
+              <w:suppressAutoHyphens/>
+            </w:pPr>
+            <w:r>
+              <w:t>Hystrix</w:t>
+            </w:r>
+          </w:p>
+        </w:tc>
+      </w:tr>
+      <w:tr>
+        <w:tc>
+          <w:tcPr>
+            <w:tcW w:w="846" w:type="dxa"/>
+          </w:tcPr>
+          <w:p>
+            <w:pPr>
+              <w:keepNext/>
+              <w:keepLines/>
+              <w:suppressLineNumbers/>
+              <w:suppressAutoHyphens/>
+            </w:pPr>
+            <w:r>
+              <w:t>6</w:t>
+            </w:r>
+          </w:p>
+        </w:tc>
+        <w:tc>
+          <w:tcPr>
+            <w:tcW w:w="4252" w:type="dxa"/>
+          </w:tcPr>
+          <w:p>
+            <w:pPr>
+              <w:keepNext/>
+              <w:keepLines/>
+              <w:suppressLineNumbers/>
+              <w:suppressAutoHyphens/>
+            </w:pPr>
+            <w:r>
+              <w:t>Spring Cloud Circuit Breaker</w:t>
+            </w:r>
+          </w:p>
+        </w:tc>
+        <w:tc>
+          <w:tcPr>
+            <w:tcW w:w="3964" w:type="dxa"/>
+          </w:tcPr>
+          <w:p>
+            <w:pPr>
+              <w:keepNext/>
+              <w:keepLines/>
+              <w:suppressLineNumbers/>
+              <w:suppressAutoHyphens/>
+            </w:pPr>
+            <w:r>
+              <w:t>Hystrix Dashboard</w:t>
+            </w:r>
+          </w:p>
+        </w:tc>
+      </w:tr>
+      <w:tr>
+        <w:tc>
+          <w:tcPr>
+            <w:tcW w:w="846" w:type="dxa"/>
+          </w:tcPr>
+          <w:p>
+            <w:pPr>
+              <w:keepNext/>
+              <w:keepLines/>
+              <w:suppressLineNumbers/>
+              <w:suppressAutoHyphens/>
+            </w:pPr>
+            <w:r>
+              <w:t>7</w:t>
+            </w:r>
+          </w:p>
+        </w:tc>
+        <w:tc>
+          <w:tcPr>
+            <w:tcW w:w="4252" w:type="dxa"/>
+          </w:tcPr>
+          <w:p>
+            <w:pPr>
+              <w:keepNext/>
+              <w:keepLines/>
+              <w:suppressLineNumbers/>
+              <w:suppressAutoHyphens/>
+            </w:pPr>
+            <w:r>
+              <w:t>Spring Cloud Discovery</w:t>
+            </w:r>
+          </w:p>
+        </w:tc>
+        <w:tc>
+          <w:tcPr>
+            <w:tcW w:w="3964" w:type="dxa"/>
+          </w:tcPr>
+          <w:p>
+            <w:pPr>
+              <w:keepNext/>
+              <w:keepLines/>
+              <w:suppressLineNumbers/>
+              <w:suppressAutoHyphens/>
+            </w:pPr>
+            <w:r>
+              <w:t>Eureka Discovery Client</w:t>
+            </w:r>
+          </w:p>
+        </w:tc>
+      </w:tr>
+      <w:tr>
+        <w:tc>
+          <w:tcPr>
+            <w:tcW w:w="846" w:type="dxa"/>
+          </w:tcPr>
+          <w:p>
+            <w:pPr>
+              <w:keepNext/>
+              <w:keepLines/>
+              <w:suppressLineNumbers/>
+              <w:suppressAutoHyphens/>
+            </w:pPr>
+            <w:r>
+              <w:t>8</w:t>
+            </w:r>
+          </w:p>
+        </w:tc>
+        <w:tc>
+          <w:tcPr>
+            <w:tcW w:w="4252" w:type="dxa"/>
+          </w:tcPr>
+          <w:p>
+            <w:pPr>
+              <w:keepNext/>
+              <w:keepLines/>
+              <w:suppressLineNumbers/>
+              <w:suppressAutoHyphens/>
+            </w:pPr>
+            <w:r>
+              <w:t>Spring Cloud Config</w:t>
+            </w:r>
+          </w:p>
+        </w:tc>
+        <w:tc>
+          <w:tcPr>
+            <w:tcW w:w="3964" w:type="dxa"/>
+          </w:tcPr>
+          <w:p>
+            <w:pPr>
+              <w:keepNext/>
+              <w:keepLines/>
+              <w:suppressLineNumbers/>
+              <w:suppressAutoHyphens/>
+            </w:pPr>
+            <w:r>
+              <w:t>Config Client</w:t>
+            </w:r>
+          </w:p>
+        </w:tc>
+      </w:tr>
+      <w:tr>
+        <w:tc>
+          <w:tcPr>
+            <w:tcW w:w="846" w:type="dxa"/>
+          </w:tcPr>
+          <w:p>
+            <w:pPr>
+              <w:keepNext/>
+              <w:keepLines/>
+              <w:suppressLineNumbers/>
+              <w:suppressAutoHyphens/>
+            </w:pPr>
+            <w:r>
+              <w:t>9</w:t>
+            </w:r>
+          </w:p>
+        </w:tc>
+        <w:tc>
+          <w:tcPr>
+            <w:tcW w:w="4252" w:type="dxa"/>
+          </w:tcPr>
+          <w:p>
+            <w:pPr>
+              <w:keepNext/>
+              <w:keepLines/>
+              <w:suppressLineNumbers/>
+              <w:suppressAutoHyphens/>
+            </w:pPr>
+            <w:r>
+              <w:t>Spring Cloud Tracing</w:t>
+            </w:r>
+          </w:p>
+        </w:tc>
+        <w:tc>
+          <w:tcPr>
+            <w:tcW w:w="3964" w:type="dxa"/>
+          </w:tcPr>
+          <w:p>
+            <w:pPr>
+              <w:keepNext/>
+              <w:keepLines/>
+              <w:suppressLineNumbers/>
+              <w:suppressAutoHyphens/>
+            </w:pPr>
+            <w:r>
+              <w:t>Sleuth</w:t>
+            </w:r>
+          </w:p>
+        </w:tc>
+      </w:tr>
+      <w:tr>
+        <w:tc>
+          <w:tcPr>
+            <w:tcW w:w="846" w:type="dxa"/>
+          </w:tcPr>
+          <w:p>
+            <w:pPr>
+              <w:keepNext/>
+              <w:keepLines/>
+              <w:suppressLineNumbers/>
+              <w:suppressAutoHyphens/>
+            </w:pPr>
+            <w:r>
+              <w:t>10</w:t>
+            </w:r>
+          </w:p>
+        </w:tc>
+        <w:tc>
+          <w:tcPr>
+            <w:tcW w:w="4252" w:type="dxa"/>
+          </w:tcPr>
+          <w:p>
+            <w:pPr>
+              <w:keepNext/>
+              <w:keepLines/>
+              <w:suppressLineNumbers/>
+              <w:suppressAutoHyphens/>
+            </w:pPr>
+            <w:r>
+              <w:t>Spring Cloud Tracing</w:t>
+            </w:r>
+          </w:p>
+        </w:tc>
+        <w:tc>
+          <w:tcPr>
+            <w:tcW w:w="3964" w:type="dxa"/>
+          </w:tcPr>
+          <w:p>
+            <w:pPr>
+              <w:keepNext/>
+              <w:keepLines/>
+              <w:suppressLineNumbers/>
+              <w:suppressAutoHyphens/>
+            </w:pPr>
+            <w:r>
+              <w:t>Zipkin Client</w:t>
+            </w:r>
+          </w:p>
+        </w:tc>
+      </w:tr>
+      <w:tr>
+        <w:tc>
+          <w:tcPr>
+            <w:tcW w:w="846" w:type="dxa"/>
+          </w:tcPr>
+          <w:p>
+            <w:pPr>
+              <w:keepNext/>
+              <w:keepLines/>
+              <w:suppressLineNumbers/>
+              <w:suppressAutoHyphens/>
+            </w:pPr>
+            <w:r>
+              <w:t>11</w:t>
+            </w:r>
+          </w:p>
+        </w:tc>
+        <w:tc>
+          <w:tcPr>
+            <w:tcW w:w="4252" w:type="dxa"/>
+          </w:tcPr>
+          <w:p>
+            <w:pPr>
+              <w:keepNext/>
+              <w:keepLines/>
+              <w:suppressLineNumbers/>
+              <w:suppressAutoHyphens/>
+            </w:pPr>
+            <w:r>
+              <w:t>Spring Cloud Security</w:t>
+            </w:r>
+          </w:p>
+        </w:tc>
+        <w:tc>
+          <w:tcPr>
+            <w:tcW w:w="3964" w:type="dxa"/>
+          </w:tcPr>
+          <w:p>
+            <w:pPr>
+              <w:keepNext/>
+              <w:keepLines/>
+              <w:suppressLineNumbers/>
+              <w:suppressAutoHyphens/>
+            </w:pPr>
+            <w:r>
+              <w:t>Cloud Security</w:t>
+            </w:r>
+          </w:p>
+        </w:tc>
+      </w:tr>
+      <w:tr>
+        <w:tc>
+          <w:tcPr>
+            <w:tcW w:w="846" w:type="dxa"/>
+          </w:tcPr>
+          <w:p>
+            <w:pPr>
+              <w:keepNext/>
+              <w:keepLines/>
+              <w:suppressLineNumbers/>
+              <w:suppressAutoHyphens/>
+            </w:pPr>
+            <w:r>
+              <w:t>12</w:t>
+            </w:r>
+          </w:p>
+        </w:tc>
+        <w:tc>
+          <w:tcPr>
+            <w:tcW w:w="4252" w:type="dxa"/>
+          </w:tcPr>
+          <w:p>
+            <w:pPr>
+              <w:keepNext/>
+              <w:keepLines/>
+              <w:suppressLineNumbers/>
+              <w:suppressAutoHyphens/>
+            </w:pPr>
+            <w:r>
+              <w:t>Developer Tools</w:t>
+            </w:r>
+          </w:p>
+        </w:tc>
+        <w:tc>
+          <w:tcPr>
+            <w:tcW w:w="3964" w:type="dxa"/>
+          </w:tcPr>
+          <w:p>
+            <w:pPr>
+              <w:keepNext/>
+              <w:keepLines/>
+              <w:suppressLineNumbers/>
+              <w:suppressAutoHyphens/>
+            </w:pPr>
+            <w:r>
+              <w:t>Spring Boot DevTools</w:t>
+            </w:r>
+          </w:p>
+        </w:tc>
+      </w:tr>
+      <w:tr>
+        <w:tc>
+          <w:tcPr>
+            <w:tcW w:w="846" w:type="dxa"/>
+          </w:tcPr>
+          <w:p>
+            <w:pPr>
+              <w:keepNext/>
+              <w:keepLines/>
+              <w:suppressLineNumbers/>
+              <w:suppressAutoHyphens/>
+            </w:pPr>
+            <w:r>
+              <w:t>13</w:t>
+            </w:r>
+          </w:p>
+        </w:tc>
+        <w:tc>
+          <w:tcPr>
+            <w:tcW w:w="4252" w:type="dxa"/>
+          </w:tcPr>
+          <w:p>
+            <w:pPr>
+              <w:keepNext/>
+              <w:keepLines/>
+              <w:suppressLineNumbers/>
+              <w:suppressAutoHyphens/>
+            </w:pPr>
+            <w:r>
+              <w:t>Developer Tools</w:t>
+            </w:r>
+          </w:p>
+        </w:tc>
+        <w:tc>
+          <w:tcPr>
+            <w:tcW w:w="3964" w:type="dxa"/>
+          </w:tcPr>
+          <w:p>
+            <w:pPr>
+              <w:keepNext/>
+              <w:keepLines/>
+              <w:suppressLineNumbers/>
+              <w:suppressAutoHyphens/>
+            </w:pPr>
+            <w:r>
+              <w:t>Lombok</w:t>
+            </w:r>
+          </w:p>
+        </w:tc>
+      </w:tr>
+      <w:tr>
+        <w:tc>
+          <w:tcPr>
+            <w:tcW w:w="846" w:type="dxa"/>
+          </w:tcPr>
+          <w:p>
+            <w:pPr>
+              <w:keepNext/>
+              <w:keepLines/>
+              <w:suppressLineNumbers/>
+              <w:suppressAutoHyphens/>
+            </w:pPr>
+            <w:r>
+              <w:t>14</w:t>
+            </w:r>
+          </w:p>
+        </w:tc>
+        <w:tc>
+          <w:tcPr>
+            <w:tcW w:w="4252" w:type="dxa"/>
+          </w:tcPr>
+          <w:p>
+            <w:pPr>
+              <w:keepNext/>
+              <w:keepLines/>
+              <w:suppressLineNumbers/>
+              <w:suppressAutoHyphens/>
+            </w:pPr>
+          </w:p>
+        </w:tc>
+        <w:tc>
+          <w:tcPr>
+            <w:tcW w:w="3964" w:type="dxa"/>
+          </w:tcPr>
+          <w:p>
+            <w:pPr>
+              <w:keepNext/>
+              <w:keepLines/>
+              <w:suppressLineNumbers/>
+              <w:suppressAutoHyphens/>
+              <w:rPr>
+                <w:lang w:val="fr-FR"/>
+              </w:rPr>
+            </w:pPr>
+            <w:r>
+              <w:rPr>
+                <w:lang w:val="fr-FR"/>
+              </w:rPr>
+              <w:t>Swagger2</w:t>
+            </w:r>
+            <w:r>
+              <w:rPr>
+                <w:lang w:val="fr-FR"/>
+              </w:rPr>
+              <w:t xml:space="preserve"> (documenter le micro-s</w:t>
+            </w:r>
+            <w:r>
+              <w:rPr>
+                <w:lang w:val="fr-FR"/>
+              </w:rPr>
+              <w:t>ervice)</w:t>
+            </w:r>
+          </w:p>
+        </w:tc>
+      </w:tr>
+      <w:tr>
+        <w:tc>
+          <w:tcPr>
+            <w:tcW w:w="846" w:type="dxa"/>
+          </w:tcPr>
+          <w:p>
+            <w:pPr>
+              <w:keepNext/>
+              <w:keepLines/>
+              <w:suppressLineNumbers/>
+              <w:suppressAutoHyphens/>
+            </w:pPr>
+            <w:r>
+              <w:t>15</w:t>
+            </w:r>
+          </w:p>
+        </w:tc>
+        <w:tc>
+          <w:tcPr>
+            <w:tcW w:w="4252" w:type="dxa"/>
+          </w:tcPr>
+          <w:p>
+            <w:pPr>
+              <w:keepNext/>
+              <w:keepLines/>
+              <w:suppressLineNumbers/>
+              <w:suppressAutoHyphens/>
+            </w:pPr>
+          </w:p>
+        </w:tc>
+        <w:tc>
+          <w:tcPr>
+            <w:tcW w:w="3964" w:type="dxa"/>
+          </w:tcPr>
+          <w:p>
+            <w:pPr>
+              <w:keepNext/>
+              <w:keepLines/>
+              <w:suppressLineNumbers/>
+              <w:suppressAutoHyphens/>
+            </w:pPr>
+            <w:r>
+              <w:t>ELK (Centraliser les Logs)</w:t>
+            </w:r>
+          </w:p>
+        </w:tc>
+      </w:tr>
+    </w:tbl>
+    <w:p>
+      <w:pPr>
+        <w:rPr>
+          <w:lang w:val="en-US"/>
+        </w:rPr>
+      </w:pPr>
+    </w:p>
+    <w:p>
+      <w:pPr>
+        <w:rPr>
+          <w:lang w:val="en-US"/>
+        </w:rPr>
+      </w:pPr>
+    </w:p>
+    <w:p>
+      <w:r>
+        <w:t xml:space="preserve">Micro-Service </w:t>
+      </w:r>
+    </w:p>
+    <w:p/>
+    <w:p/>
+    <w:p>
+      <w:r>
+        <w:t xml:space="preserve">Micro-Service </w:t>
+      </w:r>
+    </w:p>
     <w:p/>
     <w:p/>
     <w:p/>
@@ -4835,13 +5520,9 @@
     </w:p>
     <w:p/>
     <w:p/>
-    <w:p>
-      <w:r>
-        <w:t xml:space="preserve">Micro-Service </w:t>
-      </w:r>
-    </w:p>
     <w:p/>
     <w:p/>
+    <w:p/>
     <w:p>
       <w:r>
         <w:t xml:space="preserve">Micro-Service </w:t>
@@ -4849,11 +5530,14 @@
     </w:p>
     <w:p/>
     <w:p/>
+    <w:p/>
+    <w:p/>
     <w:p>
       <w:r>
         <w:t xml:space="preserve">Micro-Service </w:t>
       </w:r>
     </w:p>
+    <w:p/>
     <w:p/>
     <w:p/>
     <w:p/>
@@ -5146,7 +5830,7 @@
         <v:path o:extrusionok="f" gradientshapeok="t" o:connecttype="rect"/>
         <o:lock v:ext="edit" aspectratio="t"/>
       </v:shapetype>
-      <v:shape id="_x0000_i1075" type="#_x0000_t75" style="width:11.25pt;height:11.25pt" o:bullet="t">
+      <v:shape id="_x0000_i1087" type="#_x0000_t75" style="width:11.25pt;height:11.25pt" o:bullet="t">
         <v:imagedata r:id="rId1" o:title="msoC806"/>
       </v:shape>
     </w:pict>

</xml_diff>